<commit_message>
Actualización del archivo de riesgos
</commit_message>
<xml_diff>
--- a/docs/02 - Athos - Carpeta de Proyecto/05 - Planilla de gestion de  riesgos.docx
+++ b/docs/02 - Athos - Carpeta de Proyecto/05 - Planilla de gestion de  riesgos.docx
@@ -1,30 +1,30 @@
 
 <file path=word/document.xml><?xml version="1.0" encoding="utf-8"?>
-<w:document xmlns:wpc="http://schemas.microsoft.com/office/word/2010/wordprocessingCanvas" xmlns:cx="http://schemas.microsoft.com/office/drawing/2014/chartex" xmlns:cx1="http://schemas.microsoft.com/office/drawing/2015/9/8/chartex" xmlns:cx2="http://schemas.microsoft.com/office/drawing/2015/10/21/chartex" xmlns:cx3="http://schemas.microsoft.com/office/drawing/2016/5/9/chartex" xmlns:cx4="http://schemas.microsoft.com/office/drawing/2016/5/10/chartex" xmlns:cx5="http://schemas.microsoft.com/office/drawing/2016/5/11/chartex" xmlns:cx6="http://schemas.microsoft.com/office/drawing/2016/5/12/chartex" xmlns:cx7="http://schemas.microsoft.com/office/drawing/2016/5/13/chartex" xmlns:cx8="http://schemas.microsoft.com/office/drawing/2016/5/14/chartex" xmlns:mc="http://schemas.openxmlformats.org/markup-compatibility/2006" xmlns:aink="http://schemas.microsoft.com/office/drawing/2016/ink" xmlns:am3d="http://schemas.microsoft.com/office/drawing/2017/model3d" xmlns:o="urn:schemas-microsoft-com:office:office" xmlns:r="http://schemas.openxmlformats.org/officeDocument/2006/relationships" xmlns:m="http://schemas.openxmlformats.org/officeDocument/2006/math" xmlns:v="urn:schemas-microsoft-com:vml" xmlns:wp14="http://schemas.microsoft.com/office/word/2010/wordprocessingDrawing" xmlns:wp="http://schemas.openxmlformats.org/drawingml/2006/wordprocessingDrawing" xmlns:w10="urn:schemas-microsoft-com:office:word" xmlns:w="http://schemas.openxmlformats.org/wordprocessingml/2006/main" xmlns:w14="http://schemas.microsoft.com/office/word/2010/wordml" xmlns:w15="http://schemas.microsoft.com/office/word/2012/wordml" xmlns:w16cid="http://schemas.microsoft.com/office/word/2016/wordml/cid" xmlns:w16se="http://schemas.microsoft.com/office/word/2015/wordml/symex" xmlns:wpg="http://schemas.microsoft.com/office/word/2010/wordprocessingGroup" xmlns:wpi="http://schemas.microsoft.com/office/word/2010/wordprocessingInk" xmlns:wne="http://schemas.microsoft.com/office/word/2006/wordml" xmlns:wps="http://schemas.microsoft.com/office/word/2010/wordprocessingShape" mc:Ignorable="w14 w15 w16se w16cid wp14">
+<w:document xmlns:wpc="http://schemas.microsoft.com/office/word/2010/wordprocessingCanvas" xmlns:cx="http://schemas.microsoft.com/office/drawing/2014/chartex" xmlns:mc="http://schemas.openxmlformats.org/markup-compatibility/2006" xmlns:o="urn:schemas-microsoft-com:office:office" xmlns:r="http://schemas.openxmlformats.org/officeDocument/2006/relationships" xmlns:m="http://schemas.openxmlformats.org/officeDocument/2006/math" xmlns:v="urn:schemas-microsoft-com:vml" xmlns:wp14="http://schemas.microsoft.com/office/word/2010/wordprocessingDrawing" xmlns:wp="http://schemas.openxmlformats.org/drawingml/2006/wordprocessingDrawing" xmlns:w10="urn:schemas-microsoft-com:office:word" xmlns:w="http://schemas.openxmlformats.org/wordprocessingml/2006/main" xmlns:w14="http://schemas.microsoft.com/office/word/2010/wordml" xmlns:w15="http://schemas.microsoft.com/office/word/2012/wordml" xmlns:w16se="http://schemas.microsoft.com/office/word/2015/wordml/symex" xmlns:wpg="http://schemas.microsoft.com/office/word/2010/wordprocessingGroup" xmlns:wpi="http://schemas.microsoft.com/office/word/2010/wordprocessingInk" xmlns:wne="http://schemas.microsoft.com/office/word/2006/wordml" xmlns:wps="http://schemas.microsoft.com/office/word/2010/wordprocessingShape" mc:Ignorable="w14 w15 w16se wp14">
   <w:body>
     <w:p>
       <w:pPr>
-        <w:pStyle w:val="Ttulo"/>
+        <w:pStyle w:val="Title"/>
       </w:pPr>
     </w:p>
     <w:p>
       <w:pPr>
-        <w:pStyle w:val="Ttulo"/>
+        <w:pStyle w:val="Title"/>
       </w:pPr>
     </w:p>
     <w:p>
       <w:pPr>
-        <w:pStyle w:val="Ttulo"/>
+        <w:pStyle w:val="Title"/>
       </w:pPr>
     </w:p>
     <w:p>
       <w:pPr>
-        <w:pStyle w:val="Ttulo"/>
+        <w:pStyle w:val="Title"/>
       </w:pPr>
     </w:p>
     <w:p>
       <w:pPr>
-        <w:pStyle w:val="Ttulo"/>
+        <w:pStyle w:val="Title"/>
         <w:jc w:val="center"/>
       </w:pPr>
       <w:r>
@@ -50,14 +50,13 @@
         <w:jc w:val="center"/>
       </w:pPr>
       <w:bookmarkStart w:id="0" w:name="_Hlk18765110"/>
-      <w:bookmarkStart w:id="1" w:name="_GoBack"/>
       <w:r>
         <w:t>Historial de revisiones</w:t>
       </w:r>
     </w:p>
     <w:tbl>
       <w:tblPr>
-        <w:tblStyle w:val="Tablaconcuadrcula"/>
+        <w:tblStyle w:val="TableGrid"/>
         <w:tblW w:w="0" w:type="auto"/>
         <w:tblLook w:val="04A0" w:firstRow="1" w:lastRow="0" w:firstColumn="1" w:lastColumn="0" w:noHBand="0" w:noVBand="1"/>
       </w:tblPr>
@@ -73,7 +72,6 @@
             <w:tcW w:w="2125" w:type="dxa"/>
             <w:shd w:val="clear" w:color="auto" w:fill="F8E09F" w:themeFill="background2" w:themeFillShade="E6"/>
           </w:tcPr>
-          <w:bookmarkEnd w:id="1"/>
           <w:p>
             <w:pPr>
               <w:jc w:val="center"/>
@@ -260,7 +258,7 @@
     </w:p>
     <w:p>
       <w:pPr>
-        <w:pStyle w:val="Ttulo1"/>
+        <w:pStyle w:val="Heading1"/>
         <w:jc w:val="right"/>
       </w:pPr>
       <w:r>
@@ -271,7 +269,7 @@
     <w:p/>
     <w:p>
       <w:pPr>
-        <w:pStyle w:val="Prrafodelista"/>
+        <w:pStyle w:val="ListParagraph"/>
         <w:numPr>
           <w:ilvl w:val="0"/>
           <w:numId w:val="3"/>
@@ -283,7 +281,7 @@
     </w:p>
     <w:p>
       <w:pPr>
-        <w:pStyle w:val="Prrafodelista"/>
+        <w:pStyle w:val="ListParagraph"/>
         <w:numPr>
           <w:ilvl w:val="1"/>
           <w:numId w:val="3"/>
@@ -295,7 +293,7 @@
     </w:p>
     <w:p>
       <w:pPr>
-        <w:pStyle w:val="Prrafodelista"/>
+        <w:pStyle w:val="ListParagraph"/>
         <w:numPr>
           <w:ilvl w:val="1"/>
           <w:numId w:val="3"/>
@@ -307,7 +305,7 @@
     </w:p>
     <w:p>
       <w:pPr>
-        <w:pStyle w:val="Prrafodelista"/>
+        <w:pStyle w:val="ListParagraph"/>
         <w:numPr>
           <w:ilvl w:val="0"/>
           <w:numId w:val="3"/>
@@ -319,7 +317,7 @@
     </w:p>
     <w:p>
       <w:pPr>
-        <w:pStyle w:val="Prrafodelista"/>
+        <w:pStyle w:val="ListParagraph"/>
         <w:numPr>
           <w:ilvl w:val="1"/>
           <w:numId w:val="3"/>
@@ -331,7 +329,7 @@
     </w:p>
     <w:p>
       <w:pPr>
-        <w:pStyle w:val="Prrafodelista"/>
+        <w:pStyle w:val="ListParagraph"/>
         <w:numPr>
           <w:ilvl w:val="1"/>
           <w:numId w:val="3"/>
@@ -343,7 +341,7 @@
     </w:p>
     <w:p>
       <w:pPr>
-        <w:pStyle w:val="Prrafodelista"/>
+        <w:pStyle w:val="ListParagraph"/>
         <w:numPr>
           <w:ilvl w:val="1"/>
           <w:numId w:val="3"/>
@@ -369,7 +367,7 @@
     </w:p>
     <w:p>
       <w:pPr>
-        <w:pStyle w:val="Ttulo1"/>
+        <w:pStyle w:val="Heading1"/>
         <w:numPr>
           <w:ilvl w:val="0"/>
           <w:numId w:val="4"/>
@@ -433,7 +431,7 @@
     </w:p>
     <w:p>
       <w:pPr>
-        <w:pStyle w:val="Ttulo2"/>
+        <w:pStyle w:val="Heading2"/>
       </w:pPr>
       <w:r>
         <w:t>1.1 Propósito</w:t>
@@ -461,7 +459,7 @@
     </w:p>
     <w:p>
       <w:pPr>
-        <w:pStyle w:val="Ttulo2"/>
+        <w:pStyle w:val="Heading2"/>
       </w:pPr>
       <w:r>
         <w:t>1.2 Alcance</w:t>
@@ -569,7 +567,7 @@
     </w:p>
     <w:p>
       <w:pPr>
-        <w:pStyle w:val="Ttulo1"/>
+        <w:pStyle w:val="Heading1"/>
         <w:numPr>
           <w:ilvl w:val="0"/>
           <w:numId w:val="4"/>
@@ -588,7 +586,7 @@
     </w:p>
     <w:p>
       <w:pPr>
-        <w:pStyle w:val="Ttulo2"/>
+        <w:pStyle w:val="Heading2"/>
       </w:pPr>
       <w:r>
         <w:t>2.1 Identificación de riesgos</w:t>
@@ -601,7 +599,7 @@
     </w:p>
     <w:tbl>
       <w:tblPr>
-        <w:tblStyle w:val="Sombreadoclaro-nfasis1"/>
+        <w:tblStyle w:val="LightShading-Accent1"/>
         <w:tblW w:w="0" w:type="auto"/>
         <w:tblLook w:val="04A0" w:firstRow="1" w:lastRow="0" w:firstColumn="1" w:lastColumn="0" w:noHBand="0" w:noVBand="1"/>
       </w:tblPr>
@@ -906,6 +904,291 @@
           </w:p>
         </w:tc>
       </w:tr>
+      <w:tr>
+        <w:trPr>
+          <w:cnfStyle w:val="000000100000" w:firstRow="0" w:lastRow="0" w:firstColumn="0" w:lastColumn="0" w:oddVBand="0" w:evenVBand="0" w:oddHBand="1" w:evenHBand="0" w:firstRowFirstColumn="0" w:firstRowLastColumn="0" w:lastRowFirstColumn="0" w:lastRowLastColumn="0"/>
+        </w:trPr>
+        <w:tc>
+          <w:tcPr>
+            <w:cnfStyle w:val="001000000000" w:firstRow="0" w:lastRow="0" w:firstColumn="1" w:lastColumn="0" w:oddVBand="0" w:evenVBand="0" w:oddHBand="0" w:evenHBand="0" w:firstRowFirstColumn="0" w:firstRowLastColumn="0" w:lastRowFirstColumn="0" w:lastRowLastColumn="0"/>
+            <w:tcW w:w="1101" w:type="dxa"/>
+          </w:tcPr>
+          <w:p>
+            <w:r>
+              <w:t>R07</w:t>
+            </w:r>
+          </w:p>
+        </w:tc>
+        <w:tc>
+          <w:tcPr>
+            <w:tcW w:w="4567" w:type="dxa"/>
+          </w:tcPr>
+          <w:p>
+            <w:pPr>
+              <w:cnfStyle w:val="000000100000" w:firstRow="0" w:lastRow="0" w:firstColumn="0" w:lastColumn="0" w:oddVBand="0" w:evenVBand="0" w:oddHBand="1" w:evenHBand="0" w:firstRowFirstColumn="0" w:firstRowLastColumn="0" w:lastRowFirstColumn="0" w:lastRowLastColumn="0"/>
+            </w:pPr>
+            <w:r>
+              <w:t>Corte de luz</w:t>
+            </w:r>
+          </w:p>
+        </w:tc>
+        <w:tc>
+          <w:tcPr>
+            <w:tcW w:w="2835" w:type="dxa"/>
+          </w:tcPr>
+          <w:p>
+            <w:pPr>
+              <w:cnfStyle w:val="000000100000" w:firstRow="0" w:lastRow="0" w:firstColumn="0" w:lastColumn="0" w:oddVBand="0" w:evenVBand="0" w:oddHBand="1" w:evenHBand="0" w:firstRowFirstColumn="0" w:firstRowLastColumn="0" w:lastRowFirstColumn="0" w:lastRowLastColumn="0"/>
+            </w:pPr>
+            <w:r>
+              <w:t>Riesgo del producto</w:t>
+            </w:r>
+          </w:p>
+        </w:tc>
+      </w:tr>
+      <w:tr>
+        <w:tc>
+          <w:tcPr>
+            <w:cnfStyle w:val="001000000000" w:firstRow="0" w:lastRow="0" w:firstColumn="1" w:lastColumn="0" w:oddVBand="0" w:evenVBand="0" w:oddHBand="0" w:evenHBand="0" w:firstRowFirstColumn="0" w:firstRowLastColumn="0" w:lastRowFirstColumn="0" w:lastRowLastColumn="0"/>
+            <w:tcW w:w="1101" w:type="dxa"/>
+          </w:tcPr>
+          <w:p>
+            <w:r>
+              <w:t>R08</w:t>
+            </w:r>
+          </w:p>
+        </w:tc>
+        <w:tc>
+          <w:tcPr>
+            <w:tcW w:w="4567" w:type="dxa"/>
+          </w:tcPr>
+          <w:p>
+            <w:pPr>
+              <w:cnfStyle w:val="000000000000" w:firstRow="0" w:lastRow="0" w:firstColumn="0" w:lastColumn="0" w:oddVBand="0" w:evenVBand="0" w:oddHBand="0" w:evenHBand="0" w:firstRowFirstColumn="0" w:firstRowLastColumn="0" w:lastRowFirstColumn="0" w:lastRowLastColumn="0"/>
+            </w:pPr>
+            <w:r>
+              <w:t>Diseño poco intuitivo</w:t>
+            </w:r>
+          </w:p>
+        </w:tc>
+        <w:tc>
+          <w:tcPr>
+            <w:tcW w:w="2835" w:type="dxa"/>
+          </w:tcPr>
+          <w:p>
+            <w:pPr>
+              <w:cnfStyle w:val="000000000000" w:firstRow="0" w:lastRow="0" w:firstColumn="0" w:lastColumn="0" w:oddVBand="0" w:evenVBand="0" w:oddHBand="0" w:evenHBand="0" w:firstRowFirstColumn="0" w:firstRowLastColumn="0" w:lastRowFirstColumn="0" w:lastRowLastColumn="0"/>
+            </w:pPr>
+            <w:r>
+              <w:t>Riesgo del producto</w:t>
+            </w:r>
+          </w:p>
+        </w:tc>
+      </w:tr>
+      <w:tr>
+        <w:trPr>
+          <w:cnfStyle w:val="000000100000" w:firstRow="0" w:lastRow="0" w:firstColumn="0" w:lastColumn="0" w:oddVBand="0" w:evenVBand="0" w:oddHBand="1" w:evenHBand="0" w:firstRowFirstColumn="0" w:firstRowLastColumn="0" w:lastRowFirstColumn="0" w:lastRowLastColumn="0"/>
+        </w:trPr>
+        <w:tc>
+          <w:tcPr>
+            <w:cnfStyle w:val="001000000000" w:firstRow="0" w:lastRow="0" w:firstColumn="1" w:lastColumn="0" w:oddVBand="0" w:evenVBand="0" w:oddHBand="0" w:evenHBand="0" w:firstRowFirstColumn="0" w:firstRowLastColumn="0" w:lastRowFirstColumn="0" w:lastRowLastColumn="0"/>
+            <w:tcW w:w="1101" w:type="dxa"/>
+          </w:tcPr>
+          <w:p>
+            <w:r>
+              <w:t>R09</w:t>
+            </w:r>
+          </w:p>
+        </w:tc>
+        <w:tc>
+          <w:tcPr>
+            <w:tcW w:w="4567" w:type="dxa"/>
+          </w:tcPr>
+          <w:p>
+            <w:pPr>
+              <w:cnfStyle w:val="000000100000" w:firstRow="0" w:lastRow="0" w:firstColumn="0" w:lastColumn="0" w:oddVBand="0" w:evenVBand="0" w:oddHBand="1" w:evenHBand="0" w:firstRowFirstColumn="0" w:firstRowLastColumn="0" w:lastRowFirstColumn="0" w:lastRowLastColumn="0"/>
+            </w:pPr>
+            <w:r>
+              <w:t>Error en la base de datos</w:t>
+            </w:r>
+          </w:p>
+        </w:tc>
+        <w:tc>
+          <w:tcPr>
+            <w:tcW w:w="2835" w:type="dxa"/>
+          </w:tcPr>
+          <w:p>
+            <w:pPr>
+              <w:cnfStyle w:val="000000100000" w:firstRow="0" w:lastRow="0" w:firstColumn="0" w:lastColumn="0" w:oddVBand="0" w:evenVBand="0" w:oddHBand="1" w:evenHBand="0" w:firstRowFirstColumn="0" w:firstRowLastColumn="0" w:lastRowFirstColumn="0" w:lastRowLastColumn="0"/>
+            </w:pPr>
+            <w:r>
+              <w:t>Riesgo del producto</w:t>
+            </w:r>
+          </w:p>
+        </w:tc>
+      </w:tr>
+      <w:tr>
+        <w:tc>
+          <w:tcPr>
+            <w:cnfStyle w:val="001000000000" w:firstRow="0" w:lastRow="0" w:firstColumn="1" w:lastColumn="0" w:oddVBand="0" w:evenVBand="0" w:oddHBand="0" w:evenHBand="0" w:firstRowFirstColumn="0" w:firstRowLastColumn="0" w:lastRowFirstColumn="0" w:lastRowLastColumn="0"/>
+            <w:tcW w:w="1101" w:type="dxa"/>
+          </w:tcPr>
+          <w:p>
+            <w:r>
+              <w:t>R10</w:t>
+            </w:r>
+          </w:p>
+        </w:tc>
+        <w:tc>
+          <w:tcPr>
+            <w:tcW w:w="4567" w:type="dxa"/>
+          </w:tcPr>
+          <w:p>
+            <w:pPr>
+              <w:cnfStyle w:val="000000000000" w:firstRow="0" w:lastRow="0" w:firstColumn="0" w:lastColumn="0" w:oddVBand="0" w:evenVBand="0" w:oddHBand="0" w:evenHBand="0" w:firstRowFirstColumn="0" w:firstRowLastColumn="0" w:lastRowFirstColumn="0" w:lastRowLastColumn="0"/>
+            </w:pPr>
+            <w:r>
+              <w:t>Carga de datos personales erróneos</w:t>
+            </w:r>
+          </w:p>
+        </w:tc>
+        <w:tc>
+          <w:tcPr>
+            <w:tcW w:w="2835" w:type="dxa"/>
+          </w:tcPr>
+          <w:p>
+            <w:pPr>
+              <w:cnfStyle w:val="000000000000" w:firstRow="0" w:lastRow="0" w:firstColumn="0" w:lastColumn="0" w:oddVBand="0" w:evenVBand="0" w:oddHBand="0" w:evenHBand="0" w:firstRowFirstColumn="0" w:firstRowLastColumn="0" w:lastRowFirstColumn="0" w:lastRowLastColumn="0"/>
+            </w:pPr>
+            <w:r>
+              <w:t>Riesgo del producto</w:t>
+            </w:r>
+          </w:p>
+        </w:tc>
+      </w:tr>
+      <w:tr>
+        <w:trPr>
+          <w:cnfStyle w:val="000000100000" w:firstRow="0" w:lastRow="0" w:firstColumn="0" w:lastColumn="0" w:oddVBand="0" w:evenVBand="0" w:oddHBand="1" w:evenHBand="0" w:firstRowFirstColumn="0" w:firstRowLastColumn="0" w:lastRowFirstColumn="0" w:lastRowLastColumn="0"/>
+        </w:trPr>
+        <w:tc>
+          <w:tcPr>
+            <w:cnfStyle w:val="001000000000" w:firstRow="0" w:lastRow="0" w:firstColumn="1" w:lastColumn="0" w:oddVBand="0" w:evenVBand="0" w:oddHBand="0" w:evenHBand="0" w:firstRowFirstColumn="0" w:firstRowLastColumn="0" w:lastRowFirstColumn="0" w:lastRowLastColumn="0"/>
+            <w:tcW w:w="1101" w:type="dxa"/>
+          </w:tcPr>
+          <w:p>
+            <w:r>
+              <w:t>R11</w:t>
+            </w:r>
+          </w:p>
+        </w:tc>
+        <w:tc>
+          <w:tcPr>
+            <w:tcW w:w="4567" w:type="dxa"/>
+          </w:tcPr>
+          <w:p>
+            <w:pPr>
+              <w:cnfStyle w:val="000000100000" w:firstRow="0" w:lastRow="0" w:firstColumn="0" w:lastColumn="0" w:oddVBand="0" w:evenVBand="0" w:oddHBand="1" w:evenHBand="0" w:firstRowFirstColumn="0" w:firstRowLastColumn="0" w:lastRowFirstColumn="0" w:lastRowLastColumn="0"/>
+            </w:pPr>
+            <w:r>
+              <w:t>El paciente cierra el navegador</w:t>
+            </w:r>
+          </w:p>
+        </w:tc>
+        <w:tc>
+          <w:tcPr>
+            <w:tcW w:w="2835" w:type="dxa"/>
+          </w:tcPr>
+          <w:p>
+            <w:pPr>
+              <w:cnfStyle w:val="000000100000" w:firstRow="0" w:lastRow="0" w:firstColumn="0" w:lastColumn="0" w:oddVBand="0" w:evenVBand="0" w:oddHBand="1" w:evenHBand="0" w:firstRowFirstColumn="0" w:firstRowLastColumn="0" w:lastRowFirstColumn="0" w:lastRowLastColumn="0"/>
+            </w:pPr>
+            <w:r>
+              <w:t>Riesgo del producto</w:t>
+            </w:r>
+          </w:p>
+        </w:tc>
+      </w:tr>
+      <w:tr>
+        <w:tc>
+          <w:tcPr>
+            <w:cnfStyle w:val="001000000000" w:firstRow="0" w:lastRow="0" w:firstColumn="1" w:lastColumn="0" w:oddVBand="0" w:evenVBand="0" w:oddHBand="0" w:evenHBand="0" w:firstRowFirstColumn="0" w:firstRowLastColumn="0" w:lastRowFirstColumn="0" w:lastRowLastColumn="0"/>
+            <w:tcW w:w="1101" w:type="dxa"/>
+          </w:tcPr>
+          <w:p>
+            <w:r>
+              <w:t>R12</w:t>
+            </w:r>
+          </w:p>
+        </w:tc>
+        <w:tc>
+          <w:tcPr>
+            <w:tcW w:w="4567" w:type="dxa"/>
+          </w:tcPr>
+          <w:p>
+            <w:pPr>
+              <w:cnfStyle w:val="000000000000" w:firstRow="0" w:lastRow="0" w:firstColumn="0" w:lastColumn="0" w:oddVBand="0" w:evenVBand="0" w:oddHBand="0" w:evenHBand="0" w:firstRowFirstColumn="0" w:firstRowLastColumn="0" w:lastRowFirstColumn="0" w:lastRowLastColumn="0"/>
+            </w:pPr>
+            <w:r>
+              <w:t>Falla el sistema operativo</w:t>
+            </w:r>
+          </w:p>
+        </w:tc>
+        <w:tc>
+          <w:tcPr>
+            <w:tcW w:w="2835" w:type="dxa"/>
+          </w:tcPr>
+          <w:p>
+            <w:pPr>
+              <w:cnfStyle w:val="000000000000" w:firstRow="0" w:lastRow="0" w:firstColumn="0" w:lastColumn="0" w:oddVBand="0" w:evenVBand="0" w:oddHBand="0" w:evenHBand="0" w:firstRowFirstColumn="0" w:firstRowLastColumn="0" w:lastRowFirstColumn="0" w:lastRowLastColumn="0"/>
+            </w:pPr>
+            <w:r>
+              <w:t>Riesgo del producto</w:t>
+            </w:r>
+          </w:p>
+        </w:tc>
+      </w:tr>
+      <w:tr>
+        <w:trPr>
+          <w:cnfStyle w:val="000000100000" w:firstRow="0" w:lastRow="0" w:firstColumn="0" w:lastColumn="0" w:oddVBand="0" w:evenVBand="0" w:oddHBand="1" w:evenHBand="0" w:firstRowFirstColumn="0" w:firstRowLastColumn="0" w:lastRowFirstColumn="0" w:lastRowLastColumn="0"/>
+        </w:trPr>
+        <w:tc>
+          <w:tcPr>
+            <w:cnfStyle w:val="001000000000" w:firstRow="0" w:lastRow="0" w:firstColumn="1" w:lastColumn="0" w:oddVBand="0" w:evenVBand="0" w:oddHBand="0" w:evenHBand="0" w:firstRowFirstColumn="0" w:firstRowLastColumn="0" w:lastRowFirstColumn="0" w:lastRowLastColumn="0"/>
+            <w:tcW w:w="1101" w:type="dxa"/>
+          </w:tcPr>
+          <w:p>
+            <w:r>
+              <w:t>R13</w:t>
+            </w:r>
+          </w:p>
+        </w:tc>
+        <w:tc>
+          <w:tcPr>
+            <w:tcW w:w="4567" w:type="dxa"/>
+          </w:tcPr>
+          <w:p>
+            <w:pPr>
+              <w:cnfStyle w:val="000000100000" w:firstRow="0" w:lastRow="0" w:firstColumn="0" w:lastColumn="0" w:oddVBand="0" w:evenVBand="0" w:oddHBand="1" w:evenHBand="0" w:firstRowFirstColumn="0" w:firstRowLastColumn="0" w:lastRowFirstColumn="0" w:lastRowLastColumn="0"/>
+            </w:pPr>
+            <w:r>
+              <w:t>Se saltean preguntas</w:t>
+            </w:r>
+          </w:p>
+        </w:tc>
+        <w:tc>
+          <w:tcPr>
+            <w:tcW w:w="2835" w:type="dxa"/>
+          </w:tcPr>
+          <w:p>
+            <w:pPr>
+              <w:cnfStyle w:val="000000100000" w:firstRow="0" w:lastRow="0" w:firstColumn="0" w:lastColumn="0" w:oddVBand="0" w:evenVBand="0" w:oddHBand="1" w:evenHBand="0" w:firstRowFirstColumn="0" w:firstRowLastColumn="0" w:lastRowFirstColumn="0" w:lastRowLastColumn="0"/>
+            </w:pPr>
+            <w:r>
+              <w:t>Riesgo del producto</w:t>
+            </w:r>
+          </w:p>
+        </w:tc>
+      </w:tr>
     </w:tbl>
     <w:p>
       <w:pPr>
@@ -914,7 +1197,7 @@
     </w:p>
     <w:p>
       <w:pPr>
-        <w:pStyle w:val="Ttulo2"/>
+        <w:pStyle w:val="Heading2"/>
       </w:pPr>
       <w:r>
         <w:t xml:space="preserve">2.2 </w:t>
@@ -929,7 +1212,7 @@
     <w:p/>
     <w:tbl>
       <w:tblPr>
-        <w:tblStyle w:val="Sombreadomedio2-nfasis6"/>
+        <w:tblStyle w:val="MediumShading2-Accent6"/>
         <w:tblW w:w="0" w:type="auto"/>
         <w:tblLook w:val="04A0" w:firstRow="1" w:lastRow="0" w:firstColumn="1" w:lastColumn="0" w:noHBand="0" w:noVBand="1"/>
       </w:tblPr>
@@ -991,7 +1274,7 @@
           </w:tcPr>
           <w:p>
             <w:pPr>
-              <w:pStyle w:val="Prrafodelista"/>
+              <w:pStyle w:val="ListParagraph"/>
               <w:numPr>
                 <w:ilvl w:val="0"/>
                 <w:numId w:val="6"/>
@@ -1010,7 +1293,7 @@
           </w:p>
           <w:p>
             <w:pPr>
-              <w:pStyle w:val="Prrafodelista"/>
+              <w:pStyle w:val="ListParagraph"/>
               <w:cnfStyle w:val="000000100000" w:firstRow="0" w:lastRow="0" w:firstColumn="0" w:lastColumn="0" w:oddVBand="0" w:evenVBand="0" w:oddHBand="1" w:evenHBand="0" w:firstRowFirstColumn="0" w:firstRowLastColumn="0" w:lastRowFirstColumn="0" w:lastRowLastColumn="0"/>
             </w:pPr>
             <w:r>
@@ -1019,7 +1302,7 @@
           </w:p>
           <w:p>
             <w:pPr>
-              <w:pStyle w:val="Prrafodelista"/>
+              <w:pStyle w:val="ListParagraph"/>
               <w:numPr>
                 <w:ilvl w:val="0"/>
                 <w:numId w:val="6"/>
@@ -1047,7 +1330,7 @@
           </w:p>
           <w:p>
             <w:pPr>
-              <w:pStyle w:val="Prrafodelista"/>
+              <w:pStyle w:val="ListParagraph"/>
               <w:numPr>
                 <w:ilvl w:val="0"/>
                 <w:numId w:val="6"/>
@@ -1066,7 +1349,7 @@
           </w:p>
           <w:p>
             <w:pPr>
-              <w:pStyle w:val="Prrafodelista"/>
+              <w:pStyle w:val="ListParagraph"/>
               <w:cnfStyle w:val="000000100000" w:firstRow="0" w:lastRow="0" w:firstColumn="0" w:lastColumn="0" w:oddVBand="0" w:evenVBand="0" w:oddHBand="1" w:evenHBand="0" w:firstRowFirstColumn="0" w:firstRowLastColumn="0" w:lastRowFirstColumn="0" w:lastRowLastColumn="0"/>
             </w:pPr>
             <w:r>
@@ -1075,7 +1358,7 @@
           </w:p>
           <w:p>
             <w:pPr>
-              <w:pStyle w:val="Prrafodelista"/>
+              <w:pStyle w:val="ListParagraph"/>
               <w:numPr>
                 <w:ilvl w:val="0"/>
                 <w:numId w:val="6"/>
@@ -1126,7 +1409,7 @@
           </w:tcPr>
           <w:p>
             <w:pPr>
-              <w:pStyle w:val="Prrafodelista"/>
+              <w:pStyle w:val="ListParagraph"/>
               <w:numPr>
                 <w:ilvl w:val="0"/>
                 <w:numId w:val="6"/>
@@ -1145,7 +1428,7 @@
           </w:p>
           <w:p>
             <w:pPr>
-              <w:pStyle w:val="Prrafodelista"/>
+              <w:pStyle w:val="ListParagraph"/>
               <w:cnfStyle w:val="000000000000" w:firstRow="0" w:lastRow="0" w:firstColumn="0" w:lastColumn="0" w:oddVBand="0" w:evenVBand="0" w:oddHBand="0" w:evenHBand="0" w:firstRowFirstColumn="0" w:firstRowLastColumn="0" w:lastRowFirstColumn="0" w:lastRowLastColumn="0"/>
             </w:pPr>
             <w:r>
@@ -1154,7 +1437,7 @@
           </w:p>
           <w:p>
             <w:pPr>
-              <w:pStyle w:val="Prrafodelista"/>
+              <w:pStyle w:val="ListParagraph"/>
               <w:numPr>
                 <w:ilvl w:val="0"/>
                 <w:numId w:val="6"/>
@@ -1182,7 +1465,7 @@
           </w:p>
           <w:p>
             <w:pPr>
-              <w:pStyle w:val="Prrafodelista"/>
+              <w:pStyle w:val="ListParagraph"/>
               <w:numPr>
                 <w:ilvl w:val="0"/>
                 <w:numId w:val="6"/>
@@ -1201,7 +1484,7 @@
           </w:p>
           <w:p>
             <w:pPr>
-              <w:pStyle w:val="Prrafodelista"/>
+              <w:pStyle w:val="ListParagraph"/>
               <w:cnfStyle w:val="000000000000" w:firstRow="0" w:lastRow="0" w:firstColumn="0" w:lastColumn="0" w:oddVBand="0" w:evenVBand="0" w:oddHBand="0" w:evenHBand="0" w:firstRowFirstColumn="0" w:firstRowLastColumn="0" w:lastRowFirstColumn="0" w:lastRowLastColumn="0"/>
             </w:pPr>
             <w:r>
@@ -1213,7 +1496,7 @@
           </w:p>
           <w:p>
             <w:pPr>
-              <w:pStyle w:val="Prrafodelista"/>
+              <w:pStyle w:val="ListParagraph"/>
               <w:numPr>
                 <w:ilvl w:val="0"/>
                 <w:numId w:val="6"/>
@@ -1235,13 +1518,8 @@
               <w:ind w:left="742"/>
               <w:cnfStyle w:val="000000000000" w:firstRow="0" w:lastRow="0" w:firstColumn="0" w:lastColumn="0" w:oddVBand="0" w:evenVBand="0" w:oddHBand="0" w:evenHBand="0" w:firstRowFirstColumn="0" w:firstRowLastColumn="0" w:lastRowFirstColumn="0" w:lastRowLastColumn="0"/>
             </w:pPr>
-            <w:proofErr w:type="spellStart"/>
-            <w:r>
-              <w:t>Sprints</w:t>
-            </w:r>
-            <w:proofErr w:type="spellEnd"/>
-            <w:r>
-              <w:t xml:space="preserve"> con sobrecarga de trabajo que pueden llevar al no cumplimiento del cronograma</w:t>
+            <w:r>
+              <w:t>Sprints con sobrecarga de trabajo que pueden llevar al no cumplimiento del cronograma</w:t>
             </w:r>
           </w:p>
           <w:p>
@@ -1272,7 +1550,7 @@
           </w:tcPr>
           <w:p>
             <w:pPr>
-              <w:pStyle w:val="Prrafodelista"/>
+              <w:pStyle w:val="ListParagraph"/>
               <w:numPr>
                 <w:ilvl w:val="0"/>
                 <w:numId w:val="6"/>
@@ -1291,7 +1569,7 @@
           </w:p>
           <w:p>
             <w:pPr>
-              <w:pStyle w:val="Prrafodelista"/>
+              <w:pStyle w:val="ListParagraph"/>
               <w:cnfStyle w:val="000000100000" w:firstRow="0" w:lastRow="0" w:firstColumn="0" w:lastColumn="0" w:oddVBand="0" w:evenVBand="0" w:oddHBand="1" w:evenHBand="0" w:firstRowFirstColumn="0" w:firstRowLastColumn="0" w:lastRowFirstColumn="0" w:lastRowLastColumn="0"/>
             </w:pPr>
             <w:r>
@@ -1300,7 +1578,7 @@
           </w:p>
           <w:p>
             <w:pPr>
-              <w:pStyle w:val="Prrafodelista"/>
+              <w:pStyle w:val="ListParagraph"/>
               <w:numPr>
                 <w:ilvl w:val="0"/>
                 <w:numId w:val="6"/>
@@ -1328,7 +1606,7 @@
           </w:p>
           <w:p>
             <w:pPr>
-              <w:pStyle w:val="Prrafodelista"/>
+              <w:pStyle w:val="ListParagraph"/>
               <w:numPr>
                 <w:ilvl w:val="0"/>
                 <w:numId w:val="6"/>
@@ -1347,7 +1625,7 @@
           </w:p>
           <w:p>
             <w:pPr>
-              <w:pStyle w:val="Prrafodelista"/>
+              <w:pStyle w:val="ListParagraph"/>
               <w:cnfStyle w:val="000000100000" w:firstRow="0" w:lastRow="0" w:firstColumn="0" w:lastColumn="0" w:oddVBand="0" w:evenVBand="0" w:oddHBand="1" w:evenHBand="0" w:firstRowFirstColumn="0" w:firstRowLastColumn="0" w:lastRowFirstColumn="0" w:lastRowLastColumn="0"/>
             </w:pPr>
             <w:r>
@@ -1356,7 +1634,7 @@
           </w:p>
           <w:p>
             <w:pPr>
-              <w:pStyle w:val="Prrafodelista"/>
+              <w:pStyle w:val="ListParagraph"/>
               <w:numPr>
                 <w:ilvl w:val="0"/>
                 <w:numId w:val="6"/>
@@ -1370,6 +1648,7 @@
               <w:rPr>
                 <w:b/>
               </w:rPr>
+              <w:lastRenderedPageBreak/>
               <w:t>Impacto</w:t>
             </w:r>
           </w:p>
@@ -1406,6 +1685,7 @@
           </w:tcPr>
           <w:p>
             <w:r>
+              <w:lastRenderedPageBreak/>
               <w:t>R04</w:t>
             </w:r>
           </w:p>
@@ -1416,7 +1696,7 @@
           </w:tcPr>
           <w:p>
             <w:pPr>
-              <w:pStyle w:val="Prrafodelista"/>
+              <w:pStyle w:val="ListParagraph"/>
               <w:numPr>
                 <w:ilvl w:val="0"/>
                 <w:numId w:val="6"/>
@@ -1435,17 +1715,16 @@
           </w:p>
           <w:p>
             <w:pPr>
-              <w:pStyle w:val="Prrafodelista"/>
-              <w:cnfStyle w:val="000000000000" w:firstRow="0" w:lastRow="0" w:firstColumn="0" w:lastColumn="0" w:oddVBand="0" w:evenVBand="0" w:oddHBand="0" w:evenHBand="0" w:firstRowFirstColumn="0" w:firstRowLastColumn="0" w:lastRowFirstColumn="0" w:lastRowLastColumn="0"/>
-            </w:pPr>
-            <w:r>
-              <w:lastRenderedPageBreak/>
+              <w:pStyle w:val="ListParagraph"/>
+              <w:cnfStyle w:val="000000000000" w:firstRow="0" w:lastRow="0" w:firstColumn="0" w:lastColumn="0" w:oddVBand="0" w:evenVBand="0" w:oddHBand="0" w:evenHBand="0" w:firstRowFirstColumn="0" w:firstRowLastColumn="0" w:lastRowFirstColumn="0" w:lastRowLastColumn="0"/>
+            </w:pPr>
+            <w:r>
               <w:t>Por causas varias se pierde parte o el total de la documentación así como la posibilidad de perder parte o el total de otros artefactos</w:t>
             </w:r>
           </w:p>
           <w:p>
             <w:pPr>
-              <w:pStyle w:val="Prrafodelista"/>
+              <w:pStyle w:val="ListParagraph"/>
               <w:numPr>
                 <w:ilvl w:val="0"/>
                 <w:numId w:val="6"/>
@@ -1473,7 +1752,7 @@
           </w:p>
           <w:p>
             <w:pPr>
-              <w:pStyle w:val="Prrafodelista"/>
+              <w:pStyle w:val="ListParagraph"/>
               <w:numPr>
                 <w:ilvl w:val="0"/>
                 <w:numId w:val="6"/>
@@ -1492,7 +1771,7 @@
           </w:p>
           <w:p>
             <w:pPr>
-              <w:pStyle w:val="Prrafodelista"/>
+              <w:pStyle w:val="ListParagraph"/>
               <w:cnfStyle w:val="000000000000" w:firstRow="0" w:lastRow="0" w:firstColumn="0" w:lastColumn="0" w:oddVBand="0" w:evenVBand="0" w:oddHBand="0" w:evenHBand="0" w:firstRowFirstColumn="0" w:firstRowLastColumn="0" w:lastRowFirstColumn="0" w:lastRowLastColumn="0"/>
             </w:pPr>
             <w:r>
@@ -1507,7 +1786,7 @@
           </w:p>
           <w:p>
             <w:pPr>
-              <w:pStyle w:val="Prrafodelista"/>
+              <w:pStyle w:val="ListParagraph"/>
               <w:numPr>
                 <w:ilvl w:val="0"/>
                 <w:numId w:val="6"/>
@@ -1551,7 +1830,6 @@
           </w:tcPr>
           <w:p>
             <w:r>
-              <w:lastRenderedPageBreak/>
               <w:t>R05</w:t>
             </w:r>
           </w:p>
@@ -1562,7 +1840,7 @@
           </w:tcPr>
           <w:p>
             <w:pPr>
-              <w:pStyle w:val="Prrafodelista"/>
+              <w:pStyle w:val="ListParagraph"/>
               <w:numPr>
                 <w:ilvl w:val="0"/>
                 <w:numId w:val="6"/>
@@ -1581,7 +1859,7 @@
           </w:p>
           <w:p>
             <w:pPr>
-              <w:pStyle w:val="Prrafodelista"/>
+              <w:pStyle w:val="ListParagraph"/>
               <w:cnfStyle w:val="000000100000" w:firstRow="0" w:lastRow="0" w:firstColumn="0" w:lastColumn="0" w:oddVBand="0" w:evenVBand="0" w:oddHBand="1" w:evenHBand="0" w:firstRowFirstColumn="0" w:firstRowLastColumn="0" w:lastRowFirstColumn="0" w:lastRowLastColumn="0"/>
             </w:pPr>
             <w:r>
@@ -1590,7 +1868,7 @@
           </w:p>
           <w:p>
             <w:pPr>
-              <w:pStyle w:val="Prrafodelista"/>
+              <w:pStyle w:val="ListParagraph"/>
               <w:numPr>
                 <w:ilvl w:val="0"/>
                 <w:numId w:val="6"/>
@@ -1618,7 +1896,7 @@
           </w:p>
           <w:p>
             <w:pPr>
-              <w:pStyle w:val="Prrafodelista"/>
+              <w:pStyle w:val="ListParagraph"/>
               <w:numPr>
                 <w:ilvl w:val="0"/>
                 <w:numId w:val="6"/>
@@ -1637,7 +1915,7 @@
           </w:p>
           <w:p>
             <w:pPr>
-              <w:pStyle w:val="Prrafodelista"/>
+              <w:pStyle w:val="ListParagraph"/>
               <w:cnfStyle w:val="000000100000" w:firstRow="0" w:lastRow="0" w:firstColumn="0" w:lastColumn="0" w:oddVBand="0" w:evenVBand="0" w:oddHBand="1" w:evenHBand="0" w:firstRowFirstColumn="0" w:firstRowLastColumn="0" w:lastRowFirstColumn="0" w:lastRowLastColumn="0"/>
             </w:pPr>
             <w:r>
@@ -1646,7 +1924,7 @@
           </w:p>
           <w:p>
             <w:pPr>
-              <w:pStyle w:val="Prrafodelista"/>
+              <w:pStyle w:val="ListParagraph"/>
               <w:numPr>
                 <w:ilvl w:val="0"/>
                 <w:numId w:val="6"/>
@@ -1697,7 +1975,7 @@
           </w:tcPr>
           <w:p>
             <w:pPr>
-              <w:pStyle w:val="Prrafodelista"/>
+              <w:pStyle w:val="ListParagraph"/>
               <w:numPr>
                 <w:ilvl w:val="0"/>
                 <w:numId w:val="6"/>
@@ -1716,7 +1994,7 @@
           </w:p>
           <w:p>
             <w:pPr>
-              <w:pStyle w:val="Prrafodelista"/>
+              <w:pStyle w:val="ListParagraph"/>
               <w:cnfStyle w:val="000000000000" w:firstRow="0" w:lastRow="0" w:firstColumn="0" w:lastColumn="0" w:oddVBand="0" w:evenVBand="0" w:oddHBand="0" w:evenHBand="0" w:firstRowFirstColumn="0" w:firstRowLastColumn="0" w:lastRowFirstColumn="0" w:lastRowLastColumn="0"/>
             </w:pPr>
             <w:r>
@@ -1725,7 +2003,7 @@
           </w:p>
           <w:p>
             <w:pPr>
-              <w:pStyle w:val="Prrafodelista"/>
+              <w:pStyle w:val="ListParagraph"/>
               <w:numPr>
                 <w:ilvl w:val="0"/>
                 <w:numId w:val="6"/>
@@ -1753,7 +2031,7 @@
           </w:p>
           <w:p>
             <w:pPr>
-              <w:pStyle w:val="Prrafodelista"/>
+              <w:pStyle w:val="ListParagraph"/>
               <w:numPr>
                 <w:ilvl w:val="0"/>
                 <w:numId w:val="6"/>
@@ -1772,7 +2050,7 @@
           </w:p>
           <w:p>
             <w:pPr>
-              <w:pStyle w:val="Prrafodelista"/>
+              <w:pStyle w:val="ListParagraph"/>
               <w:cnfStyle w:val="000000000000" w:firstRow="0" w:lastRow="0" w:firstColumn="0" w:lastColumn="0" w:oddVBand="0" w:evenVBand="0" w:oddHBand="0" w:evenHBand="0" w:firstRowFirstColumn="0" w:firstRowLastColumn="0" w:lastRowFirstColumn="0" w:lastRowLastColumn="0"/>
             </w:pPr>
             <w:r>
@@ -1784,7 +2062,7 @@
           </w:p>
           <w:p>
             <w:pPr>
-              <w:pStyle w:val="Prrafodelista"/>
+              <w:pStyle w:val="ListParagraph"/>
               <w:numPr>
                 <w:ilvl w:val="0"/>
                 <w:numId w:val="6"/>
@@ -1806,18 +2084,1012 @@
               <w:ind w:left="742"/>
               <w:cnfStyle w:val="000000000000" w:firstRow="0" w:lastRow="0" w:firstColumn="0" w:lastColumn="0" w:oddVBand="0" w:evenVBand="0" w:oddHBand="0" w:evenHBand="0" w:firstRowFirstColumn="0" w:firstRowLastColumn="0" w:lastRowFirstColumn="0" w:lastRowLastColumn="0"/>
             </w:pPr>
-            <w:proofErr w:type="spellStart"/>
-            <w:r>
-              <w:t>Sprints</w:t>
-            </w:r>
-            <w:proofErr w:type="spellEnd"/>
-            <w:r>
-              <w:t xml:space="preserve"> con sobrecarga de trabajo que pueden llevar al no cumplimiento del cronograma</w:t>
-            </w:r>
-          </w:p>
-          <w:p>
-            <w:pPr>
-              <w:cnfStyle w:val="000000000000" w:firstRow="0" w:lastRow="0" w:firstColumn="0" w:lastColumn="0" w:oddVBand="0" w:evenVBand="0" w:oddHBand="0" w:evenHBand="0" w:firstRowFirstColumn="0" w:firstRowLastColumn="0" w:lastRowFirstColumn="0" w:lastRowLastColumn="0"/>
+            <w:r>
+              <w:t>Sprints con sobrecarga de trabajo que pueden llevar al no cumplimiento del cronograma</w:t>
+            </w:r>
+          </w:p>
+          <w:p>
+            <w:pPr>
+              <w:cnfStyle w:val="000000000000" w:firstRow="0" w:lastRow="0" w:firstColumn="0" w:lastColumn="0" w:oddVBand="0" w:evenVBand="0" w:oddHBand="0" w:evenHBand="0" w:firstRowFirstColumn="0" w:firstRowLastColumn="0" w:lastRowFirstColumn="0" w:lastRowLastColumn="0"/>
+            </w:pPr>
+          </w:p>
+        </w:tc>
+      </w:tr>
+      <w:tr>
+        <w:trPr>
+          <w:cnfStyle w:val="000000100000" w:firstRow="0" w:lastRow="0" w:firstColumn="0" w:lastColumn="0" w:oddVBand="0" w:evenVBand="0" w:oddHBand="1" w:evenHBand="0" w:firstRowFirstColumn="0" w:firstRowLastColumn="0" w:lastRowFirstColumn="0" w:lastRowLastColumn="0"/>
+        </w:trPr>
+        <w:tc>
+          <w:tcPr>
+            <w:cnfStyle w:val="001000000000" w:firstRow="0" w:lastRow="0" w:firstColumn="1" w:lastColumn="0" w:oddVBand="0" w:evenVBand="0" w:oddHBand="0" w:evenHBand="0" w:firstRowFirstColumn="0" w:firstRowLastColumn="0" w:lastRowFirstColumn="0" w:lastRowLastColumn="0"/>
+            <w:tcW w:w="959" w:type="dxa"/>
+          </w:tcPr>
+          <w:p>
+            <w:r>
+              <w:t>R07</w:t>
+            </w:r>
+          </w:p>
+        </w:tc>
+        <w:tc>
+          <w:tcPr>
+            <w:tcW w:w="7544" w:type="dxa"/>
+          </w:tcPr>
+          <w:p>
+            <w:pPr>
+              <w:pStyle w:val="ListParagraph"/>
+              <w:numPr>
+                <w:ilvl w:val="0"/>
+                <w:numId w:val="6"/>
+              </w:numPr>
+              <w:cnfStyle w:val="000000100000" w:firstRow="0" w:lastRow="0" w:firstColumn="0" w:lastColumn="0" w:oddVBand="0" w:evenVBand="0" w:oddHBand="1" w:evenHBand="0" w:firstRowFirstColumn="0" w:firstRowLastColumn="0" w:lastRowFirstColumn="0" w:lastRowLastColumn="0"/>
+              <w:rPr>
+                <w:b/>
+              </w:rPr>
+            </w:pPr>
+            <w:r>
+              <w:rPr>
+                <w:b/>
+              </w:rPr>
+              <w:t>Detalle</w:t>
+            </w:r>
+          </w:p>
+          <w:p>
+            <w:pPr>
+              <w:pStyle w:val="ListParagraph"/>
+              <w:cnfStyle w:val="000000100000" w:firstRow="0" w:lastRow="0" w:firstColumn="0" w:lastColumn="0" w:oddVBand="0" w:evenVBand="0" w:oddHBand="1" w:evenHBand="0" w:firstRowFirstColumn="0" w:firstRowLastColumn="0" w:lastRowFirstColumn="0" w:lastRowLastColumn="0"/>
+            </w:pPr>
+            <w:r>
+              <w:t>El suministro eléctrico falla durante la toma de un test</w:t>
+            </w:r>
+          </w:p>
+          <w:p>
+            <w:pPr>
+              <w:pStyle w:val="ListParagraph"/>
+              <w:numPr>
+                <w:ilvl w:val="0"/>
+                <w:numId w:val="6"/>
+              </w:numPr>
+              <w:cnfStyle w:val="000000100000" w:firstRow="0" w:lastRow="0" w:firstColumn="0" w:lastColumn="0" w:oddVBand="0" w:evenVBand="0" w:oddHBand="1" w:evenHBand="0" w:firstRowFirstColumn="0" w:firstRowLastColumn="0" w:lastRowFirstColumn="0" w:lastRowLastColumn="0"/>
+              <w:rPr>
+                <w:b/>
+              </w:rPr>
+            </w:pPr>
+            <w:r>
+              <w:rPr>
+                <w:b/>
+              </w:rPr>
+              <w:t>Magnitud</w:t>
+            </w:r>
+          </w:p>
+          <w:p>
+            <w:pPr>
+              <w:ind w:left="742"/>
+              <w:cnfStyle w:val="000000100000" w:firstRow="0" w:lastRow="0" w:firstColumn="0" w:lastColumn="0" w:oddVBand="0" w:evenVBand="0" w:oddHBand="1" w:evenHBand="0" w:firstRowFirstColumn="0" w:firstRowLastColumn="0" w:lastRowFirstColumn="0" w:lastRowLastColumn="0"/>
+            </w:pPr>
+            <w:r>
+              <w:t>Media</w:t>
+            </w:r>
+          </w:p>
+          <w:p>
+            <w:pPr>
+              <w:pStyle w:val="ListParagraph"/>
+              <w:numPr>
+                <w:ilvl w:val="0"/>
+                <w:numId w:val="6"/>
+              </w:numPr>
+              <w:cnfStyle w:val="000000100000" w:firstRow="0" w:lastRow="0" w:firstColumn="0" w:lastColumn="0" w:oddVBand="0" w:evenVBand="0" w:oddHBand="1" w:evenHBand="0" w:firstRowFirstColumn="0" w:firstRowLastColumn="0" w:lastRowFirstColumn="0" w:lastRowLastColumn="0"/>
+              <w:rPr>
+                <w:b/>
+              </w:rPr>
+            </w:pPr>
+            <w:r>
+              <w:rPr>
+                <w:b/>
+              </w:rPr>
+              <w:t>Probabilidad</w:t>
+            </w:r>
+          </w:p>
+          <w:p>
+            <w:pPr>
+              <w:pStyle w:val="ListParagraph"/>
+              <w:cnfStyle w:val="000000100000" w:firstRow="0" w:lastRow="0" w:firstColumn="0" w:lastColumn="0" w:oddVBand="0" w:evenVBand="0" w:oddHBand="1" w:evenHBand="0" w:firstRowFirstColumn="0" w:firstRowLastColumn="0" w:lastRowFirstColumn="0" w:lastRowLastColumn="0"/>
+            </w:pPr>
+            <w:r>
+              <w:t>Poco</w:t>
+            </w:r>
+            <w:r>
+              <w:t xml:space="preserve"> probable</w:t>
+            </w:r>
+          </w:p>
+          <w:p>
+            <w:pPr>
+              <w:pStyle w:val="ListParagraph"/>
+              <w:numPr>
+                <w:ilvl w:val="0"/>
+                <w:numId w:val="6"/>
+              </w:numPr>
+              <w:cnfStyle w:val="000000100000" w:firstRow="0" w:lastRow="0" w:firstColumn="0" w:lastColumn="0" w:oddVBand="0" w:evenVBand="0" w:oddHBand="1" w:evenHBand="0" w:firstRowFirstColumn="0" w:firstRowLastColumn="0" w:lastRowFirstColumn="0" w:lastRowLastColumn="0"/>
+              <w:rPr>
+                <w:b/>
+              </w:rPr>
+            </w:pPr>
+            <w:r>
+              <w:rPr>
+                <w:b/>
+              </w:rPr>
+              <w:t>Impacto</w:t>
+            </w:r>
+          </w:p>
+          <w:p>
+            <w:pPr>
+              <w:ind w:left="742"/>
+              <w:cnfStyle w:val="000000100000" w:firstRow="0" w:lastRow="0" w:firstColumn="0" w:lastColumn="0" w:oddVBand="0" w:evenVBand="0" w:oddHBand="1" w:evenHBand="0" w:firstRowFirstColumn="0" w:firstRowLastColumn="0" w:lastRowFirstColumn="0" w:lastRowLastColumn="0"/>
+            </w:pPr>
+            <w:r>
+              <w:t>Demora la toma del test</w:t>
+            </w:r>
+          </w:p>
+          <w:p>
+            <w:pPr>
+              <w:ind w:left="742"/>
+              <w:cnfStyle w:val="000000100000" w:firstRow="0" w:lastRow="0" w:firstColumn="0" w:lastColumn="0" w:oddVBand="0" w:evenVBand="0" w:oddHBand="1" w:evenHBand="0" w:firstRowFirstColumn="0" w:firstRowLastColumn="0" w:lastRowFirstColumn="0" w:lastRowLastColumn="0"/>
+              <w:rPr>
+                <w:b/>
+              </w:rPr>
+            </w:pPr>
+          </w:p>
+        </w:tc>
+      </w:tr>
+      <w:tr>
+        <w:tc>
+          <w:tcPr>
+            <w:cnfStyle w:val="001000000000" w:firstRow="0" w:lastRow="0" w:firstColumn="1" w:lastColumn="0" w:oddVBand="0" w:evenVBand="0" w:oddHBand="0" w:evenHBand="0" w:firstRowFirstColumn="0" w:firstRowLastColumn="0" w:lastRowFirstColumn="0" w:lastRowLastColumn="0"/>
+            <w:tcW w:w="959" w:type="dxa"/>
+          </w:tcPr>
+          <w:p>
+            <w:r>
+              <w:t>R08</w:t>
+            </w:r>
+          </w:p>
+        </w:tc>
+        <w:tc>
+          <w:tcPr>
+            <w:tcW w:w="7544" w:type="dxa"/>
+          </w:tcPr>
+          <w:p>
+            <w:pPr>
+              <w:pStyle w:val="ListParagraph"/>
+              <w:numPr>
+                <w:ilvl w:val="0"/>
+                <w:numId w:val="6"/>
+              </w:numPr>
+              <w:cnfStyle w:val="000000000000" w:firstRow="0" w:lastRow="0" w:firstColumn="0" w:lastColumn="0" w:oddVBand="0" w:evenVBand="0" w:oddHBand="0" w:evenHBand="0" w:firstRowFirstColumn="0" w:firstRowLastColumn="0" w:lastRowFirstColumn="0" w:lastRowLastColumn="0"/>
+              <w:rPr>
+                <w:b/>
+              </w:rPr>
+            </w:pPr>
+            <w:r>
+              <w:rPr>
+                <w:b/>
+              </w:rPr>
+              <w:t>Detalle</w:t>
+            </w:r>
+          </w:p>
+          <w:p>
+            <w:pPr>
+              <w:pStyle w:val="ListParagraph"/>
+              <w:cnfStyle w:val="000000000000" w:firstRow="0" w:lastRow="0" w:firstColumn="0" w:lastColumn="0" w:oddVBand="0" w:evenVBand="0" w:oddHBand="0" w:evenHBand="0" w:firstRowFirstColumn="0" w:firstRowLastColumn="0" w:lastRowFirstColumn="0" w:lastRowLastColumn="0"/>
+            </w:pPr>
+            <w:r>
+              <w:t>El diseño de la aplicación resulta confuso para el paciente</w:t>
+            </w:r>
+          </w:p>
+          <w:p>
+            <w:pPr>
+              <w:pStyle w:val="ListParagraph"/>
+              <w:numPr>
+                <w:ilvl w:val="0"/>
+                <w:numId w:val="6"/>
+              </w:numPr>
+              <w:cnfStyle w:val="000000000000" w:firstRow="0" w:lastRow="0" w:firstColumn="0" w:lastColumn="0" w:oddVBand="0" w:evenVBand="0" w:oddHBand="0" w:evenHBand="0" w:firstRowFirstColumn="0" w:firstRowLastColumn="0" w:lastRowFirstColumn="0" w:lastRowLastColumn="0"/>
+              <w:rPr>
+                <w:b/>
+              </w:rPr>
+            </w:pPr>
+            <w:r>
+              <w:rPr>
+                <w:b/>
+              </w:rPr>
+              <w:t>Magnitud</w:t>
+            </w:r>
+          </w:p>
+          <w:p>
+            <w:pPr>
+              <w:ind w:left="742"/>
+              <w:cnfStyle w:val="000000000000" w:firstRow="0" w:lastRow="0" w:firstColumn="0" w:lastColumn="0" w:oddVBand="0" w:evenVBand="0" w:oddHBand="0" w:evenHBand="0" w:firstRowFirstColumn="0" w:firstRowLastColumn="0" w:lastRowFirstColumn="0" w:lastRowLastColumn="0"/>
+            </w:pPr>
+            <w:r>
+              <w:t>Media</w:t>
+            </w:r>
+          </w:p>
+          <w:p>
+            <w:pPr>
+              <w:pStyle w:val="ListParagraph"/>
+              <w:numPr>
+                <w:ilvl w:val="0"/>
+                <w:numId w:val="6"/>
+              </w:numPr>
+              <w:cnfStyle w:val="000000000000" w:firstRow="0" w:lastRow="0" w:firstColumn="0" w:lastColumn="0" w:oddVBand="0" w:evenVBand="0" w:oddHBand="0" w:evenHBand="0" w:firstRowFirstColumn="0" w:firstRowLastColumn="0" w:lastRowFirstColumn="0" w:lastRowLastColumn="0"/>
+              <w:rPr>
+                <w:b/>
+              </w:rPr>
+            </w:pPr>
+            <w:r>
+              <w:rPr>
+                <w:b/>
+              </w:rPr>
+              <w:t>Probabilidad</w:t>
+            </w:r>
+          </w:p>
+          <w:p>
+            <w:pPr>
+              <w:pStyle w:val="ListParagraph"/>
+              <w:cnfStyle w:val="000000000000" w:firstRow="0" w:lastRow="0" w:firstColumn="0" w:lastColumn="0" w:oddVBand="0" w:evenVBand="0" w:oddHBand="0" w:evenHBand="0" w:firstRowFirstColumn="0" w:firstRowLastColumn="0" w:lastRowFirstColumn="0" w:lastRowLastColumn="0"/>
+            </w:pPr>
+            <w:r>
+              <w:t>Poco probable</w:t>
+            </w:r>
+          </w:p>
+          <w:p>
+            <w:pPr>
+              <w:pStyle w:val="ListParagraph"/>
+              <w:numPr>
+                <w:ilvl w:val="0"/>
+                <w:numId w:val="6"/>
+              </w:numPr>
+              <w:cnfStyle w:val="000000000000" w:firstRow="0" w:lastRow="0" w:firstColumn="0" w:lastColumn="0" w:oddVBand="0" w:evenVBand="0" w:oddHBand="0" w:evenHBand="0" w:firstRowFirstColumn="0" w:firstRowLastColumn="0" w:lastRowFirstColumn="0" w:lastRowLastColumn="0"/>
+              <w:rPr>
+                <w:b/>
+              </w:rPr>
+            </w:pPr>
+            <w:r>
+              <w:rPr>
+                <w:b/>
+              </w:rPr>
+              <w:t>Impacto</w:t>
+            </w:r>
+          </w:p>
+          <w:p>
+            <w:pPr>
+              <w:ind w:left="742"/>
+              <w:cnfStyle w:val="000000000000" w:firstRow="0" w:lastRow="0" w:firstColumn="0" w:lastColumn="0" w:oddVBand="0" w:evenVBand="0" w:oddHBand="0" w:evenHBand="0" w:firstRowFirstColumn="0" w:firstRowLastColumn="0" w:lastRowFirstColumn="0" w:lastRowLastColumn="0"/>
+            </w:pPr>
+            <w:r>
+              <w:lastRenderedPageBreak/>
+              <w:t>Demora la toma del test</w:t>
+            </w:r>
+          </w:p>
+          <w:p>
+            <w:pPr>
+              <w:pStyle w:val="ListParagraph"/>
+              <w:cnfStyle w:val="000000000000" w:firstRow="0" w:lastRow="0" w:firstColumn="0" w:lastColumn="0" w:oddVBand="0" w:evenVBand="0" w:oddHBand="0" w:evenHBand="0" w:firstRowFirstColumn="0" w:firstRowLastColumn="0" w:lastRowFirstColumn="0" w:lastRowLastColumn="0"/>
+              <w:rPr>
+                <w:b/>
+              </w:rPr>
+            </w:pPr>
+          </w:p>
+        </w:tc>
+      </w:tr>
+      <w:tr>
+        <w:trPr>
+          <w:cnfStyle w:val="000000100000" w:firstRow="0" w:lastRow="0" w:firstColumn="0" w:lastColumn="0" w:oddVBand="0" w:evenVBand="0" w:oddHBand="1" w:evenHBand="0" w:firstRowFirstColumn="0" w:firstRowLastColumn="0" w:lastRowFirstColumn="0" w:lastRowLastColumn="0"/>
+        </w:trPr>
+        <w:tc>
+          <w:tcPr>
+            <w:cnfStyle w:val="001000000000" w:firstRow="0" w:lastRow="0" w:firstColumn="1" w:lastColumn="0" w:oddVBand="0" w:evenVBand="0" w:oddHBand="0" w:evenHBand="0" w:firstRowFirstColumn="0" w:firstRowLastColumn="0" w:lastRowFirstColumn="0" w:lastRowLastColumn="0"/>
+            <w:tcW w:w="959" w:type="dxa"/>
+          </w:tcPr>
+          <w:p>
+            <w:r>
+              <w:lastRenderedPageBreak/>
+              <w:t>R09</w:t>
+            </w:r>
+          </w:p>
+        </w:tc>
+        <w:tc>
+          <w:tcPr>
+            <w:tcW w:w="7544" w:type="dxa"/>
+          </w:tcPr>
+          <w:p>
+            <w:pPr>
+              <w:pStyle w:val="ListParagraph"/>
+              <w:numPr>
+                <w:ilvl w:val="0"/>
+                <w:numId w:val="6"/>
+              </w:numPr>
+              <w:cnfStyle w:val="000000100000" w:firstRow="0" w:lastRow="0" w:firstColumn="0" w:lastColumn="0" w:oddVBand="0" w:evenVBand="0" w:oddHBand="1" w:evenHBand="0" w:firstRowFirstColumn="0" w:firstRowLastColumn="0" w:lastRowFirstColumn="0" w:lastRowLastColumn="0"/>
+              <w:rPr>
+                <w:b/>
+              </w:rPr>
+            </w:pPr>
+            <w:r>
+              <w:rPr>
+                <w:b/>
+              </w:rPr>
+              <w:t>Detalle</w:t>
+            </w:r>
+          </w:p>
+          <w:p>
+            <w:pPr>
+              <w:pStyle w:val="ListParagraph"/>
+              <w:cnfStyle w:val="000000100000" w:firstRow="0" w:lastRow="0" w:firstColumn="0" w:lastColumn="0" w:oddVBand="0" w:evenVBand="0" w:oddHBand="1" w:evenHBand="0" w:firstRowFirstColumn="0" w:firstRowLastColumn="0" w:lastRowFirstColumn="0" w:lastRowLastColumn="0"/>
+            </w:pPr>
+            <w:r>
+              <w:t>Se corrompe la base de datos perdiéndose todos los registros</w:t>
+            </w:r>
+          </w:p>
+          <w:p>
+            <w:pPr>
+              <w:pStyle w:val="ListParagraph"/>
+              <w:numPr>
+                <w:ilvl w:val="0"/>
+                <w:numId w:val="6"/>
+              </w:numPr>
+              <w:cnfStyle w:val="000000100000" w:firstRow="0" w:lastRow="0" w:firstColumn="0" w:lastColumn="0" w:oddVBand="0" w:evenVBand="0" w:oddHBand="1" w:evenHBand="0" w:firstRowFirstColumn="0" w:firstRowLastColumn="0" w:lastRowFirstColumn="0" w:lastRowLastColumn="0"/>
+              <w:rPr>
+                <w:b/>
+              </w:rPr>
+            </w:pPr>
+            <w:r>
+              <w:rPr>
+                <w:b/>
+              </w:rPr>
+              <w:t>Magnitud</w:t>
+            </w:r>
+          </w:p>
+          <w:p>
+            <w:pPr>
+              <w:ind w:left="742"/>
+              <w:cnfStyle w:val="000000100000" w:firstRow="0" w:lastRow="0" w:firstColumn="0" w:lastColumn="0" w:oddVBand="0" w:evenVBand="0" w:oddHBand="1" w:evenHBand="0" w:firstRowFirstColumn="0" w:firstRowLastColumn="0" w:lastRowFirstColumn="0" w:lastRowLastColumn="0"/>
+            </w:pPr>
+            <w:r>
+              <w:t>Alta</w:t>
+            </w:r>
+          </w:p>
+          <w:p>
+            <w:pPr>
+              <w:pStyle w:val="ListParagraph"/>
+              <w:numPr>
+                <w:ilvl w:val="0"/>
+                <w:numId w:val="6"/>
+              </w:numPr>
+              <w:cnfStyle w:val="000000100000" w:firstRow="0" w:lastRow="0" w:firstColumn="0" w:lastColumn="0" w:oddVBand="0" w:evenVBand="0" w:oddHBand="1" w:evenHBand="0" w:firstRowFirstColumn="0" w:firstRowLastColumn="0" w:lastRowFirstColumn="0" w:lastRowLastColumn="0"/>
+              <w:rPr>
+                <w:b/>
+              </w:rPr>
+            </w:pPr>
+            <w:r>
+              <w:rPr>
+                <w:b/>
+              </w:rPr>
+              <w:t>Probabilidad</w:t>
+            </w:r>
+          </w:p>
+          <w:p>
+            <w:pPr>
+              <w:pStyle w:val="ListParagraph"/>
+              <w:cnfStyle w:val="000000100000" w:firstRow="0" w:lastRow="0" w:firstColumn="0" w:lastColumn="0" w:oddVBand="0" w:evenVBand="0" w:oddHBand="1" w:evenHBand="0" w:firstRowFirstColumn="0" w:firstRowLastColumn="0" w:lastRowFirstColumn="0" w:lastRowLastColumn="0"/>
+            </w:pPr>
+            <w:r>
+              <w:t>P</w:t>
+            </w:r>
+            <w:r>
+              <w:t>robable</w:t>
+            </w:r>
+          </w:p>
+          <w:p>
+            <w:pPr>
+              <w:pStyle w:val="ListParagraph"/>
+              <w:numPr>
+                <w:ilvl w:val="0"/>
+                <w:numId w:val="6"/>
+              </w:numPr>
+              <w:cnfStyle w:val="000000100000" w:firstRow="0" w:lastRow="0" w:firstColumn="0" w:lastColumn="0" w:oddVBand="0" w:evenVBand="0" w:oddHBand="1" w:evenHBand="0" w:firstRowFirstColumn="0" w:firstRowLastColumn="0" w:lastRowFirstColumn="0" w:lastRowLastColumn="0"/>
+              <w:rPr>
+                <w:b/>
+              </w:rPr>
+            </w:pPr>
+            <w:r>
+              <w:rPr>
+                <w:b/>
+              </w:rPr>
+              <w:t>Impacto</w:t>
+            </w:r>
+          </w:p>
+          <w:p>
+            <w:pPr>
+              <w:ind w:left="742"/>
+              <w:cnfStyle w:val="000000100000" w:firstRow="0" w:lastRow="0" w:firstColumn="0" w:lastColumn="0" w:oddVBand="0" w:evenVBand="0" w:oddHBand="1" w:evenHBand="0" w:firstRowFirstColumn="0" w:firstRowLastColumn="0" w:lastRowFirstColumn="0" w:lastRowLastColumn="0"/>
+            </w:pPr>
+            <w:r>
+              <w:t>Variable, puede suponer una catástrofe, o un simple retrabajo</w:t>
+            </w:r>
+          </w:p>
+          <w:p>
+            <w:pPr>
+              <w:pStyle w:val="ListParagraph"/>
+              <w:cnfStyle w:val="000000100000" w:firstRow="0" w:lastRow="0" w:firstColumn="0" w:lastColumn="0" w:oddVBand="0" w:evenVBand="0" w:oddHBand="1" w:evenHBand="0" w:firstRowFirstColumn="0" w:firstRowLastColumn="0" w:lastRowFirstColumn="0" w:lastRowLastColumn="0"/>
+              <w:rPr>
+                <w:b/>
+              </w:rPr>
+            </w:pPr>
+          </w:p>
+        </w:tc>
+      </w:tr>
+      <w:tr>
+        <w:tc>
+          <w:tcPr>
+            <w:cnfStyle w:val="001000000000" w:firstRow="0" w:lastRow="0" w:firstColumn="1" w:lastColumn="0" w:oddVBand="0" w:evenVBand="0" w:oddHBand="0" w:evenHBand="0" w:firstRowFirstColumn="0" w:firstRowLastColumn="0" w:lastRowFirstColumn="0" w:lastRowLastColumn="0"/>
+            <w:tcW w:w="959" w:type="dxa"/>
+          </w:tcPr>
+          <w:p>
+            <w:r>
+              <w:t>R10</w:t>
+            </w:r>
+          </w:p>
+        </w:tc>
+        <w:tc>
+          <w:tcPr>
+            <w:tcW w:w="7544" w:type="dxa"/>
+          </w:tcPr>
+          <w:p>
+            <w:pPr>
+              <w:pStyle w:val="ListParagraph"/>
+              <w:numPr>
+                <w:ilvl w:val="0"/>
+                <w:numId w:val="6"/>
+              </w:numPr>
+              <w:cnfStyle w:val="000000000000" w:firstRow="0" w:lastRow="0" w:firstColumn="0" w:lastColumn="0" w:oddVBand="0" w:evenVBand="0" w:oddHBand="0" w:evenHBand="0" w:firstRowFirstColumn="0" w:firstRowLastColumn="0" w:lastRowFirstColumn="0" w:lastRowLastColumn="0"/>
+              <w:rPr>
+                <w:b/>
+              </w:rPr>
+            </w:pPr>
+            <w:r>
+              <w:rPr>
+                <w:b/>
+              </w:rPr>
+              <w:t>Detalle</w:t>
+            </w:r>
+          </w:p>
+          <w:p>
+            <w:pPr>
+              <w:pStyle w:val="ListParagraph"/>
+              <w:cnfStyle w:val="000000000000" w:firstRow="0" w:lastRow="0" w:firstColumn="0" w:lastColumn="0" w:oddVBand="0" w:evenVBand="0" w:oddHBand="0" w:evenHBand="0" w:firstRowFirstColumn="0" w:firstRowLastColumn="0" w:lastRowFirstColumn="0" w:lastRowLastColumn="0"/>
+            </w:pPr>
+            <w:r>
+              <w:t>El paciente se equivoca al cargar sus datos personales</w:t>
+            </w:r>
+          </w:p>
+          <w:p>
+            <w:pPr>
+              <w:pStyle w:val="ListParagraph"/>
+              <w:numPr>
+                <w:ilvl w:val="0"/>
+                <w:numId w:val="6"/>
+              </w:numPr>
+              <w:cnfStyle w:val="000000000000" w:firstRow="0" w:lastRow="0" w:firstColumn="0" w:lastColumn="0" w:oddVBand="0" w:evenVBand="0" w:oddHBand="0" w:evenHBand="0" w:firstRowFirstColumn="0" w:firstRowLastColumn="0" w:lastRowFirstColumn="0" w:lastRowLastColumn="0"/>
+              <w:rPr>
+                <w:b/>
+              </w:rPr>
+            </w:pPr>
+            <w:r>
+              <w:rPr>
+                <w:b/>
+              </w:rPr>
+              <w:t>Magnitud</w:t>
+            </w:r>
+          </w:p>
+          <w:p>
+            <w:pPr>
+              <w:ind w:left="742"/>
+              <w:cnfStyle w:val="000000000000" w:firstRow="0" w:lastRow="0" w:firstColumn="0" w:lastColumn="0" w:oddVBand="0" w:evenVBand="0" w:oddHBand="0" w:evenHBand="0" w:firstRowFirstColumn="0" w:firstRowLastColumn="0" w:lastRowFirstColumn="0" w:lastRowLastColumn="0"/>
+            </w:pPr>
+            <w:r>
+              <w:t>Baja</w:t>
+            </w:r>
+          </w:p>
+          <w:p>
+            <w:pPr>
+              <w:pStyle w:val="ListParagraph"/>
+              <w:numPr>
+                <w:ilvl w:val="0"/>
+                <w:numId w:val="6"/>
+              </w:numPr>
+              <w:cnfStyle w:val="000000000000" w:firstRow="0" w:lastRow="0" w:firstColumn="0" w:lastColumn="0" w:oddVBand="0" w:evenVBand="0" w:oddHBand="0" w:evenHBand="0" w:firstRowFirstColumn="0" w:firstRowLastColumn="0" w:lastRowFirstColumn="0" w:lastRowLastColumn="0"/>
+              <w:rPr>
+                <w:b/>
+              </w:rPr>
+            </w:pPr>
+            <w:r>
+              <w:rPr>
+                <w:b/>
+              </w:rPr>
+              <w:t>Probabilidad</w:t>
+            </w:r>
+          </w:p>
+          <w:p>
+            <w:pPr>
+              <w:pStyle w:val="ListParagraph"/>
+              <w:cnfStyle w:val="000000000000" w:firstRow="0" w:lastRow="0" w:firstColumn="0" w:lastColumn="0" w:oddVBand="0" w:evenVBand="0" w:oddHBand="0" w:evenHBand="0" w:firstRowFirstColumn="0" w:firstRowLastColumn="0" w:lastRowFirstColumn="0" w:lastRowLastColumn="0"/>
+            </w:pPr>
+            <w:r>
+              <w:t>Probable</w:t>
+            </w:r>
+          </w:p>
+          <w:p>
+            <w:pPr>
+              <w:pStyle w:val="ListParagraph"/>
+              <w:numPr>
+                <w:ilvl w:val="0"/>
+                <w:numId w:val="6"/>
+              </w:numPr>
+              <w:cnfStyle w:val="000000000000" w:firstRow="0" w:lastRow="0" w:firstColumn="0" w:lastColumn="0" w:oddVBand="0" w:evenVBand="0" w:oddHBand="0" w:evenHBand="0" w:firstRowFirstColumn="0" w:firstRowLastColumn="0" w:lastRowFirstColumn="0" w:lastRowLastColumn="0"/>
+              <w:rPr>
+                <w:b/>
+              </w:rPr>
+            </w:pPr>
+            <w:r>
+              <w:rPr>
+                <w:b/>
+              </w:rPr>
+              <w:t>Impacto</w:t>
+            </w:r>
+          </w:p>
+          <w:p>
+            <w:pPr>
+              <w:ind w:left="742"/>
+              <w:cnfStyle w:val="000000000000" w:firstRow="0" w:lastRow="0" w:firstColumn="0" w:lastColumn="0" w:oddVBand="0" w:evenVBand="0" w:oddHBand="0" w:evenHBand="0" w:firstRowFirstColumn="0" w:firstRowLastColumn="0" w:lastRowFirstColumn="0" w:lastRowLastColumn="0"/>
+            </w:pPr>
+            <w:r>
+              <w:t>Puede derivar en un malentendido a la hora de querer asociar un diagnostico con un paciente</w:t>
+            </w:r>
+          </w:p>
+          <w:p>
+            <w:pPr>
+              <w:pStyle w:val="ListParagraph"/>
+              <w:cnfStyle w:val="000000000000" w:firstRow="0" w:lastRow="0" w:firstColumn="0" w:lastColumn="0" w:oddVBand="0" w:evenVBand="0" w:oddHBand="0" w:evenHBand="0" w:firstRowFirstColumn="0" w:firstRowLastColumn="0" w:lastRowFirstColumn="0" w:lastRowLastColumn="0"/>
+              <w:rPr>
+                <w:b/>
+              </w:rPr>
+            </w:pPr>
+          </w:p>
+        </w:tc>
+      </w:tr>
+      <w:tr>
+        <w:trPr>
+          <w:cnfStyle w:val="000000100000" w:firstRow="0" w:lastRow="0" w:firstColumn="0" w:lastColumn="0" w:oddVBand="0" w:evenVBand="0" w:oddHBand="1" w:evenHBand="0" w:firstRowFirstColumn="0" w:firstRowLastColumn="0" w:lastRowFirstColumn="0" w:lastRowLastColumn="0"/>
+        </w:trPr>
+        <w:tc>
+          <w:tcPr>
+            <w:cnfStyle w:val="001000000000" w:firstRow="0" w:lastRow="0" w:firstColumn="1" w:lastColumn="0" w:oddVBand="0" w:evenVBand="0" w:oddHBand="0" w:evenHBand="0" w:firstRowFirstColumn="0" w:firstRowLastColumn="0" w:lastRowFirstColumn="0" w:lastRowLastColumn="0"/>
+            <w:tcW w:w="959" w:type="dxa"/>
+          </w:tcPr>
+          <w:p>
+            <w:r>
+              <w:t>R11</w:t>
+            </w:r>
+          </w:p>
+        </w:tc>
+        <w:tc>
+          <w:tcPr>
+            <w:tcW w:w="7544" w:type="dxa"/>
+          </w:tcPr>
+          <w:p>
+            <w:pPr>
+              <w:pStyle w:val="ListParagraph"/>
+              <w:numPr>
+                <w:ilvl w:val="0"/>
+                <w:numId w:val="6"/>
+              </w:numPr>
+              <w:cnfStyle w:val="000000100000" w:firstRow="0" w:lastRow="0" w:firstColumn="0" w:lastColumn="0" w:oddVBand="0" w:evenVBand="0" w:oddHBand="1" w:evenHBand="0" w:firstRowFirstColumn="0" w:firstRowLastColumn="0" w:lastRowFirstColumn="0" w:lastRowLastColumn="0"/>
+              <w:rPr>
+                <w:b/>
+              </w:rPr>
+            </w:pPr>
+            <w:r>
+              <w:rPr>
+                <w:b/>
+              </w:rPr>
+              <w:t>Detalle</w:t>
+            </w:r>
+          </w:p>
+          <w:p>
+            <w:pPr>
+              <w:pStyle w:val="ListParagraph"/>
+              <w:cnfStyle w:val="000000100000" w:firstRow="0" w:lastRow="0" w:firstColumn="0" w:lastColumn="0" w:oddVBand="0" w:evenVBand="0" w:oddHBand="1" w:evenHBand="0" w:firstRowFirstColumn="0" w:firstRowLastColumn="0" w:lastRowFirstColumn="0" w:lastRowLastColumn="0"/>
+            </w:pPr>
+            <w:r>
+              <w:t>El paciente cierra el navegador antes de finalizar con el/los test/s</w:t>
+            </w:r>
+          </w:p>
+          <w:p>
+            <w:pPr>
+              <w:pStyle w:val="ListParagraph"/>
+              <w:numPr>
+                <w:ilvl w:val="0"/>
+                <w:numId w:val="6"/>
+              </w:numPr>
+              <w:cnfStyle w:val="000000100000" w:firstRow="0" w:lastRow="0" w:firstColumn="0" w:lastColumn="0" w:oddVBand="0" w:evenVBand="0" w:oddHBand="1" w:evenHBand="0" w:firstRowFirstColumn="0" w:firstRowLastColumn="0" w:lastRowFirstColumn="0" w:lastRowLastColumn="0"/>
+              <w:rPr>
+                <w:b/>
+              </w:rPr>
+            </w:pPr>
+            <w:r>
+              <w:rPr>
+                <w:b/>
+              </w:rPr>
+              <w:t>Magnitud</w:t>
+            </w:r>
+          </w:p>
+          <w:p>
+            <w:pPr>
+              <w:ind w:left="742"/>
+              <w:cnfStyle w:val="000000100000" w:firstRow="0" w:lastRow="0" w:firstColumn="0" w:lastColumn="0" w:oddVBand="0" w:evenVBand="0" w:oddHBand="1" w:evenHBand="0" w:firstRowFirstColumn="0" w:firstRowLastColumn="0" w:lastRowFirstColumn="0" w:lastRowLastColumn="0"/>
+            </w:pPr>
+            <w:r>
+              <w:t>Media</w:t>
+            </w:r>
+          </w:p>
+          <w:p>
+            <w:pPr>
+              <w:pStyle w:val="ListParagraph"/>
+              <w:numPr>
+                <w:ilvl w:val="0"/>
+                <w:numId w:val="6"/>
+              </w:numPr>
+              <w:cnfStyle w:val="000000100000" w:firstRow="0" w:lastRow="0" w:firstColumn="0" w:lastColumn="0" w:oddVBand="0" w:evenVBand="0" w:oddHBand="1" w:evenHBand="0" w:firstRowFirstColumn="0" w:firstRowLastColumn="0" w:lastRowFirstColumn="0" w:lastRowLastColumn="0"/>
+              <w:rPr>
+                <w:b/>
+              </w:rPr>
+            </w:pPr>
+            <w:r>
+              <w:rPr>
+                <w:b/>
+              </w:rPr>
+              <w:t>Probabilidad</w:t>
+            </w:r>
+          </w:p>
+          <w:p>
+            <w:pPr>
+              <w:pStyle w:val="ListParagraph"/>
+              <w:cnfStyle w:val="000000100000" w:firstRow="0" w:lastRow="0" w:firstColumn="0" w:lastColumn="0" w:oddVBand="0" w:evenVBand="0" w:oddHBand="1" w:evenHBand="0" w:firstRowFirstColumn="0" w:firstRowLastColumn="0" w:lastRowFirstColumn="0" w:lastRowLastColumn="0"/>
+            </w:pPr>
+            <w:r>
+              <w:t>P</w:t>
+            </w:r>
+            <w:r>
+              <w:t>oco p</w:t>
+            </w:r>
+            <w:r>
+              <w:t>robable</w:t>
+            </w:r>
+          </w:p>
+          <w:p>
+            <w:pPr>
+              <w:pStyle w:val="ListParagraph"/>
+              <w:numPr>
+                <w:ilvl w:val="0"/>
+                <w:numId w:val="6"/>
+              </w:numPr>
+              <w:cnfStyle w:val="000000100000" w:firstRow="0" w:lastRow="0" w:firstColumn="0" w:lastColumn="0" w:oddVBand="0" w:evenVBand="0" w:oddHBand="1" w:evenHBand="0" w:firstRowFirstColumn="0" w:firstRowLastColumn="0" w:lastRowFirstColumn="0" w:lastRowLastColumn="0"/>
+              <w:rPr>
+                <w:b/>
+              </w:rPr>
+            </w:pPr>
+            <w:r>
+              <w:rPr>
+                <w:b/>
+              </w:rPr>
+              <w:t>Impacto</w:t>
+            </w:r>
+          </w:p>
+          <w:p>
+            <w:pPr>
+              <w:ind w:left="742"/>
+              <w:cnfStyle w:val="000000100000" w:firstRow="0" w:lastRow="0" w:firstColumn="0" w:lastColumn="0" w:oddVBand="0" w:evenVBand="0" w:oddHBand="1" w:evenHBand="0" w:firstRowFirstColumn="0" w:firstRowLastColumn="0" w:lastRowFirstColumn="0" w:lastRowLastColumn="0"/>
+            </w:pPr>
+            <w:r>
+              <w:t>Demora la toma del test</w:t>
+            </w:r>
+          </w:p>
+          <w:p>
+            <w:pPr>
+              <w:pStyle w:val="ListParagraph"/>
+              <w:cnfStyle w:val="000000100000" w:firstRow="0" w:lastRow="0" w:firstColumn="0" w:lastColumn="0" w:oddVBand="0" w:evenVBand="0" w:oddHBand="1" w:evenHBand="0" w:firstRowFirstColumn="0" w:firstRowLastColumn="0" w:lastRowFirstColumn="0" w:lastRowLastColumn="0"/>
+              <w:rPr>
+                <w:b/>
+              </w:rPr>
+            </w:pPr>
+          </w:p>
+        </w:tc>
+      </w:tr>
+      <w:tr>
+        <w:tc>
+          <w:tcPr>
+            <w:cnfStyle w:val="001000000000" w:firstRow="0" w:lastRow="0" w:firstColumn="1" w:lastColumn="0" w:oddVBand="0" w:evenVBand="0" w:oddHBand="0" w:evenHBand="0" w:firstRowFirstColumn="0" w:firstRowLastColumn="0" w:lastRowFirstColumn="0" w:lastRowLastColumn="0"/>
+            <w:tcW w:w="959" w:type="dxa"/>
+          </w:tcPr>
+          <w:p>
+            <w:r>
+              <w:t>R12</w:t>
+            </w:r>
+          </w:p>
+        </w:tc>
+        <w:tc>
+          <w:tcPr>
+            <w:tcW w:w="7544" w:type="dxa"/>
+          </w:tcPr>
+          <w:p>
+            <w:pPr>
+              <w:pStyle w:val="ListParagraph"/>
+              <w:numPr>
+                <w:ilvl w:val="0"/>
+                <w:numId w:val="6"/>
+              </w:numPr>
+              <w:cnfStyle w:val="000000000000" w:firstRow="0" w:lastRow="0" w:firstColumn="0" w:lastColumn="0" w:oddVBand="0" w:evenVBand="0" w:oddHBand="0" w:evenHBand="0" w:firstRowFirstColumn="0" w:firstRowLastColumn="0" w:lastRowFirstColumn="0" w:lastRowLastColumn="0"/>
+              <w:rPr>
+                <w:b/>
+              </w:rPr>
+            </w:pPr>
+            <w:r>
+              <w:rPr>
+                <w:b/>
+              </w:rPr>
+              <w:t>Detalle</w:t>
+            </w:r>
+          </w:p>
+          <w:p>
+            <w:pPr>
+              <w:pStyle w:val="ListParagraph"/>
+              <w:cnfStyle w:val="000000000000" w:firstRow="0" w:lastRow="0" w:firstColumn="0" w:lastColumn="0" w:oddVBand="0" w:evenVBand="0" w:oddHBand="0" w:evenHBand="0" w:firstRowFirstColumn="0" w:firstRowLastColumn="0" w:lastRowFirstColumn="0" w:lastRowLastColumn="0"/>
+            </w:pPr>
+            <w:r>
+              <w:t>El sistema operativo donde se está ejecutando el test falla súbitamente</w:t>
+            </w:r>
+          </w:p>
+          <w:p>
+            <w:pPr>
+              <w:pStyle w:val="ListParagraph"/>
+              <w:numPr>
+                <w:ilvl w:val="0"/>
+                <w:numId w:val="6"/>
+              </w:numPr>
+              <w:cnfStyle w:val="000000000000" w:firstRow="0" w:lastRow="0" w:firstColumn="0" w:lastColumn="0" w:oddVBand="0" w:evenVBand="0" w:oddHBand="0" w:evenHBand="0" w:firstRowFirstColumn="0" w:firstRowLastColumn="0" w:lastRowFirstColumn="0" w:lastRowLastColumn="0"/>
+              <w:rPr>
+                <w:b/>
+              </w:rPr>
+            </w:pPr>
+            <w:r>
+              <w:rPr>
+                <w:b/>
+              </w:rPr>
+              <w:t>Magnitud</w:t>
+            </w:r>
+          </w:p>
+          <w:p>
+            <w:pPr>
+              <w:ind w:left="742"/>
+              <w:cnfStyle w:val="000000000000" w:firstRow="0" w:lastRow="0" w:firstColumn="0" w:lastColumn="0" w:oddVBand="0" w:evenVBand="0" w:oddHBand="0" w:evenHBand="0" w:firstRowFirstColumn="0" w:firstRowLastColumn="0" w:lastRowFirstColumn="0" w:lastRowLastColumn="0"/>
+            </w:pPr>
+            <w:r>
+              <w:t>Media</w:t>
+            </w:r>
+          </w:p>
+          <w:p>
+            <w:pPr>
+              <w:pStyle w:val="ListParagraph"/>
+              <w:numPr>
+                <w:ilvl w:val="0"/>
+                <w:numId w:val="6"/>
+              </w:numPr>
+              <w:cnfStyle w:val="000000000000" w:firstRow="0" w:lastRow="0" w:firstColumn="0" w:lastColumn="0" w:oddVBand="0" w:evenVBand="0" w:oddHBand="0" w:evenHBand="0" w:firstRowFirstColumn="0" w:firstRowLastColumn="0" w:lastRowFirstColumn="0" w:lastRowLastColumn="0"/>
+              <w:rPr>
+                <w:b/>
+              </w:rPr>
+            </w:pPr>
+            <w:r>
+              <w:rPr>
+                <w:b/>
+              </w:rPr>
+              <w:t>Probabilidad</w:t>
+            </w:r>
+          </w:p>
+          <w:p>
+            <w:pPr>
+              <w:pStyle w:val="ListParagraph"/>
+              <w:cnfStyle w:val="000000000000" w:firstRow="0" w:lastRow="0" w:firstColumn="0" w:lastColumn="0" w:oddVBand="0" w:evenVBand="0" w:oddHBand="0" w:evenHBand="0" w:firstRowFirstColumn="0" w:firstRowLastColumn="0" w:lastRowFirstColumn="0" w:lastRowLastColumn="0"/>
+            </w:pPr>
+            <w:r>
+              <w:t>Poco probable</w:t>
+            </w:r>
+          </w:p>
+          <w:p>
+            <w:pPr>
+              <w:pStyle w:val="ListParagraph"/>
+              <w:numPr>
+                <w:ilvl w:val="0"/>
+                <w:numId w:val="6"/>
+              </w:numPr>
+              <w:cnfStyle w:val="000000000000" w:firstRow="0" w:lastRow="0" w:firstColumn="0" w:lastColumn="0" w:oddVBand="0" w:evenVBand="0" w:oddHBand="0" w:evenHBand="0" w:firstRowFirstColumn="0" w:firstRowLastColumn="0" w:lastRowFirstColumn="0" w:lastRowLastColumn="0"/>
+              <w:rPr>
+                <w:b/>
+              </w:rPr>
+            </w:pPr>
+            <w:r>
+              <w:rPr>
+                <w:b/>
+              </w:rPr>
+              <w:t>Impacto</w:t>
+            </w:r>
+          </w:p>
+          <w:p>
+            <w:pPr>
+              <w:ind w:left="742"/>
+              <w:cnfStyle w:val="000000000000" w:firstRow="0" w:lastRow="0" w:firstColumn="0" w:lastColumn="0" w:oddVBand="0" w:evenVBand="0" w:oddHBand="0" w:evenHBand="0" w:firstRowFirstColumn="0" w:firstRowLastColumn="0" w:lastRowFirstColumn="0" w:lastRowLastColumn="0"/>
+            </w:pPr>
+            <w:r>
+              <w:t>Demora la toma del test</w:t>
+            </w:r>
+          </w:p>
+          <w:p>
+            <w:pPr>
+              <w:pStyle w:val="ListParagraph"/>
+              <w:cnfStyle w:val="000000000000" w:firstRow="0" w:lastRow="0" w:firstColumn="0" w:lastColumn="0" w:oddVBand="0" w:evenVBand="0" w:oddHBand="0" w:evenHBand="0" w:firstRowFirstColumn="0" w:firstRowLastColumn="0" w:lastRowFirstColumn="0" w:lastRowLastColumn="0"/>
+              <w:rPr>
+                <w:b/>
+              </w:rPr>
+            </w:pPr>
+          </w:p>
+        </w:tc>
+      </w:tr>
+      <w:tr>
+        <w:trPr>
+          <w:cnfStyle w:val="000000100000" w:firstRow="0" w:lastRow="0" w:firstColumn="0" w:lastColumn="0" w:oddVBand="0" w:evenVBand="0" w:oddHBand="1" w:evenHBand="0" w:firstRowFirstColumn="0" w:firstRowLastColumn="0" w:lastRowFirstColumn="0" w:lastRowLastColumn="0"/>
+        </w:trPr>
+        <w:tc>
+          <w:tcPr>
+            <w:cnfStyle w:val="001000000000" w:firstRow="0" w:lastRow="0" w:firstColumn="1" w:lastColumn="0" w:oddVBand="0" w:evenVBand="0" w:oddHBand="0" w:evenHBand="0" w:firstRowFirstColumn="0" w:firstRowLastColumn="0" w:lastRowFirstColumn="0" w:lastRowLastColumn="0"/>
+            <w:tcW w:w="959" w:type="dxa"/>
+          </w:tcPr>
+          <w:p>
+            <w:r>
+              <w:t>R13</w:t>
+            </w:r>
+          </w:p>
+        </w:tc>
+        <w:tc>
+          <w:tcPr>
+            <w:tcW w:w="7544" w:type="dxa"/>
+          </w:tcPr>
+          <w:p>
+            <w:pPr>
+              <w:pStyle w:val="ListParagraph"/>
+              <w:numPr>
+                <w:ilvl w:val="0"/>
+                <w:numId w:val="6"/>
+              </w:numPr>
+              <w:cnfStyle w:val="000000100000" w:firstRow="0" w:lastRow="0" w:firstColumn="0" w:lastColumn="0" w:oddVBand="0" w:evenVBand="0" w:oddHBand="1" w:evenHBand="0" w:firstRowFirstColumn="0" w:firstRowLastColumn="0" w:lastRowFirstColumn="0" w:lastRowLastColumn="0"/>
+              <w:rPr>
+                <w:b/>
+              </w:rPr>
+            </w:pPr>
+            <w:r>
+              <w:rPr>
+                <w:b/>
+              </w:rPr>
+              <w:t>Detalle</w:t>
+            </w:r>
+          </w:p>
+          <w:p>
+            <w:pPr>
+              <w:pStyle w:val="ListParagraph"/>
+              <w:cnfStyle w:val="000000100000" w:firstRow="0" w:lastRow="0" w:firstColumn="0" w:lastColumn="0" w:oddVBand="0" w:evenVBand="0" w:oddHBand="1" w:evenHBand="0" w:firstRowFirstColumn="0" w:firstRowLastColumn="0" w:lastRowFirstColumn="0" w:lastRowLastColumn="0"/>
+            </w:pPr>
+            <w:r>
+              <w:t>El paciente presiona el botón 'siguiente' más de una vez y debido a un retraso en el refresco de la pantalla,</w:t>
+            </w:r>
+          </w:p>
+          <w:p>
+            <w:pPr>
+              <w:pStyle w:val="ListParagraph"/>
+              <w:numPr>
+                <w:ilvl w:val="0"/>
+                <w:numId w:val="6"/>
+              </w:numPr>
+              <w:cnfStyle w:val="000000100000" w:firstRow="0" w:lastRow="0" w:firstColumn="0" w:lastColumn="0" w:oddVBand="0" w:evenVBand="0" w:oddHBand="1" w:evenHBand="0" w:firstRowFirstColumn="0" w:firstRowLastColumn="0" w:lastRowFirstColumn="0" w:lastRowLastColumn="0"/>
+              <w:rPr>
+                <w:b/>
+              </w:rPr>
+            </w:pPr>
+            <w:r>
+              <w:rPr>
+                <w:b/>
+              </w:rPr>
+              <w:t>Magnitud</w:t>
+            </w:r>
+          </w:p>
+          <w:p>
+            <w:pPr>
+              <w:ind w:left="742"/>
+              <w:cnfStyle w:val="000000100000" w:firstRow="0" w:lastRow="0" w:firstColumn="0" w:lastColumn="0" w:oddVBand="0" w:evenVBand="0" w:oddHBand="1" w:evenHBand="0" w:firstRowFirstColumn="0" w:firstRowLastColumn="0" w:lastRowFirstColumn="0" w:lastRowLastColumn="0"/>
+            </w:pPr>
+            <w:r>
+              <w:t>Baja</w:t>
+            </w:r>
+          </w:p>
+          <w:p>
+            <w:pPr>
+              <w:pStyle w:val="ListParagraph"/>
+              <w:numPr>
+                <w:ilvl w:val="0"/>
+                <w:numId w:val="6"/>
+              </w:numPr>
+              <w:cnfStyle w:val="000000100000" w:firstRow="0" w:lastRow="0" w:firstColumn="0" w:lastColumn="0" w:oddVBand="0" w:evenVBand="0" w:oddHBand="1" w:evenHBand="0" w:firstRowFirstColumn="0" w:firstRowLastColumn="0" w:lastRowFirstColumn="0" w:lastRowLastColumn="0"/>
+              <w:rPr>
+                <w:b/>
+              </w:rPr>
+            </w:pPr>
+            <w:r>
+              <w:rPr>
+                <w:b/>
+              </w:rPr>
+              <w:t>Probabilidad</w:t>
+            </w:r>
+          </w:p>
+          <w:p>
+            <w:pPr>
+              <w:pStyle w:val="ListParagraph"/>
+              <w:cnfStyle w:val="000000100000" w:firstRow="0" w:lastRow="0" w:firstColumn="0" w:lastColumn="0" w:oddVBand="0" w:evenVBand="0" w:oddHBand="1" w:evenHBand="0" w:firstRowFirstColumn="0" w:firstRowLastColumn="0" w:lastRowFirstColumn="0" w:lastRowLastColumn="0"/>
+            </w:pPr>
+            <w:r>
+              <w:t>Poco probable</w:t>
+            </w:r>
+          </w:p>
+          <w:p>
+            <w:pPr>
+              <w:pStyle w:val="ListParagraph"/>
+              <w:numPr>
+                <w:ilvl w:val="0"/>
+                <w:numId w:val="6"/>
+              </w:numPr>
+              <w:cnfStyle w:val="000000100000" w:firstRow="0" w:lastRow="0" w:firstColumn="0" w:lastColumn="0" w:oddVBand="0" w:evenVBand="0" w:oddHBand="1" w:evenHBand="0" w:firstRowFirstColumn="0" w:firstRowLastColumn="0" w:lastRowFirstColumn="0" w:lastRowLastColumn="0"/>
+              <w:rPr>
+                <w:b/>
+              </w:rPr>
+            </w:pPr>
+            <w:r>
+              <w:rPr>
+                <w:b/>
+              </w:rPr>
+              <w:t>Impacto</w:t>
+            </w:r>
+          </w:p>
+          <w:p>
+            <w:pPr>
+              <w:ind w:left="742"/>
+              <w:cnfStyle w:val="000000100000" w:firstRow="0" w:lastRow="0" w:firstColumn="0" w:lastColumn="0" w:oddVBand="0" w:evenVBand="0" w:oddHBand="1" w:evenHBand="0" w:firstRowFirstColumn="0" w:firstRowLastColumn="0" w:lastRowFirstColumn="0" w:lastRowLastColumn="0"/>
+            </w:pPr>
+            <w:r>
+              <w:t>Demora la toma del test</w:t>
+            </w:r>
+          </w:p>
+          <w:p>
+            <w:pPr>
+              <w:pStyle w:val="ListParagraph"/>
+              <w:cnfStyle w:val="000000100000" w:firstRow="0" w:lastRow="0" w:firstColumn="0" w:lastColumn="0" w:oddVBand="0" w:evenVBand="0" w:oddHBand="1" w:evenHBand="0" w:firstRowFirstColumn="0" w:firstRowLastColumn="0" w:lastRowFirstColumn="0" w:lastRowLastColumn="0"/>
+              <w:rPr>
+                <w:b/>
+              </w:rPr>
             </w:pPr>
           </w:p>
         </w:tc>
@@ -1830,7 +3102,7 @@
     </w:p>
     <w:p>
       <w:pPr>
-        <w:pStyle w:val="Ttulo2"/>
+        <w:pStyle w:val="Heading2"/>
       </w:pPr>
       <w:r>
         <w:t>2.3 Acciones de prevención y corrección</w:t>
@@ -1839,7 +3111,7 @@
     <w:p/>
     <w:tbl>
       <w:tblPr>
-        <w:tblStyle w:val="Listamedia2-nfasis2"/>
+        <w:tblStyle w:val="MediumList2-Accent2"/>
         <w:tblW w:w="0" w:type="auto"/>
         <w:tblLook w:val="04A0" w:firstRow="1" w:lastRow="0" w:firstColumn="1" w:lastColumn="0" w:noHBand="0" w:noVBand="1"/>
       </w:tblPr>
@@ -1868,6 +3140,7 @@
               <w:rPr>
                 <w:b/>
               </w:rPr>
+              <w:lastRenderedPageBreak/>
               <w:t>ID</w:t>
             </w:r>
           </w:p>
@@ -2097,11 +3370,7 @@
               <w:cnfStyle w:val="000000000000" w:firstRow="0" w:lastRow="0" w:firstColumn="0" w:lastColumn="0" w:oddVBand="0" w:evenVBand="0" w:oddHBand="0" w:evenHBand="0" w:firstRowFirstColumn="0" w:firstRowLastColumn="0" w:lastRowFirstColumn="0" w:lastRowLastColumn="0"/>
             </w:pPr>
             <w:r>
-              <w:t xml:space="preserve">Se mantendrá la documentación en un repositorio de reversionado en un servidor </w:t>
-            </w:r>
-            <w:r>
-              <w:lastRenderedPageBreak/>
-              <w:t>remoto y una copia local</w:t>
+              <w:t>Se mantendrá la documentación en un repositorio de reversionado en un servidor remoto y una copia local</w:t>
             </w:r>
           </w:p>
         </w:tc>
@@ -2114,7 +3383,6 @@
               <w:cnfStyle w:val="000000000000" w:firstRow="0" w:lastRow="0" w:firstColumn="0" w:lastColumn="0" w:oddVBand="0" w:evenVBand="0" w:oddHBand="0" w:evenHBand="0" w:firstRowFirstColumn="0" w:firstRowLastColumn="0" w:lastRowFirstColumn="0" w:lastRowLastColumn="0"/>
             </w:pPr>
             <w:r>
-              <w:lastRenderedPageBreak/>
               <w:t>Se actualizará el trabajo desde la última copia disponible</w:t>
             </w:r>
           </w:p>
@@ -2226,9 +3494,353 @@
           </w:p>
         </w:tc>
       </w:tr>
+      <w:tr>
+        <w:trPr>
+          <w:cnfStyle w:val="000000100000" w:firstRow="0" w:lastRow="0" w:firstColumn="0" w:lastColumn="0" w:oddVBand="0" w:evenVBand="0" w:oddHBand="1" w:evenHBand="0" w:firstRowFirstColumn="0" w:firstRowLastColumn="0" w:lastRowFirstColumn="0" w:lastRowLastColumn="0"/>
+        </w:trPr>
+        <w:tc>
+          <w:tcPr>
+            <w:cnfStyle w:val="001000000000" w:firstRow="0" w:lastRow="0" w:firstColumn="1" w:lastColumn="0" w:oddVBand="0" w:evenVBand="0" w:oddHBand="0" w:evenHBand="0" w:firstRowFirstColumn="0" w:firstRowLastColumn="0" w:lastRowFirstColumn="0" w:lastRowLastColumn="0"/>
+            <w:tcW w:w="959" w:type="dxa"/>
+          </w:tcPr>
+          <w:p>
+            <w:pPr>
+              <w:rPr>
+                <w:b/>
+              </w:rPr>
+            </w:pPr>
+            <w:r>
+              <w:rPr>
+                <w:b/>
+              </w:rPr>
+              <w:t>R07</w:t>
+            </w:r>
+          </w:p>
+        </w:tc>
+        <w:tc>
+          <w:tcPr>
+            <w:tcW w:w="4252" w:type="dxa"/>
+          </w:tcPr>
+          <w:p>
+            <w:pPr>
+              <w:cnfStyle w:val="000000100000" w:firstRow="0" w:lastRow="0" w:firstColumn="0" w:lastColumn="0" w:oddVBand="0" w:evenVBand="0" w:oddHBand="1" w:evenHBand="0" w:firstRowFirstColumn="0" w:firstRowLastColumn="0" w:lastRowFirstColumn="0" w:lastRowLastColumn="0"/>
+            </w:pPr>
+            <w:r>
+              <w:t>Guardar resultados parciales del test cada 10 minutos o 5 preguntas, dependiendo de lo que suceda primero</w:t>
+            </w:r>
+          </w:p>
+        </w:tc>
+        <w:tc>
+          <w:tcPr>
+            <w:tcW w:w="3292" w:type="dxa"/>
+          </w:tcPr>
+          <w:p>
+            <w:pPr>
+              <w:cnfStyle w:val="000000100000" w:firstRow="0" w:lastRow="0" w:firstColumn="0" w:lastColumn="0" w:oddVBand="0" w:evenVBand="0" w:oddHBand="1" w:evenHBand="0" w:firstRowFirstColumn="0" w:firstRowLastColumn="0" w:lastRowFirstColumn="0" w:lastRowLastColumn="0"/>
+            </w:pPr>
+            <w:r>
+              <w:t>Se retoma el test desde la última pregunta guardada</w:t>
+            </w:r>
+          </w:p>
+        </w:tc>
+      </w:tr>
+      <w:tr>
+        <w:tc>
+          <w:tcPr>
+            <w:cnfStyle w:val="001000000000" w:firstRow="0" w:lastRow="0" w:firstColumn="1" w:lastColumn="0" w:oddVBand="0" w:evenVBand="0" w:oddHBand="0" w:evenHBand="0" w:firstRowFirstColumn="0" w:firstRowLastColumn="0" w:lastRowFirstColumn="0" w:lastRowLastColumn="0"/>
+            <w:tcW w:w="959" w:type="dxa"/>
+          </w:tcPr>
+          <w:p>
+            <w:pPr>
+              <w:rPr>
+                <w:b/>
+              </w:rPr>
+            </w:pPr>
+            <w:r>
+              <w:rPr>
+                <w:b/>
+              </w:rPr>
+              <w:t>R08</w:t>
+            </w:r>
+          </w:p>
+        </w:tc>
+        <w:tc>
+          <w:tcPr>
+            <w:tcW w:w="4252" w:type="dxa"/>
+          </w:tcPr>
+          <w:p>
+            <w:pPr>
+              <w:cnfStyle w:val="000000000000" w:firstRow="0" w:lastRow="0" w:firstColumn="0" w:lastColumn="0" w:oddVBand="0" w:evenVBand="0" w:oddHBand="0" w:evenHBand="0" w:firstRowFirstColumn="0" w:firstRowLastColumn="0" w:lastRowFirstColumn="0" w:lastRowLastColumn="0"/>
+            </w:pPr>
+            <w:r>
+              <w:t>Diseño minimalista y permitir la edición del test cuando el protocolo del mismo permita</w:t>
+            </w:r>
+          </w:p>
+        </w:tc>
+        <w:tc>
+          <w:tcPr>
+            <w:tcW w:w="3292" w:type="dxa"/>
+          </w:tcPr>
+          <w:p>
+            <w:pPr>
+              <w:cnfStyle w:val="000000000000" w:firstRow="0" w:lastRow="0" w:firstColumn="0" w:lastColumn="0" w:oddVBand="0" w:evenVBand="0" w:oddHBand="0" w:evenHBand="0" w:firstRowFirstColumn="0" w:firstRowLastColumn="0" w:lastRowFirstColumn="0" w:lastRowLastColumn="0"/>
+            </w:pPr>
+            <w:r>
+              <w:t>Posibilidad de que el profesional vuelva a habilitar la/s pregunta/s al paciente</w:t>
+            </w:r>
+          </w:p>
+        </w:tc>
+      </w:tr>
+      <w:tr>
+        <w:trPr>
+          <w:cnfStyle w:val="000000100000" w:firstRow="0" w:lastRow="0" w:firstColumn="0" w:lastColumn="0" w:oddVBand="0" w:evenVBand="0" w:oddHBand="1" w:evenHBand="0" w:firstRowFirstColumn="0" w:firstRowLastColumn="0" w:lastRowFirstColumn="0" w:lastRowLastColumn="0"/>
+        </w:trPr>
+        <w:tc>
+          <w:tcPr>
+            <w:cnfStyle w:val="001000000000" w:firstRow="0" w:lastRow="0" w:firstColumn="1" w:lastColumn="0" w:oddVBand="0" w:evenVBand="0" w:oddHBand="0" w:evenHBand="0" w:firstRowFirstColumn="0" w:firstRowLastColumn="0" w:lastRowFirstColumn="0" w:lastRowLastColumn="0"/>
+            <w:tcW w:w="959" w:type="dxa"/>
+          </w:tcPr>
+          <w:p>
+            <w:pPr>
+              <w:rPr>
+                <w:b/>
+              </w:rPr>
+            </w:pPr>
+            <w:r>
+              <w:rPr>
+                <w:b/>
+              </w:rPr>
+              <w:t>R09</w:t>
+            </w:r>
+          </w:p>
+        </w:tc>
+        <w:tc>
+          <w:tcPr>
+            <w:tcW w:w="4252" w:type="dxa"/>
+          </w:tcPr>
+          <w:p>
+            <w:pPr>
+              <w:cnfStyle w:val="000000100000" w:firstRow="0" w:lastRow="0" w:firstColumn="0" w:lastColumn="0" w:oddVBand="0" w:evenVBand="0" w:oddHBand="1" w:evenHBand="0" w:firstRowFirstColumn="0" w:firstRowLastColumn="0" w:lastRowFirstColumn="0" w:lastRowLastColumn="0"/>
+            </w:pPr>
+            <w:r>
+              <w:t>Se realizaran copias de seguridad de la base de datos local de manera regular a la nube</w:t>
+            </w:r>
+          </w:p>
+        </w:tc>
+        <w:tc>
+          <w:tcPr>
+            <w:tcW w:w="3292" w:type="dxa"/>
+          </w:tcPr>
+          <w:p>
+            <w:pPr>
+              <w:cnfStyle w:val="000000100000" w:firstRow="0" w:lastRow="0" w:firstColumn="0" w:lastColumn="0" w:oddVBand="0" w:evenVBand="0" w:oddHBand="1" w:evenHBand="0" w:firstRowFirstColumn="0" w:firstRowLastColumn="0" w:lastRowFirstColumn="0" w:lastRowLastColumn="0"/>
+            </w:pPr>
+            <w:r>
+              <w:t>Se restaura la última copia de seguridad  que se realizó con éxito</w:t>
+            </w:r>
+          </w:p>
+        </w:tc>
+      </w:tr>
+      <w:tr>
+        <w:tc>
+          <w:tcPr>
+            <w:cnfStyle w:val="001000000000" w:firstRow="0" w:lastRow="0" w:firstColumn="1" w:lastColumn="0" w:oddVBand="0" w:evenVBand="0" w:oddHBand="0" w:evenHBand="0" w:firstRowFirstColumn="0" w:firstRowLastColumn="0" w:lastRowFirstColumn="0" w:lastRowLastColumn="0"/>
+            <w:tcW w:w="959" w:type="dxa"/>
+          </w:tcPr>
+          <w:p>
+            <w:pPr>
+              <w:rPr>
+                <w:b/>
+              </w:rPr>
+            </w:pPr>
+            <w:r>
+              <w:rPr>
+                <w:b/>
+              </w:rPr>
+              <w:t>R10</w:t>
+            </w:r>
+          </w:p>
+        </w:tc>
+        <w:tc>
+          <w:tcPr>
+            <w:tcW w:w="4252" w:type="dxa"/>
+          </w:tcPr>
+          <w:p>
+            <w:pPr>
+              <w:cnfStyle w:val="000000000000" w:firstRow="0" w:lastRow="0" w:firstColumn="0" w:lastColumn="0" w:oddVBand="0" w:evenVBand="0" w:oddHBand="0" w:evenHBand="0" w:firstRowFirstColumn="0" w:firstRowLastColumn="0" w:lastRowFirstColumn="0" w:lastRowLastColumn="0"/>
+            </w:pPr>
+            <w:r>
+              <w:t>Se le solicita al paciente una confirmación de los datos antes de empezar el test mediante una ventana de</w:t>
+            </w:r>
+          </w:p>
+        </w:tc>
+        <w:tc>
+          <w:tcPr>
+            <w:tcW w:w="3292" w:type="dxa"/>
+          </w:tcPr>
+          <w:p>
+            <w:pPr>
+              <w:cnfStyle w:val="000000000000" w:firstRow="0" w:lastRow="0" w:firstColumn="0" w:lastColumn="0" w:oddVBand="0" w:evenVBand="0" w:oddHBand="0" w:evenHBand="0" w:firstRowFirstColumn="0" w:firstRowLastColumn="0" w:lastRowFirstColumn="0" w:lastRowLastColumn="0"/>
+            </w:pPr>
+            <w:r>
+              <w:t>Se le permitirá al profesional editar los datos del paciente (previa solicitud del paciente)</w:t>
+            </w:r>
+          </w:p>
+        </w:tc>
+      </w:tr>
+      <w:tr>
+        <w:trPr>
+          <w:cnfStyle w:val="000000100000" w:firstRow="0" w:lastRow="0" w:firstColumn="0" w:lastColumn="0" w:oddVBand="0" w:evenVBand="0" w:oddHBand="1" w:evenHBand="0" w:firstRowFirstColumn="0" w:firstRowLastColumn="0" w:lastRowFirstColumn="0" w:lastRowLastColumn="0"/>
+        </w:trPr>
+        <w:tc>
+          <w:tcPr>
+            <w:cnfStyle w:val="001000000000" w:firstRow="0" w:lastRow="0" w:firstColumn="1" w:lastColumn="0" w:oddVBand="0" w:evenVBand="0" w:oddHBand="0" w:evenHBand="0" w:firstRowFirstColumn="0" w:firstRowLastColumn="0" w:lastRowFirstColumn="0" w:lastRowLastColumn="0"/>
+            <w:tcW w:w="959" w:type="dxa"/>
+          </w:tcPr>
+          <w:p>
+            <w:pPr>
+              <w:rPr>
+                <w:b/>
+              </w:rPr>
+            </w:pPr>
+            <w:r>
+              <w:rPr>
+                <w:b/>
+              </w:rPr>
+              <w:t>R11</w:t>
+            </w:r>
+          </w:p>
+        </w:tc>
+        <w:tc>
+          <w:tcPr>
+            <w:tcW w:w="4252" w:type="dxa"/>
+          </w:tcPr>
+          <w:p>
+            <w:pPr>
+              <w:cnfStyle w:val="000000100000" w:firstRow="0" w:lastRow="0" w:firstColumn="0" w:lastColumn="0" w:oddVBand="0" w:evenVBand="0" w:oddHBand="1" w:evenHBand="0" w:firstRowFirstColumn="0" w:firstRowLastColumn="0" w:lastRowFirstColumn="0" w:lastRowLastColumn="0"/>
+            </w:pPr>
+            <w:r>
+              <w:t>Guardar resultados parciales del test cada 10 minutos o 5 preguntas, dependiendo de lo que suceda primero</w:t>
+            </w:r>
+          </w:p>
+        </w:tc>
+        <w:tc>
+          <w:tcPr>
+            <w:tcW w:w="3292" w:type="dxa"/>
+          </w:tcPr>
+          <w:p>
+            <w:pPr>
+              <w:cnfStyle w:val="000000100000" w:firstRow="0" w:lastRow="0" w:firstColumn="0" w:lastColumn="0" w:oddVBand="0" w:evenVBand="0" w:oddHBand="1" w:evenHBand="0" w:firstRowFirstColumn="0" w:firstRowLastColumn="0" w:lastRowFirstColumn="0" w:lastRowLastColumn="0"/>
+            </w:pPr>
+            <w:r>
+              <w:t>Se retoma el test desde la última pregunta guardada</w:t>
+            </w:r>
+          </w:p>
+        </w:tc>
+      </w:tr>
+      <w:tr>
+        <w:tc>
+          <w:tcPr>
+            <w:cnfStyle w:val="001000000000" w:firstRow="0" w:lastRow="0" w:firstColumn="1" w:lastColumn="0" w:oddVBand="0" w:evenVBand="0" w:oddHBand="0" w:evenHBand="0" w:firstRowFirstColumn="0" w:firstRowLastColumn="0" w:lastRowFirstColumn="0" w:lastRowLastColumn="0"/>
+            <w:tcW w:w="959" w:type="dxa"/>
+          </w:tcPr>
+          <w:p>
+            <w:pPr>
+              <w:rPr>
+                <w:b/>
+              </w:rPr>
+            </w:pPr>
+            <w:r>
+              <w:rPr>
+                <w:b/>
+              </w:rPr>
+              <w:t>R12</w:t>
+            </w:r>
+          </w:p>
+        </w:tc>
+        <w:tc>
+          <w:tcPr>
+            <w:tcW w:w="4252" w:type="dxa"/>
+          </w:tcPr>
+          <w:p>
+            <w:pPr>
+              <w:cnfStyle w:val="000000000000" w:firstRow="0" w:lastRow="0" w:firstColumn="0" w:lastColumn="0" w:oddVBand="0" w:evenVBand="0" w:oddHBand="0" w:evenHBand="0" w:firstRowFirstColumn="0" w:firstRowLastColumn="0" w:lastRowFirstColumn="0" w:lastRowLastColumn="0"/>
+            </w:pPr>
+            <w:r>
+              <w:t>Guardar resultados parciales del test cada 10 minutos o 5 preguntas, dependiendo de lo que suceda primero</w:t>
+            </w:r>
+          </w:p>
+        </w:tc>
+        <w:tc>
+          <w:tcPr>
+            <w:tcW w:w="3292" w:type="dxa"/>
+          </w:tcPr>
+          <w:p>
+            <w:pPr>
+              <w:cnfStyle w:val="000000000000" w:firstRow="0" w:lastRow="0" w:firstColumn="0" w:lastColumn="0" w:oddVBand="0" w:evenVBand="0" w:oddHBand="0" w:evenHBand="0" w:firstRowFirstColumn="0" w:firstRowLastColumn="0" w:lastRowFirstColumn="0" w:lastRowLastColumn="0"/>
+            </w:pPr>
+            <w:r>
+              <w:t>Se retoma el test desde la última pregunta guardada</w:t>
+            </w:r>
+          </w:p>
+        </w:tc>
+      </w:tr>
+      <w:tr>
+        <w:trPr>
+          <w:cnfStyle w:val="000000100000" w:firstRow="0" w:lastRow="0" w:firstColumn="0" w:lastColumn="0" w:oddVBand="0" w:evenVBand="0" w:oddHBand="1" w:evenHBand="0" w:firstRowFirstColumn="0" w:firstRowLastColumn="0" w:lastRowFirstColumn="0" w:lastRowLastColumn="0"/>
+        </w:trPr>
+        <w:tc>
+          <w:tcPr>
+            <w:cnfStyle w:val="001000000000" w:firstRow="0" w:lastRow="0" w:firstColumn="1" w:lastColumn="0" w:oddVBand="0" w:evenVBand="0" w:oddHBand="0" w:evenHBand="0" w:firstRowFirstColumn="0" w:firstRowLastColumn="0" w:lastRowFirstColumn="0" w:lastRowLastColumn="0"/>
+            <w:tcW w:w="959" w:type="dxa"/>
+          </w:tcPr>
+          <w:p>
+            <w:pPr>
+              <w:rPr>
+                <w:b/>
+              </w:rPr>
+            </w:pPr>
+            <w:r>
+              <w:rPr>
+                <w:b/>
+              </w:rPr>
+              <w:t>R13</w:t>
+            </w:r>
+          </w:p>
+        </w:tc>
+        <w:tc>
+          <w:tcPr>
+            <w:tcW w:w="4252" w:type="dxa"/>
+          </w:tcPr>
+          <w:p>
+            <w:pPr>
+              <w:cnfStyle w:val="000000100000" w:firstRow="0" w:lastRow="0" w:firstColumn="0" w:lastColumn="0" w:oddVBand="0" w:evenVBand="0" w:oddHBand="1" w:evenHBand="0" w:firstRowFirstColumn="0" w:firstRowLastColumn="0" w:lastRowFirstColumn="0" w:lastRowLastColumn="0"/>
+            </w:pPr>
+            <w:r>
+              <w:t>Se aplicara un retraso de medio segundo antes de habilitar los botones de respuesta</w:t>
+            </w:r>
+          </w:p>
+        </w:tc>
+        <w:tc>
+          <w:tcPr>
+            <w:tcW w:w="3292" w:type="dxa"/>
+          </w:tcPr>
+          <w:p>
+            <w:pPr>
+              <w:cnfStyle w:val="000000100000" w:firstRow="0" w:lastRow="0" w:firstColumn="0" w:lastColumn="0" w:oddVBand="0" w:evenVBand="0" w:oddHBand="1" w:evenHBand="0" w:firstRowFirstColumn="0" w:firstRowLastColumn="0" w:lastRowFirstColumn="0" w:lastRowLastColumn="0"/>
+            </w:pPr>
+            <w:r>
+              <w:t>Posibilidad de que el profesional vuelva a habilitar la/s pregunta/s al paciente</w:t>
+            </w:r>
+          </w:p>
+        </w:tc>
+      </w:tr>
     </w:tbl>
     <w:p/>
-    <w:p/>
+    <w:p>
+      <w:bookmarkStart w:id="1" w:name="_GoBack"/>
+      <w:bookmarkEnd w:id="1"/>
+    </w:p>
     <w:sectPr>
       <w:headerReference w:type="default" r:id="rId7"/>
       <w:footerReference w:type="default" r:id="rId8"/>
@@ -2242,7 +3854,7 @@
 </file>
 
 <file path=word/endnotes.xml><?xml version="1.0" encoding="utf-8"?>
-<w:endnotes xmlns:wpc="http://schemas.microsoft.com/office/word/2010/wordprocessingCanvas" xmlns:cx="http://schemas.microsoft.com/office/drawing/2014/chartex" xmlns:cx1="http://schemas.microsoft.com/office/drawing/2015/9/8/chartex" xmlns:cx2="http://schemas.microsoft.com/office/drawing/2015/10/21/chartex" xmlns:cx3="http://schemas.microsoft.com/office/drawing/2016/5/9/chartex" xmlns:cx4="http://schemas.microsoft.com/office/drawing/2016/5/10/chartex" xmlns:cx5="http://schemas.microsoft.com/office/drawing/2016/5/11/chartex" xmlns:cx6="http://schemas.microsoft.com/office/drawing/2016/5/12/chartex" xmlns:cx7="http://schemas.microsoft.com/office/drawing/2016/5/13/chartex" xmlns:cx8="http://schemas.microsoft.com/office/drawing/2016/5/14/chartex" xmlns:mc="http://schemas.openxmlformats.org/markup-compatibility/2006" xmlns:aink="http://schemas.microsoft.com/office/drawing/2016/ink" xmlns:am3d="http://schemas.microsoft.com/office/drawing/2017/model3d" xmlns:o="urn:schemas-microsoft-com:office:office" xmlns:r="http://schemas.openxmlformats.org/officeDocument/2006/relationships" xmlns:m="http://schemas.openxmlformats.org/officeDocument/2006/math" xmlns:v="urn:schemas-microsoft-com:vml" xmlns:wp14="http://schemas.microsoft.com/office/word/2010/wordprocessingDrawing" xmlns:wp="http://schemas.openxmlformats.org/drawingml/2006/wordprocessingDrawing" xmlns:w10="urn:schemas-microsoft-com:office:word" xmlns:w="http://schemas.openxmlformats.org/wordprocessingml/2006/main" xmlns:w14="http://schemas.microsoft.com/office/word/2010/wordml" xmlns:w15="http://schemas.microsoft.com/office/word/2012/wordml" xmlns:w16cid="http://schemas.microsoft.com/office/word/2016/wordml/cid" xmlns:w16se="http://schemas.microsoft.com/office/word/2015/wordml/symex" xmlns:wpg="http://schemas.microsoft.com/office/word/2010/wordprocessingGroup" xmlns:wpi="http://schemas.microsoft.com/office/word/2010/wordprocessingInk" xmlns:wne="http://schemas.microsoft.com/office/word/2006/wordml" xmlns:wps="http://schemas.microsoft.com/office/word/2010/wordprocessingShape" mc:Ignorable="w14 w15 w16se w16cid wp14">
+<w:endnotes xmlns:wpc="http://schemas.microsoft.com/office/word/2010/wordprocessingCanvas" xmlns:cx="http://schemas.microsoft.com/office/drawing/2014/chartex" xmlns:mc="http://schemas.openxmlformats.org/markup-compatibility/2006" xmlns:o="urn:schemas-microsoft-com:office:office" xmlns:r="http://schemas.openxmlformats.org/officeDocument/2006/relationships" xmlns:m="http://schemas.openxmlformats.org/officeDocument/2006/math" xmlns:v="urn:schemas-microsoft-com:vml" xmlns:wp14="http://schemas.microsoft.com/office/word/2010/wordprocessingDrawing" xmlns:wp="http://schemas.openxmlformats.org/drawingml/2006/wordprocessingDrawing" xmlns:w10="urn:schemas-microsoft-com:office:word" xmlns:w="http://schemas.openxmlformats.org/wordprocessingml/2006/main" xmlns:w14="http://schemas.microsoft.com/office/word/2010/wordml" xmlns:w15="http://schemas.microsoft.com/office/word/2012/wordml" xmlns:w16se="http://schemas.microsoft.com/office/word/2015/wordml/symex" xmlns:wpg="http://schemas.microsoft.com/office/word/2010/wordprocessingGroup" xmlns:wpi="http://schemas.microsoft.com/office/word/2010/wordprocessingInk" xmlns:wne="http://schemas.microsoft.com/office/word/2006/wordml" xmlns:wps="http://schemas.microsoft.com/office/word/2010/wordprocessingShape" mc:Ignorable="w14 w15 w16se wp14">
   <w:endnote w:type="separator" w:id="-1">
     <w:p>
       <w:pPr>
@@ -2267,7 +3879,7 @@
 </file>
 
 <file path=word/footer1.xml><?xml version="1.0" encoding="utf-8"?>
-<w:ftr xmlns:wpc="http://schemas.microsoft.com/office/word/2010/wordprocessingCanvas" xmlns:cx="http://schemas.microsoft.com/office/drawing/2014/chartex" xmlns:cx1="http://schemas.microsoft.com/office/drawing/2015/9/8/chartex" xmlns:cx2="http://schemas.microsoft.com/office/drawing/2015/10/21/chartex" xmlns:cx3="http://schemas.microsoft.com/office/drawing/2016/5/9/chartex" xmlns:cx4="http://schemas.microsoft.com/office/drawing/2016/5/10/chartex" xmlns:cx5="http://schemas.microsoft.com/office/drawing/2016/5/11/chartex" xmlns:cx6="http://schemas.microsoft.com/office/drawing/2016/5/12/chartex" xmlns:cx7="http://schemas.microsoft.com/office/drawing/2016/5/13/chartex" xmlns:cx8="http://schemas.microsoft.com/office/drawing/2016/5/14/chartex" xmlns:mc="http://schemas.openxmlformats.org/markup-compatibility/2006" xmlns:aink="http://schemas.microsoft.com/office/drawing/2016/ink" xmlns:am3d="http://schemas.microsoft.com/office/drawing/2017/model3d" xmlns:o="urn:schemas-microsoft-com:office:office" xmlns:r="http://schemas.openxmlformats.org/officeDocument/2006/relationships" xmlns:m="http://schemas.openxmlformats.org/officeDocument/2006/math" xmlns:v="urn:schemas-microsoft-com:vml" xmlns:wp14="http://schemas.microsoft.com/office/word/2010/wordprocessingDrawing" xmlns:wp="http://schemas.openxmlformats.org/drawingml/2006/wordprocessingDrawing" xmlns:w10="urn:schemas-microsoft-com:office:word" xmlns:w="http://schemas.openxmlformats.org/wordprocessingml/2006/main" xmlns:w14="http://schemas.microsoft.com/office/word/2010/wordml" xmlns:w15="http://schemas.microsoft.com/office/word/2012/wordml" xmlns:w16cid="http://schemas.microsoft.com/office/word/2016/wordml/cid" xmlns:w16se="http://schemas.microsoft.com/office/word/2015/wordml/symex" xmlns:wpg="http://schemas.microsoft.com/office/word/2010/wordprocessingGroup" xmlns:wpi="http://schemas.microsoft.com/office/word/2010/wordprocessingInk" xmlns:wne="http://schemas.microsoft.com/office/word/2006/wordml" xmlns:wps="http://schemas.microsoft.com/office/word/2010/wordprocessingShape" mc:Ignorable="w14 w15 w16se w16cid wp14">
+<w:ftr xmlns:wpc="http://schemas.microsoft.com/office/word/2010/wordprocessingCanvas" xmlns:cx="http://schemas.microsoft.com/office/drawing/2014/chartex" xmlns:mc="http://schemas.openxmlformats.org/markup-compatibility/2006" xmlns:o="urn:schemas-microsoft-com:office:office" xmlns:r="http://schemas.openxmlformats.org/officeDocument/2006/relationships" xmlns:m="http://schemas.openxmlformats.org/officeDocument/2006/math" xmlns:v="urn:schemas-microsoft-com:vml" xmlns:wp14="http://schemas.microsoft.com/office/word/2010/wordprocessingDrawing" xmlns:wp="http://schemas.openxmlformats.org/drawingml/2006/wordprocessingDrawing" xmlns:w10="urn:schemas-microsoft-com:office:word" xmlns:w="http://schemas.openxmlformats.org/wordprocessingml/2006/main" xmlns:w14="http://schemas.microsoft.com/office/word/2010/wordml" xmlns:w15="http://schemas.microsoft.com/office/word/2012/wordml" xmlns:w16se="http://schemas.microsoft.com/office/word/2015/wordml/symex" xmlns:wpg="http://schemas.microsoft.com/office/word/2010/wordprocessingGroup" xmlns:wpi="http://schemas.microsoft.com/office/word/2010/wordprocessingInk" xmlns:wne="http://schemas.microsoft.com/office/word/2006/wordml" xmlns:wps="http://schemas.microsoft.com/office/word/2010/wordprocessingShape" mc:Ignorable="w14 w15 w16se wp14">
   <w:p>
     <w:pPr>
       <w:ind w:right="260"/>
@@ -2283,7 +3895,7 @@
         <w:color w:val="4E3B30" w:themeColor="text2"/>
         <w:sz w:val="26"/>
         <w:szCs w:val="26"/>
-        <w:lang w:eastAsia="es-AR"/>
+        <w:lang w:val="en-US"/>
       </w:rPr>
       <w:drawing>
         <wp:anchor distT="0" distB="0" distL="114300" distR="114300" simplePos="0" relativeHeight="251661312" behindDoc="0" locked="0" layoutInCell="1" allowOverlap="1" wp14:anchorId="62327056" wp14:editId="31F7A0EE">
@@ -2347,7 +3959,7 @@
         <w:color w:val="4E3B30" w:themeColor="text2"/>
         <w:sz w:val="26"/>
         <w:szCs w:val="26"/>
-        <w:lang w:eastAsia="es-AR"/>
+        <w:lang w:val="en-US"/>
       </w:rPr>
       <mc:AlternateContent>
         <mc:Choice Requires="wps">
@@ -2565,14 +4177,14 @@
   </w:p>
   <w:p>
     <w:pPr>
-      <w:pStyle w:val="Piedepgina"/>
+      <w:pStyle w:val="Footer"/>
     </w:pPr>
   </w:p>
 </w:ftr>
 </file>
 
 <file path=word/footnotes.xml><?xml version="1.0" encoding="utf-8"?>
-<w:footnotes xmlns:wpc="http://schemas.microsoft.com/office/word/2010/wordprocessingCanvas" xmlns:cx="http://schemas.microsoft.com/office/drawing/2014/chartex" xmlns:cx1="http://schemas.microsoft.com/office/drawing/2015/9/8/chartex" xmlns:cx2="http://schemas.microsoft.com/office/drawing/2015/10/21/chartex" xmlns:cx3="http://schemas.microsoft.com/office/drawing/2016/5/9/chartex" xmlns:cx4="http://schemas.microsoft.com/office/drawing/2016/5/10/chartex" xmlns:cx5="http://schemas.microsoft.com/office/drawing/2016/5/11/chartex" xmlns:cx6="http://schemas.microsoft.com/office/drawing/2016/5/12/chartex" xmlns:cx7="http://schemas.microsoft.com/office/drawing/2016/5/13/chartex" xmlns:cx8="http://schemas.microsoft.com/office/drawing/2016/5/14/chartex" xmlns:mc="http://schemas.openxmlformats.org/markup-compatibility/2006" xmlns:aink="http://schemas.microsoft.com/office/drawing/2016/ink" xmlns:am3d="http://schemas.microsoft.com/office/drawing/2017/model3d" xmlns:o="urn:schemas-microsoft-com:office:office" xmlns:r="http://schemas.openxmlformats.org/officeDocument/2006/relationships" xmlns:m="http://schemas.openxmlformats.org/officeDocument/2006/math" xmlns:v="urn:schemas-microsoft-com:vml" xmlns:wp14="http://schemas.microsoft.com/office/word/2010/wordprocessingDrawing" xmlns:wp="http://schemas.openxmlformats.org/drawingml/2006/wordprocessingDrawing" xmlns:w10="urn:schemas-microsoft-com:office:word" xmlns:w="http://schemas.openxmlformats.org/wordprocessingml/2006/main" xmlns:w14="http://schemas.microsoft.com/office/word/2010/wordml" xmlns:w15="http://schemas.microsoft.com/office/word/2012/wordml" xmlns:w16cid="http://schemas.microsoft.com/office/word/2016/wordml/cid" xmlns:w16se="http://schemas.microsoft.com/office/word/2015/wordml/symex" xmlns:wpg="http://schemas.microsoft.com/office/word/2010/wordprocessingGroup" xmlns:wpi="http://schemas.microsoft.com/office/word/2010/wordprocessingInk" xmlns:wne="http://schemas.microsoft.com/office/word/2006/wordml" xmlns:wps="http://schemas.microsoft.com/office/word/2010/wordprocessingShape" mc:Ignorable="w14 w15 w16se w16cid wp14">
+<w:footnotes xmlns:wpc="http://schemas.microsoft.com/office/word/2010/wordprocessingCanvas" xmlns:cx="http://schemas.microsoft.com/office/drawing/2014/chartex" xmlns:mc="http://schemas.openxmlformats.org/markup-compatibility/2006" xmlns:o="urn:schemas-microsoft-com:office:office" xmlns:r="http://schemas.openxmlformats.org/officeDocument/2006/relationships" xmlns:m="http://schemas.openxmlformats.org/officeDocument/2006/math" xmlns:v="urn:schemas-microsoft-com:vml" xmlns:wp14="http://schemas.microsoft.com/office/word/2010/wordprocessingDrawing" xmlns:wp="http://schemas.openxmlformats.org/drawingml/2006/wordprocessingDrawing" xmlns:w10="urn:schemas-microsoft-com:office:word" xmlns:w="http://schemas.openxmlformats.org/wordprocessingml/2006/main" xmlns:w14="http://schemas.microsoft.com/office/word/2010/wordml" xmlns:w15="http://schemas.microsoft.com/office/word/2012/wordml" xmlns:w16se="http://schemas.microsoft.com/office/word/2015/wordml/symex" xmlns:wpg="http://schemas.microsoft.com/office/word/2010/wordprocessingGroup" xmlns:wpi="http://schemas.microsoft.com/office/word/2010/wordprocessingInk" xmlns:wne="http://schemas.microsoft.com/office/word/2006/wordml" xmlns:wps="http://schemas.microsoft.com/office/word/2010/wordprocessingShape" mc:Ignorable="w14 w15 w16se wp14">
   <w:footnote w:type="separator" w:id="-1">
     <w:p>
       <w:pPr>
@@ -2597,10 +4209,10 @@
 </file>
 
 <file path=word/header1.xml><?xml version="1.0" encoding="utf-8"?>
-<w:hdr xmlns:wpc="http://schemas.microsoft.com/office/word/2010/wordprocessingCanvas" xmlns:cx="http://schemas.microsoft.com/office/drawing/2014/chartex" xmlns:cx1="http://schemas.microsoft.com/office/drawing/2015/9/8/chartex" xmlns:cx2="http://schemas.microsoft.com/office/drawing/2015/10/21/chartex" xmlns:cx3="http://schemas.microsoft.com/office/drawing/2016/5/9/chartex" xmlns:cx4="http://schemas.microsoft.com/office/drawing/2016/5/10/chartex" xmlns:cx5="http://schemas.microsoft.com/office/drawing/2016/5/11/chartex" xmlns:cx6="http://schemas.microsoft.com/office/drawing/2016/5/12/chartex" xmlns:cx7="http://schemas.microsoft.com/office/drawing/2016/5/13/chartex" xmlns:cx8="http://schemas.microsoft.com/office/drawing/2016/5/14/chartex" xmlns:mc="http://schemas.openxmlformats.org/markup-compatibility/2006" xmlns:aink="http://schemas.microsoft.com/office/drawing/2016/ink" xmlns:am3d="http://schemas.microsoft.com/office/drawing/2017/model3d" xmlns:o="urn:schemas-microsoft-com:office:office" xmlns:r="http://schemas.openxmlformats.org/officeDocument/2006/relationships" xmlns:m="http://schemas.openxmlformats.org/officeDocument/2006/math" xmlns:v="urn:schemas-microsoft-com:vml" xmlns:wp14="http://schemas.microsoft.com/office/word/2010/wordprocessingDrawing" xmlns:wp="http://schemas.openxmlformats.org/drawingml/2006/wordprocessingDrawing" xmlns:w10="urn:schemas-microsoft-com:office:word" xmlns:w="http://schemas.openxmlformats.org/wordprocessingml/2006/main" xmlns:w14="http://schemas.microsoft.com/office/word/2010/wordml" xmlns:w15="http://schemas.microsoft.com/office/word/2012/wordml" xmlns:w16cid="http://schemas.microsoft.com/office/word/2016/wordml/cid" xmlns:w16se="http://schemas.microsoft.com/office/word/2015/wordml/symex" xmlns:wpg="http://schemas.microsoft.com/office/word/2010/wordprocessingGroup" xmlns:wpi="http://schemas.microsoft.com/office/word/2010/wordprocessingInk" xmlns:wne="http://schemas.microsoft.com/office/word/2006/wordml" xmlns:wps="http://schemas.microsoft.com/office/word/2010/wordprocessingShape" mc:Ignorable="w14 w15 w16se w16cid wp14">
+<w:hdr xmlns:wpc="http://schemas.microsoft.com/office/word/2010/wordprocessingCanvas" xmlns:cx="http://schemas.microsoft.com/office/drawing/2014/chartex" xmlns:mc="http://schemas.openxmlformats.org/markup-compatibility/2006" xmlns:o="urn:schemas-microsoft-com:office:office" xmlns:r="http://schemas.openxmlformats.org/officeDocument/2006/relationships" xmlns:m="http://schemas.openxmlformats.org/officeDocument/2006/math" xmlns:v="urn:schemas-microsoft-com:vml" xmlns:wp14="http://schemas.microsoft.com/office/word/2010/wordprocessingDrawing" xmlns:wp="http://schemas.openxmlformats.org/drawingml/2006/wordprocessingDrawing" xmlns:w10="urn:schemas-microsoft-com:office:word" xmlns:w="http://schemas.openxmlformats.org/wordprocessingml/2006/main" xmlns:w14="http://schemas.microsoft.com/office/word/2010/wordml" xmlns:w15="http://schemas.microsoft.com/office/word/2012/wordml" xmlns:w16se="http://schemas.microsoft.com/office/word/2015/wordml/symex" xmlns:wpg="http://schemas.microsoft.com/office/word/2010/wordprocessingGroup" xmlns:wpi="http://schemas.microsoft.com/office/word/2010/wordprocessingInk" xmlns:wne="http://schemas.microsoft.com/office/word/2006/wordml" xmlns:wps="http://schemas.microsoft.com/office/word/2010/wordprocessingShape" mc:Ignorable="w14 w15 w16se wp14">
   <w:p>
     <w:pPr>
-      <w:pStyle w:val="Encabezado"/>
+      <w:pStyle w:val="Header"/>
       <w:rPr>
         <w:noProof/>
       </w:rPr>
@@ -2608,7 +4220,7 @@
     <w:r>
       <w:rPr>
         <w:noProof/>
-        <w:lang w:eastAsia="es-AR"/>
+        <w:lang w:val="en-US"/>
       </w:rPr>
       <w:drawing>
         <wp:anchor distT="0" distB="0" distL="114300" distR="114300" simplePos="0" relativeHeight="251658240" behindDoc="1" locked="0" layoutInCell="1" allowOverlap="1" wp14:anchorId="63BB526E" wp14:editId="24562B0B">
@@ -2669,14 +4281,14 @@
   </w:p>
   <w:p>
     <w:pPr>
-      <w:pStyle w:val="Encabezado"/>
+      <w:pStyle w:val="Header"/>
     </w:pPr>
   </w:p>
 </w:hdr>
 </file>
 
 <file path=word/numbering.xml><?xml version="1.0" encoding="utf-8"?>
-<w:numbering xmlns:wpc="http://schemas.microsoft.com/office/word/2010/wordprocessingCanvas" xmlns:cx="http://schemas.microsoft.com/office/drawing/2014/chartex" xmlns:cx1="http://schemas.microsoft.com/office/drawing/2015/9/8/chartex" xmlns:cx2="http://schemas.microsoft.com/office/drawing/2015/10/21/chartex" xmlns:cx3="http://schemas.microsoft.com/office/drawing/2016/5/9/chartex" xmlns:cx4="http://schemas.microsoft.com/office/drawing/2016/5/10/chartex" xmlns:cx5="http://schemas.microsoft.com/office/drawing/2016/5/11/chartex" xmlns:cx6="http://schemas.microsoft.com/office/drawing/2016/5/12/chartex" xmlns:cx7="http://schemas.microsoft.com/office/drawing/2016/5/13/chartex" xmlns:cx8="http://schemas.microsoft.com/office/drawing/2016/5/14/chartex" xmlns:mc="http://schemas.openxmlformats.org/markup-compatibility/2006" xmlns:aink="http://schemas.microsoft.com/office/drawing/2016/ink" xmlns:am3d="http://schemas.microsoft.com/office/drawing/2017/model3d" xmlns:o="urn:schemas-microsoft-com:office:office" xmlns:r="http://schemas.openxmlformats.org/officeDocument/2006/relationships" xmlns:m="http://schemas.openxmlformats.org/officeDocument/2006/math" xmlns:v="urn:schemas-microsoft-com:vml" xmlns:wp14="http://schemas.microsoft.com/office/word/2010/wordprocessingDrawing" xmlns:wp="http://schemas.openxmlformats.org/drawingml/2006/wordprocessingDrawing" xmlns:w10="urn:schemas-microsoft-com:office:word" xmlns:w="http://schemas.openxmlformats.org/wordprocessingml/2006/main" xmlns:w14="http://schemas.microsoft.com/office/word/2010/wordml" xmlns:w15="http://schemas.microsoft.com/office/word/2012/wordml" xmlns:w16cid="http://schemas.microsoft.com/office/word/2016/wordml/cid" xmlns:w16se="http://schemas.microsoft.com/office/word/2015/wordml/symex" xmlns:wpg="http://schemas.microsoft.com/office/word/2010/wordprocessingGroup" xmlns:wpi="http://schemas.microsoft.com/office/word/2010/wordprocessingInk" xmlns:wne="http://schemas.microsoft.com/office/word/2006/wordml" xmlns:wps="http://schemas.microsoft.com/office/word/2010/wordprocessingShape" mc:Ignorable="w14 w15 w16se w16cid wp14">
+<w:numbering xmlns:wpc="http://schemas.microsoft.com/office/word/2010/wordprocessingCanvas" xmlns:cx="http://schemas.microsoft.com/office/drawing/2014/chartex" xmlns:mc="http://schemas.openxmlformats.org/markup-compatibility/2006" xmlns:o="urn:schemas-microsoft-com:office:office" xmlns:r="http://schemas.openxmlformats.org/officeDocument/2006/relationships" xmlns:m="http://schemas.openxmlformats.org/officeDocument/2006/math" xmlns:v="urn:schemas-microsoft-com:vml" xmlns:wp14="http://schemas.microsoft.com/office/word/2010/wordprocessingDrawing" xmlns:wp="http://schemas.openxmlformats.org/drawingml/2006/wordprocessingDrawing" xmlns:w10="urn:schemas-microsoft-com:office:word" xmlns:w="http://schemas.openxmlformats.org/wordprocessingml/2006/main" xmlns:w14="http://schemas.microsoft.com/office/word/2010/wordml" xmlns:w15="http://schemas.microsoft.com/office/word/2012/wordml" xmlns:w16se="http://schemas.microsoft.com/office/word/2015/wordml/symex" xmlns:wpg="http://schemas.microsoft.com/office/word/2010/wordprocessingGroup" xmlns:wpi="http://schemas.microsoft.com/office/word/2010/wordprocessingInk" xmlns:wne="http://schemas.microsoft.com/office/word/2006/wordml" xmlns:wps="http://schemas.microsoft.com/office/word/2010/wordprocessingShape" mc:Ignorable="w14 w15 w16se wp14">
   <w:numPicBullet w:numPicBulletId="0">
     <w:pict>
       <v:shapetype id="_x0000_t75" coordsize="21600,21600" o:spt="75" o:preferrelative="t" path="m@4@5l@4@11@9@11@9@5xe" filled="f" stroked="f">
@@ -2698,7 +4310,7 @@
         <v:path o:extrusionok="f" gradientshapeok="t" o:connecttype="rect"/>
         <o:lock v:ext="edit" aspectratio="t"/>
       </v:shapetype>
-      <v:shape id="_x0000_i1089" type="#_x0000_t75" style="width:11.7pt;height:11.7pt" o:bullet="t">
+      <v:shape id="_x0000_i1032" type="#_x0000_t75" style="width:11.7pt;height:11.7pt" o:bullet="t">
         <v:imagedata r:id="rId1" o:title="mso95DC"/>
       </v:shape>
     </w:pict>
@@ -3364,7 +4976,7 @@
 </file>
 
 <file path=word/styles.xml><?xml version="1.0" encoding="utf-8"?>
-<w:styles xmlns:mc="http://schemas.openxmlformats.org/markup-compatibility/2006" xmlns:r="http://schemas.openxmlformats.org/officeDocument/2006/relationships" xmlns:w="http://schemas.openxmlformats.org/wordprocessingml/2006/main" xmlns:w14="http://schemas.microsoft.com/office/word/2010/wordml" xmlns:w15="http://schemas.microsoft.com/office/word/2012/wordml" xmlns:w16cid="http://schemas.microsoft.com/office/word/2016/wordml/cid" xmlns:w16se="http://schemas.microsoft.com/office/word/2015/wordml/symex" mc:Ignorable="w14 w15 w16se w16cid">
+<w:styles xmlns:mc="http://schemas.openxmlformats.org/markup-compatibility/2006" xmlns:r="http://schemas.openxmlformats.org/officeDocument/2006/relationships" xmlns:w="http://schemas.openxmlformats.org/wordprocessingml/2006/main" xmlns:w14="http://schemas.microsoft.com/office/word/2010/wordml" xmlns:w15="http://schemas.microsoft.com/office/word/2012/wordml" xmlns:w16se="http://schemas.microsoft.com/office/word/2015/wordml/symex" mc:Ignorable="w14 w15 w16se">
   <w:docDefaults>
     <w:rPrDefault>
       <w:rPr>
@@ -3380,7 +4992,7 @@
       </w:pPr>
     </w:pPrDefault>
   </w:docDefaults>
-  <w:latentStyles w:defLockedState="0" w:defUIPriority="99" w:defSemiHidden="0" w:defUnhideWhenUsed="0" w:defQFormat="0" w:count="377">
+  <w:latentStyles w:defLockedState="0" w:defUIPriority="99" w:defSemiHidden="0" w:defUnhideWhenUsed="0" w:defQFormat="0" w:count="371">
     <w:lsdException w:name="Normal" w:uiPriority="0" w:qFormat="1"/>
     <w:lsdException w:name="heading 1" w:uiPriority="9" w:qFormat="1"/>
     <w:lsdException w:name="heading 2" w:semiHidden="1" w:uiPriority="9" w:unhideWhenUsed="1" w:qFormat="1"/>
@@ -3752,23 +5364,17 @@
     <w:lsdException w:name="List Table 5 Dark Accent 6" w:uiPriority="50"/>
     <w:lsdException w:name="List Table 6 Colorful Accent 6" w:uiPriority="51"/>
     <w:lsdException w:name="List Table 7 Colorful Accent 6" w:uiPriority="52"/>
-    <w:lsdException w:name="Mention" w:semiHidden="1" w:unhideWhenUsed="1"/>
-    <w:lsdException w:name="Smart Hyperlink" w:semiHidden="1" w:unhideWhenUsed="1"/>
-    <w:lsdException w:name="Hashtag" w:semiHidden="1" w:unhideWhenUsed="1"/>
-    <w:lsdException w:name="Unresolved Mention" w:semiHidden="1" w:unhideWhenUsed="1"/>
-    <w:lsdException w:name="Smart Link" w:semiHidden="1" w:unhideWhenUsed="1"/>
-    <w:lsdException w:name="Smart Link Error" w:semiHidden="1" w:unhideWhenUsed="1"/>
   </w:latentStyles>
   <w:style w:type="paragraph" w:default="1" w:styleId="Normal">
     <w:name w:val="Normal"/>
     <w:qFormat/>
     <w:rsid w:val="00BF1363"/>
   </w:style>
-  <w:style w:type="paragraph" w:styleId="Ttulo1">
+  <w:style w:type="paragraph" w:styleId="Heading1">
     <w:name w:val="heading 1"/>
     <w:basedOn w:val="Normal"/>
     <w:next w:val="Normal"/>
-    <w:link w:val="Ttulo1Car"/>
+    <w:link w:val="Heading1Char"/>
     <w:uiPriority w:val="9"/>
     <w:qFormat/>
     <w:rsid w:val="00BF1363"/>
@@ -3788,11 +5394,11 @@
       <w:szCs w:val="36"/>
     </w:rPr>
   </w:style>
-  <w:style w:type="paragraph" w:styleId="Ttulo2">
+  <w:style w:type="paragraph" w:styleId="Heading2">
     <w:name w:val="heading 2"/>
     <w:basedOn w:val="Normal"/>
     <w:next w:val="Normal"/>
-    <w:link w:val="Ttulo2Car"/>
+    <w:link w:val="Heading2Char"/>
     <w:uiPriority w:val="9"/>
     <w:unhideWhenUsed/>
     <w:qFormat/>
@@ -3810,11 +5416,11 @@
       <w:szCs w:val="28"/>
     </w:rPr>
   </w:style>
-  <w:style w:type="paragraph" w:styleId="Ttulo3">
+  <w:style w:type="paragraph" w:styleId="Heading3">
     <w:name w:val="heading 3"/>
     <w:basedOn w:val="Normal"/>
     <w:next w:val="Normal"/>
-    <w:link w:val="Ttulo3Car"/>
+    <w:link w:val="Heading3Char"/>
     <w:uiPriority w:val="9"/>
     <w:unhideWhenUsed/>
     <w:qFormat/>
@@ -3832,11 +5438,11 @@
       <w:szCs w:val="26"/>
     </w:rPr>
   </w:style>
-  <w:style w:type="paragraph" w:styleId="Ttulo4">
+  <w:style w:type="paragraph" w:styleId="Heading4">
     <w:name w:val="heading 4"/>
     <w:basedOn w:val="Normal"/>
     <w:next w:val="Normal"/>
-    <w:link w:val="Ttulo4Car"/>
+    <w:link w:val="Heading4Char"/>
     <w:uiPriority w:val="9"/>
     <w:semiHidden/>
     <w:unhideWhenUsed/>
@@ -3854,11 +5460,11 @@
       <w:szCs w:val="24"/>
     </w:rPr>
   </w:style>
-  <w:style w:type="paragraph" w:styleId="Ttulo5">
+  <w:style w:type="paragraph" w:styleId="Heading5">
     <w:name w:val="heading 5"/>
     <w:basedOn w:val="Normal"/>
     <w:next w:val="Normal"/>
-    <w:link w:val="Ttulo5Car"/>
+    <w:link w:val="Heading5Char"/>
     <w:uiPriority w:val="9"/>
     <w:semiHidden/>
     <w:unhideWhenUsed/>
@@ -3878,11 +5484,11 @@
       <w:szCs w:val="22"/>
     </w:rPr>
   </w:style>
-  <w:style w:type="paragraph" w:styleId="Ttulo6">
+  <w:style w:type="paragraph" w:styleId="Heading6">
     <w:name w:val="heading 6"/>
     <w:basedOn w:val="Normal"/>
     <w:next w:val="Normal"/>
-    <w:link w:val="Ttulo6Car"/>
+    <w:link w:val="Heading6Char"/>
     <w:uiPriority w:val="9"/>
     <w:semiHidden/>
     <w:unhideWhenUsed/>
@@ -3899,11 +5505,11 @@
       <w:color w:val="595959" w:themeColor="text1" w:themeTint="A6"/>
     </w:rPr>
   </w:style>
-  <w:style w:type="paragraph" w:styleId="Ttulo7">
+  <w:style w:type="paragraph" w:styleId="Heading7">
     <w:name w:val="heading 7"/>
     <w:basedOn w:val="Normal"/>
     <w:next w:val="Normal"/>
-    <w:link w:val="Ttulo7Car"/>
+    <w:link w:val="Heading7Char"/>
     <w:uiPriority w:val="9"/>
     <w:semiHidden/>
     <w:unhideWhenUsed/>
@@ -3922,11 +5528,11 @@
       <w:color w:val="595959" w:themeColor="text1" w:themeTint="A6"/>
     </w:rPr>
   </w:style>
-  <w:style w:type="paragraph" w:styleId="Ttulo8">
+  <w:style w:type="paragraph" w:styleId="Heading8">
     <w:name w:val="heading 8"/>
     <w:basedOn w:val="Normal"/>
     <w:next w:val="Normal"/>
-    <w:link w:val="Ttulo8Car"/>
+    <w:link w:val="Heading8Char"/>
     <w:uiPriority w:val="9"/>
     <w:semiHidden/>
     <w:unhideWhenUsed/>
@@ -3944,11 +5550,11 @@
       <w:color w:val="595959" w:themeColor="text1" w:themeTint="A6"/>
     </w:rPr>
   </w:style>
-  <w:style w:type="paragraph" w:styleId="Ttulo9">
+  <w:style w:type="paragraph" w:styleId="Heading9">
     <w:name w:val="heading 9"/>
     <w:basedOn w:val="Normal"/>
     <w:next w:val="Normal"/>
-    <w:link w:val="Ttulo9Car"/>
+    <w:link w:val="Heading9Char"/>
     <w:uiPriority w:val="9"/>
     <w:semiHidden/>
     <w:unhideWhenUsed/>
@@ -3968,13 +5574,13 @@
       <w:color w:val="595959" w:themeColor="text1" w:themeTint="A6"/>
     </w:rPr>
   </w:style>
-  <w:style w:type="character" w:default="1" w:styleId="Fuentedeprrafopredeter">
+  <w:style w:type="character" w:default="1" w:styleId="DefaultParagraphFont">
     <w:name w:val="Default Paragraph Font"/>
     <w:uiPriority w:val="1"/>
     <w:semiHidden/>
     <w:unhideWhenUsed/>
   </w:style>
-  <w:style w:type="table" w:default="1" w:styleId="Tablanormal">
+  <w:style w:type="table" w:default="1" w:styleId="TableNormal">
     <w:name w:val="Normal Table"/>
     <w:uiPriority w:val="99"/>
     <w:semiHidden/>
@@ -3989,16 +5595,16 @@
       </w:tblCellMar>
     </w:tblPr>
   </w:style>
-  <w:style w:type="numbering" w:default="1" w:styleId="Sinlista">
+  <w:style w:type="numbering" w:default="1" w:styleId="NoList">
     <w:name w:val="No List"/>
     <w:uiPriority w:val="99"/>
     <w:semiHidden/>
     <w:unhideWhenUsed/>
   </w:style>
-  <w:style w:type="paragraph" w:styleId="Encabezado">
+  <w:style w:type="paragraph" w:styleId="Header">
     <w:name w:val="header"/>
     <w:basedOn w:val="Normal"/>
-    <w:link w:val="EncabezadoCar"/>
+    <w:link w:val="HeaderChar"/>
     <w:uiPriority w:val="99"/>
     <w:unhideWhenUsed/>
     <w:rsid w:val="00BF1363"/>
@@ -4010,17 +5616,17 @@
       <w:spacing w:after="0" w:line="240" w:lineRule="auto"/>
     </w:pPr>
   </w:style>
-  <w:style w:type="character" w:customStyle="1" w:styleId="EncabezadoCar">
-    <w:name w:val="Encabezado Car"/>
-    <w:basedOn w:val="Fuentedeprrafopredeter"/>
-    <w:link w:val="Encabezado"/>
+  <w:style w:type="character" w:customStyle="1" w:styleId="HeaderChar">
+    <w:name w:val="Header Char"/>
+    <w:basedOn w:val="DefaultParagraphFont"/>
+    <w:link w:val="Header"/>
     <w:uiPriority w:val="99"/>
     <w:rsid w:val="00BF1363"/>
   </w:style>
-  <w:style w:type="paragraph" w:styleId="Piedepgina">
+  <w:style w:type="paragraph" w:styleId="Footer">
     <w:name w:val="footer"/>
     <w:basedOn w:val="Normal"/>
-    <w:link w:val="PiedepginaCar"/>
+    <w:link w:val="FooterChar"/>
     <w:uiPriority w:val="99"/>
     <w:unhideWhenUsed/>
     <w:rsid w:val="00BF1363"/>
@@ -4032,17 +5638,17 @@
       <w:spacing w:after="0" w:line="240" w:lineRule="auto"/>
     </w:pPr>
   </w:style>
-  <w:style w:type="character" w:customStyle="1" w:styleId="PiedepginaCar">
-    <w:name w:val="Pie de página Car"/>
-    <w:basedOn w:val="Fuentedeprrafopredeter"/>
-    <w:link w:val="Piedepgina"/>
+  <w:style w:type="character" w:customStyle="1" w:styleId="FooterChar">
+    <w:name w:val="Footer Char"/>
+    <w:basedOn w:val="DefaultParagraphFont"/>
+    <w:link w:val="Footer"/>
     <w:uiPriority w:val="99"/>
     <w:rsid w:val="00BF1363"/>
   </w:style>
-  <w:style w:type="character" w:customStyle="1" w:styleId="Ttulo1Car">
-    <w:name w:val="Título 1 Car"/>
-    <w:basedOn w:val="Fuentedeprrafopredeter"/>
-    <w:link w:val="Ttulo1"/>
+  <w:style w:type="character" w:customStyle="1" w:styleId="Heading1Char">
+    <w:name w:val="Heading 1 Char"/>
+    <w:basedOn w:val="DefaultParagraphFont"/>
+    <w:link w:val="Heading1"/>
     <w:uiPriority w:val="9"/>
     <w:rsid w:val="00BF1363"/>
     <w:rPr>
@@ -4052,10 +5658,10 @@
       <w:szCs w:val="36"/>
     </w:rPr>
   </w:style>
-  <w:style w:type="character" w:customStyle="1" w:styleId="Ttulo2Car">
-    <w:name w:val="Título 2 Car"/>
-    <w:basedOn w:val="Fuentedeprrafopredeter"/>
-    <w:link w:val="Ttulo2"/>
+  <w:style w:type="character" w:customStyle="1" w:styleId="Heading2Char">
+    <w:name w:val="Heading 2 Char"/>
+    <w:basedOn w:val="DefaultParagraphFont"/>
+    <w:link w:val="Heading2"/>
     <w:uiPriority w:val="9"/>
     <w:rsid w:val="00BF1363"/>
     <w:rPr>
@@ -4065,10 +5671,10 @@
       <w:szCs w:val="28"/>
     </w:rPr>
   </w:style>
-  <w:style w:type="character" w:customStyle="1" w:styleId="Ttulo3Car">
-    <w:name w:val="Título 3 Car"/>
-    <w:basedOn w:val="Fuentedeprrafopredeter"/>
-    <w:link w:val="Ttulo3"/>
+  <w:style w:type="character" w:customStyle="1" w:styleId="Heading3Char">
+    <w:name w:val="Heading 3 Char"/>
+    <w:basedOn w:val="DefaultParagraphFont"/>
+    <w:link w:val="Heading3"/>
     <w:uiPriority w:val="9"/>
     <w:rsid w:val="00BF1363"/>
     <w:rPr>
@@ -4078,10 +5684,10 @@
       <w:szCs w:val="26"/>
     </w:rPr>
   </w:style>
-  <w:style w:type="character" w:customStyle="1" w:styleId="Ttulo4Car">
-    <w:name w:val="Título 4 Car"/>
-    <w:basedOn w:val="Fuentedeprrafopredeter"/>
-    <w:link w:val="Ttulo4"/>
+  <w:style w:type="character" w:customStyle="1" w:styleId="Heading4Char">
+    <w:name w:val="Heading 4 Char"/>
+    <w:basedOn w:val="DefaultParagraphFont"/>
+    <w:link w:val="Heading4"/>
     <w:uiPriority w:val="9"/>
     <w:semiHidden/>
     <w:rsid w:val="00BF1363"/>
@@ -4091,10 +5697,10 @@
       <w:szCs w:val="24"/>
     </w:rPr>
   </w:style>
-  <w:style w:type="character" w:customStyle="1" w:styleId="Ttulo5Car">
-    <w:name w:val="Título 5 Car"/>
-    <w:basedOn w:val="Fuentedeprrafopredeter"/>
-    <w:link w:val="Ttulo5"/>
+  <w:style w:type="character" w:customStyle="1" w:styleId="Heading5Char">
+    <w:name w:val="Heading 5 Char"/>
+    <w:basedOn w:val="DefaultParagraphFont"/>
+    <w:link w:val="Heading5"/>
     <w:uiPriority w:val="9"/>
     <w:semiHidden/>
     <w:rsid w:val="00BF1363"/>
@@ -4106,10 +5712,10 @@
       <w:szCs w:val="22"/>
     </w:rPr>
   </w:style>
-  <w:style w:type="character" w:customStyle="1" w:styleId="Ttulo6Car">
-    <w:name w:val="Título 6 Car"/>
-    <w:basedOn w:val="Fuentedeprrafopredeter"/>
-    <w:link w:val="Ttulo6"/>
+  <w:style w:type="character" w:customStyle="1" w:styleId="Heading6Char">
+    <w:name w:val="Heading 6 Char"/>
+    <w:basedOn w:val="DefaultParagraphFont"/>
+    <w:link w:val="Heading6"/>
     <w:uiPriority w:val="9"/>
     <w:semiHidden/>
     <w:rsid w:val="00BF1363"/>
@@ -4118,10 +5724,10 @@
       <w:color w:val="595959" w:themeColor="text1" w:themeTint="A6"/>
     </w:rPr>
   </w:style>
-  <w:style w:type="character" w:customStyle="1" w:styleId="Ttulo7Car">
-    <w:name w:val="Título 7 Car"/>
-    <w:basedOn w:val="Fuentedeprrafopredeter"/>
-    <w:link w:val="Ttulo7"/>
+  <w:style w:type="character" w:customStyle="1" w:styleId="Heading7Char">
+    <w:name w:val="Heading 7 Char"/>
+    <w:basedOn w:val="DefaultParagraphFont"/>
+    <w:link w:val="Heading7"/>
     <w:uiPriority w:val="9"/>
     <w:semiHidden/>
     <w:rsid w:val="00BF1363"/>
@@ -4132,10 +5738,10 @@
       <w:color w:val="595959" w:themeColor="text1" w:themeTint="A6"/>
     </w:rPr>
   </w:style>
-  <w:style w:type="character" w:customStyle="1" w:styleId="Ttulo8Car">
-    <w:name w:val="Título 8 Car"/>
-    <w:basedOn w:val="Fuentedeprrafopredeter"/>
-    <w:link w:val="Ttulo8"/>
+  <w:style w:type="character" w:customStyle="1" w:styleId="Heading8Char">
+    <w:name w:val="Heading 8 Char"/>
+    <w:basedOn w:val="DefaultParagraphFont"/>
+    <w:link w:val="Heading8"/>
     <w:uiPriority w:val="9"/>
     <w:semiHidden/>
     <w:rsid w:val="00BF1363"/>
@@ -4145,10 +5751,10 @@
       <w:color w:val="595959" w:themeColor="text1" w:themeTint="A6"/>
     </w:rPr>
   </w:style>
-  <w:style w:type="character" w:customStyle="1" w:styleId="Ttulo9Car">
-    <w:name w:val="Título 9 Car"/>
-    <w:basedOn w:val="Fuentedeprrafopredeter"/>
-    <w:link w:val="Ttulo9"/>
+  <w:style w:type="character" w:customStyle="1" w:styleId="Heading9Char">
+    <w:name w:val="Heading 9 Char"/>
+    <w:basedOn w:val="DefaultParagraphFont"/>
+    <w:link w:val="Heading9"/>
     <w:uiPriority w:val="9"/>
     <w:semiHidden/>
     <w:rsid w:val="00BF1363"/>
@@ -4160,7 +5766,7 @@
       <w:color w:val="595959" w:themeColor="text1" w:themeTint="A6"/>
     </w:rPr>
   </w:style>
-  <w:style w:type="paragraph" w:styleId="Descripcin">
+  <w:style w:type="paragraph" w:styleId="Caption">
     <w:name w:val="caption"/>
     <w:basedOn w:val="Normal"/>
     <w:next w:val="Normal"/>
@@ -4180,11 +5786,11 @@
       <w:szCs w:val="20"/>
     </w:rPr>
   </w:style>
-  <w:style w:type="paragraph" w:styleId="Ttulo">
+  <w:style w:type="paragraph" w:styleId="Title">
     <w:name w:val="Title"/>
     <w:basedOn w:val="Normal"/>
     <w:next w:val="Normal"/>
-    <w:link w:val="TtuloCar"/>
+    <w:link w:val="TitleChar"/>
     <w:uiPriority w:val="10"/>
     <w:qFormat/>
     <w:rsid w:val="00BF1363"/>
@@ -4200,10 +5806,10 @@
       <w:szCs w:val="80"/>
     </w:rPr>
   </w:style>
-  <w:style w:type="character" w:customStyle="1" w:styleId="TtuloCar">
-    <w:name w:val="Título Car"/>
-    <w:basedOn w:val="Fuentedeprrafopredeter"/>
-    <w:link w:val="Ttulo"/>
+  <w:style w:type="character" w:customStyle="1" w:styleId="TitleChar">
+    <w:name w:val="Title Char"/>
+    <w:basedOn w:val="DefaultParagraphFont"/>
+    <w:link w:val="Title"/>
     <w:uiPriority w:val="10"/>
     <w:rsid w:val="00BF1363"/>
     <w:rPr>
@@ -4214,11 +5820,11 @@
       <w:szCs w:val="80"/>
     </w:rPr>
   </w:style>
-  <w:style w:type="paragraph" w:styleId="Subttulo">
+  <w:style w:type="paragraph" w:styleId="Subtitle">
     <w:name w:val="Subtitle"/>
     <w:basedOn w:val="Normal"/>
     <w:next w:val="Normal"/>
-    <w:link w:val="SubttuloCar"/>
+    <w:link w:val="SubtitleChar"/>
     <w:uiPriority w:val="11"/>
     <w:qFormat/>
     <w:rsid w:val="00BF1363"/>
@@ -4235,10 +5841,10 @@
       <w:szCs w:val="30"/>
     </w:rPr>
   </w:style>
-  <w:style w:type="character" w:customStyle="1" w:styleId="SubttuloCar">
-    <w:name w:val="Subtítulo Car"/>
-    <w:basedOn w:val="Fuentedeprrafopredeter"/>
-    <w:link w:val="Subttulo"/>
+  <w:style w:type="character" w:customStyle="1" w:styleId="SubtitleChar">
+    <w:name w:val="Subtitle Char"/>
+    <w:basedOn w:val="DefaultParagraphFont"/>
+    <w:link w:val="Subtitle"/>
     <w:uiPriority w:val="11"/>
     <w:rsid w:val="00BF1363"/>
     <w:rPr>
@@ -4248,9 +5854,9 @@
       <w:szCs w:val="30"/>
     </w:rPr>
   </w:style>
-  <w:style w:type="character" w:styleId="Textoennegrita">
+  <w:style w:type="character" w:styleId="Strong">
     <w:name w:val="Strong"/>
-    <w:basedOn w:val="Fuentedeprrafopredeter"/>
+    <w:basedOn w:val="DefaultParagraphFont"/>
     <w:uiPriority w:val="22"/>
     <w:qFormat/>
     <w:rsid w:val="00BF1363"/>
@@ -4259,9 +5865,9 @@
       <w:bCs/>
     </w:rPr>
   </w:style>
-  <w:style w:type="character" w:styleId="nfasis">
+  <w:style w:type="character" w:styleId="Emphasis">
     <w:name w:val="Emphasis"/>
-    <w:basedOn w:val="Fuentedeprrafopredeter"/>
+    <w:basedOn w:val="DefaultParagraphFont"/>
     <w:uiPriority w:val="20"/>
     <w:qFormat/>
     <w:rsid w:val="00BF1363"/>
@@ -4270,7 +5876,7 @@
       <w:iCs/>
     </w:rPr>
   </w:style>
-  <w:style w:type="paragraph" w:styleId="Sinespaciado">
+  <w:style w:type="paragraph" w:styleId="NoSpacing">
     <w:name w:val="No Spacing"/>
     <w:uiPriority w:val="1"/>
     <w:qFormat/>
@@ -4279,11 +5885,11 @@
       <w:spacing w:after="0" w:line="240" w:lineRule="auto"/>
     </w:pPr>
   </w:style>
-  <w:style w:type="paragraph" w:styleId="Cita">
+  <w:style w:type="paragraph" w:styleId="Quote">
     <w:name w:val="Quote"/>
     <w:basedOn w:val="Normal"/>
     <w:next w:val="Normal"/>
-    <w:link w:val="CitaCar"/>
+    <w:link w:val="QuoteChar"/>
     <w:uiPriority w:val="29"/>
     <w:qFormat/>
     <w:rsid w:val="00BF1363"/>
@@ -4297,10 +5903,10 @@
       <w:iCs/>
     </w:rPr>
   </w:style>
-  <w:style w:type="character" w:customStyle="1" w:styleId="CitaCar">
-    <w:name w:val="Cita Car"/>
-    <w:basedOn w:val="Fuentedeprrafopredeter"/>
-    <w:link w:val="Cita"/>
+  <w:style w:type="character" w:customStyle="1" w:styleId="QuoteChar">
+    <w:name w:val="Quote Char"/>
+    <w:basedOn w:val="DefaultParagraphFont"/>
+    <w:link w:val="Quote"/>
     <w:uiPriority w:val="29"/>
     <w:rsid w:val="00BF1363"/>
     <w:rPr>
@@ -4308,11 +5914,11 @@
       <w:iCs/>
     </w:rPr>
   </w:style>
-  <w:style w:type="paragraph" w:styleId="Citadestacada">
+  <w:style w:type="paragraph" w:styleId="IntenseQuote">
     <w:name w:val="Intense Quote"/>
     <w:basedOn w:val="Normal"/>
     <w:next w:val="Normal"/>
-    <w:link w:val="CitadestacadaCar"/>
+    <w:link w:val="IntenseQuoteChar"/>
     <w:uiPriority w:val="30"/>
     <w:qFormat/>
     <w:rsid w:val="00BF1363"/>
@@ -4328,10 +5934,10 @@
       <w:szCs w:val="28"/>
     </w:rPr>
   </w:style>
-  <w:style w:type="character" w:customStyle="1" w:styleId="CitadestacadaCar">
-    <w:name w:val="Cita destacada Car"/>
-    <w:basedOn w:val="Fuentedeprrafopredeter"/>
-    <w:link w:val="Citadestacada"/>
+  <w:style w:type="character" w:customStyle="1" w:styleId="IntenseQuoteChar">
+    <w:name w:val="Intense Quote Char"/>
+    <w:basedOn w:val="DefaultParagraphFont"/>
+    <w:link w:val="IntenseQuote"/>
     <w:uiPriority w:val="30"/>
     <w:rsid w:val="00BF1363"/>
     <w:rPr>
@@ -4341,9 +5947,9 @@
       <w:szCs w:val="28"/>
     </w:rPr>
   </w:style>
-  <w:style w:type="character" w:styleId="nfasissutil">
+  <w:style w:type="character" w:styleId="SubtleEmphasis">
     <w:name w:val="Subtle Emphasis"/>
-    <w:basedOn w:val="Fuentedeprrafopredeter"/>
+    <w:basedOn w:val="DefaultParagraphFont"/>
     <w:uiPriority w:val="19"/>
     <w:qFormat/>
     <w:rsid w:val="00BF1363"/>
@@ -4353,9 +5959,9 @@
       <w:color w:val="595959" w:themeColor="text1" w:themeTint="A6"/>
     </w:rPr>
   </w:style>
-  <w:style w:type="character" w:styleId="nfasisintenso">
+  <w:style w:type="character" w:styleId="IntenseEmphasis">
     <w:name w:val="Intense Emphasis"/>
-    <w:basedOn w:val="Fuentedeprrafopredeter"/>
+    <w:basedOn w:val="DefaultParagraphFont"/>
     <w:uiPriority w:val="21"/>
     <w:qFormat/>
     <w:rsid w:val="00BF1363"/>
@@ -4366,9 +5972,9 @@
       <w:iCs/>
     </w:rPr>
   </w:style>
-  <w:style w:type="character" w:styleId="Referenciasutil">
+  <w:style w:type="character" w:styleId="SubtleReference">
     <w:name w:val="Subtle Reference"/>
-    <w:basedOn w:val="Fuentedeprrafopredeter"/>
+    <w:basedOn w:val="DefaultParagraphFont"/>
     <w:uiPriority w:val="31"/>
     <w:qFormat/>
     <w:rsid w:val="00BF1363"/>
@@ -4377,9 +5983,9 @@
       <w:color w:val="404040" w:themeColor="text1" w:themeTint="BF"/>
     </w:rPr>
   </w:style>
-  <w:style w:type="character" w:styleId="Referenciaintensa">
+  <w:style w:type="character" w:styleId="IntenseReference">
     <w:name w:val="Intense Reference"/>
-    <w:basedOn w:val="Fuentedeprrafopredeter"/>
+    <w:basedOn w:val="DefaultParagraphFont"/>
     <w:uiPriority w:val="32"/>
     <w:qFormat/>
     <w:rsid w:val="00BF1363"/>
@@ -4390,9 +5996,9 @@
       <w:u w:val="single"/>
     </w:rPr>
   </w:style>
-  <w:style w:type="character" w:styleId="Ttulodellibro">
+  <w:style w:type="character" w:styleId="BookTitle">
     <w:name w:val="Book Title"/>
-    <w:basedOn w:val="Fuentedeprrafopredeter"/>
+    <w:basedOn w:val="DefaultParagraphFont"/>
     <w:uiPriority w:val="33"/>
     <w:qFormat/>
     <w:rsid w:val="00BF1363"/>
@@ -4402,9 +6008,9 @@
       <w:smallCaps/>
     </w:rPr>
   </w:style>
-  <w:style w:type="paragraph" w:styleId="TtuloTDC">
+  <w:style w:type="paragraph" w:styleId="TOCHeading">
     <w:name w:val="TOC Heading"/>
-    <w:basedOn w:val="Ttulo1"/>
+    <w:basedOn w:val="Heading1"/>
     <w:next w:val="Normal"/>
     <w:uiPriority w:val="39"/>
     <w:semiHidden/>
@@ -4415,7 +6021,7 @@
       <w:outlineLvl w:val="9"/>
     </w:pPr>
   </w:style>
-  <w:style w:type="paragraph" w:styleId="Prrafodelista">
+  <w:style w:type="paragraph" w:styleId="ListParagraph">
     <w:name w:val="List Paragraph"/>
     <w:basedOn w:val="Normal"/>
     <w:uiPriority w:val="34"/>
@@ -4426,9 +6032,9 @@
       <w:contextualSpacing/>
     </w:pPr>
   </w:style>
-  <w:style w:type="table" w:styleId="Tablaconcuadrcula">
+  <w:style w:type="table" w:styleId="TableGrid">
     <w:name w:val="Table Grid"/>
-    <w:basedOn w:val="Tablanormal"/>
+    <w:basedOn w:val="TableNormal"/>
     <w:uiPriority w:val="39"/>
     <w:rsid w:val="005712B2"/>
     <w:pPr>
@@ -4468,9 +6074,9 @@
       <w:jc w:val="both"/>
     </w:pPr>
   </w:style>
-  <w:style w:type="table" w:styleId="Sombreadoclaro-nfasis1">
+  <w:style w:type="table" w:styleId="LightShading-Accent1">
     <w:name w:val="Light Shading Accent 1"/>
-    <w:basedOn w:val="Tablanormal"/>
+    <w:basedOn w:val="TableNormal"/>
     <w:uiPriority w:val="60"/>
     <w:rsid w:val="00A44561"/>
     <w:pPr>
@@ -4564,9 +6170,9 @@
       </w:tcPr>
     </w:tblStylePr>
   </w:style>
-  <w:style w:type="table" w:styleId="Sombreadoclaro-nfasis6">
+  <w:style w:type="table" w:styleId="LightShading-Accent6">
     <w:name w:val="Light Shading Accent 6"/>
-    <w:basedOn w:val="Tablanormal"/>
+    <w:basedOn w:val="TableNormal"/>
     <w:uiPriority w:val="60"/>
     <w:rsid w:val="00FE67D0"/>
     <w:pPr>
@@ -4660,9 +6266,9 @@
       </w:tcPr>
     </w:tblStylePr>
   </w:style>
-  <w:style w:type="table" w:styleId="Sombreadomedio2-nfasis6">
+  <w:style w:type="table" w:styleId="MediumShading2-Accent6">
     <w:name w:val="Medium Shading 2 Accent 6"/>
-    <w:basedOn w:val="Tablanormal"/>
+    <w:basedOn w:val="TableNormal"/>
     <w:uiPriority w:val="64"/>
     <w:rsid w:val="00FE67D0"/>
     <w:pPr>
@@ -4802,9 +6408,9 @@
       </w:tcPr>
     </w:tblStylePr>
   </w:style>
-  <w:style w:type="table" w:styleId="Listamedia2-nfasis2">
+  <w:style w:type="table" w:styleId="MediumList2-Accent2">
     <w:name w:val="Medium List 2 Accent 2"/>
-    <w:basedOn w:val="Tablanormal"/>
+    <w:basedOn w:val="TableNormal"/>
     <w:uiPriority w:val="66"/>
     <w:rsid w:val="00056B5E"/>
     <w:pPr>

</xml_diff>

<commit_message>
Actualizacion de documentos de riesgo
</commit_message>
<xml_diff>
--- a/docs/02 - Athos - Carpeta de Proyecto/05 - Planilla de gestion de  riesgos.docx
+++ b/docs/02 - Athos - Carpeta de Proyecto/05 - Planilla de gestion de  riesgos.docx
@@ -1309,6 +1309,48 @@
           </w:p>
         </w:tc>
       </w:tr>
+      <w:tr>
+        <w:trPr>
+          <w:cnfStyle w:val="000000100000" w:firstRow="0" w:lastRow="0" w:firstColumn="0" w:lastColumn="0" w:oddVBand="0" w:evenVBand="0" w:oddHBand="1" w:evenHBand="0" w:firstRowFirstColumn="0" w:firstRowLastColumn="0" w:lastRowFirstColumn="0" w:lastRowLastColumn="0"/>
+        </w:trPr>
+        <w:tc>
+          <w:tcPr>
+            <w:cnfStyle w:val="001000000000" w:firstRow="0" w:lastRow="0" w:firstColumn="1" w:lastColumn="0" w:oddVBand="0" w:evenVBand="0" w:oddHBand="0" w:evenHBand="0" w:firstRowFirstColumn="0" w:firstRowLastColumn="0" w:lastRowFirstColumn="0" w:lastRowLastColumn="0"/>
+            <w:tcW w:w="1101" w:type="dxa"/>
+          </w:tcPr>
+          <w:p>
+            <w:r>
+              <w:t>R18</w:t>
+            </w:r>
+          </w:p>
+        </w:tc>
+        <w:tc>
+          <w:tcPr>
+            <w:tcW w:w="4567" w:type="dxa"/>
+          </w:tcPr>
+          <w:p>
+            <w:pPr>
+              <w:cnfStyle w:val="000000100000" w:firstRow="0" w:lastRow="0" w:firstColumn="0" w:lastColumn="0" w:oddVBand="0" w:evenVBand="0" w:oddHBand="1" w:evenHBand="0" w:firstRowFirstColumn="0" w:firstRowLastColumn="0" w:lastRowFirstColumn="0" w:lastRowLastColumn="0"/>
+            </w:pPr>
+            <w:r>
+              <w:t>Errores en relevamiento por Lenguaje del Negocio</w:t>
+            </w:r>
+          </w:p>
+        </w:tc>
+        <w:tc>
+          <w:tcPr>
+            <w:tcW w:w="2835" w:type="dxa"/>
+          </w:tcPr>
+          <w:p>
+            <w:pPr>
+              <w:cnfStyle w:val="000000100000" w:firstRow="0" w:lastRow="0" w:firstColumn="0" w:lastColumn="0" w:oddVBand="0" w:evenVBand="0" w:oddHBand="1" w:evenHBand="0" w:firstRowFirstColumn="0" w:firstRowLastColumn="0" w:lastRowFirstColumn="0" w:lastRowLastColumn="0"/>
+            </w:pPr>
+            <w:r>
+              <w:t>Riesgo del proyecto</w:t>
+            </w:r>
+          </w:p>
+        </w:tc>
+      </w:tr>
     </w:tbl>
     <w:p>
       <w:pPr>
@@ -1717,6 +1759,7 @@
               <w:rPr>
                 <w:b/>
               </w:rPr>
+              <w:lastRenderedPageBreak/>
               <w:t>Magnitud</w:t>
             </w:r>
           </w:p>
@@ -1726,7 +1769,6 @@
               <w:cnfStyle w:val="000000100000" w:firstRow="0" w:lastRow="0" w:firstColumn="0" w:lastColumn="0" w:oddVBand="0" w:evenVBand="0" w:oddHBand="1" w:evenHBand="0" w:firstRowFirstColumn="0" w:firstRowLastColumn="0" w:lastRowFirstColumn="0" w:lastRowLastColumn="0"/>
             </w:pPr>
             <w:r>
-              <w:lastRenderedPageBreak/>
               <w:t>Media</w:t>
             </w:r>
           </w:p>
@@ -2436,6 +2478,7 @@
               <w:cnfStyle w:val="000000000000" w:firstRow="0" w:lastRow="0" w:firstColumn="0" w:lastColumn="0" w:oddVBand="0" w:evenVBand="0" w:oddHBand="0" w:evenHBand="0" w:firstRowFirstColumn="0" w:firstRowLastColumn="0" w:lastRowFirstColumn="0" w:lastRowLastColumn="0"/>
             </w:pPr>
             <w:r>
+              <w:lastRenderedPageBreak/>
               <w:t>Media</w:t>
             </w:r>
           </w:p>
@@ -2455,7 +2498,6 @@
               <w:rPr>
                 <w:b/>
               </w:rPr>
-              <w:lastRenderedPageBreak/>
               <w:t>Probabilidad</w:t>
             </w:r>
           </w:p>
@@ -3198,13 +3240,8 @@
               <w:cnfStyle w:val="000000100000" w:firstRow="0" w:lastRow="0" w:firstColumn="0" w:lastColumn="0" w:oddVBand="0" w:evenVBand="0" w:oddHBand="1" w:evenHBand="0" w:firstRowFirstColumn="0" w:firstRowLastColumn="0" w:lastRowFirstColumn="0" w:lastRowLastColumn="0"/>
             </w:pPr>
             <w:r>
-              <w:t xml:space="preserve">Demora la toma </w:t>
-            </w:r>
-            <w:proofErr w:type="gramStart"/>
-            <w:r>
-              <w:t>del test</w:t>
-            </w:r>
-            <w:proofErr w:type="gramEnd"/>
+              <w:t>Demora la toma del test</w:t>
+            </w:r>
             <w:r>
               <w:br/>
             </w:r>
@@ -3265,21 +3302,7 @@
               <w:rPr>
                 <w:bCs/>
               </w:rPr>
-              <w:t xml:space="preserve">La conexión entre la máquina donde se está llevando a cabo </w:t>
-            </w:r>
-            <w:proofErr w:type="gramStart"/>
-            <w:r>
-              <w:rPr>
-                <w:bCs/>
-              </w:rPr>
-              <w:t>el test</w:t>
-            </w:r>
-            <w:proofErr w:type="gramEnd"/>
-            <w:r>
-              <w:rPr>
-                <w:bCs/>
-              </w:rPr>
-              <w:t xml:space="preserve"> y el servidor se ve interrumpida.</w:t>
+              <w:t>La conexión entre la máquina donde se está llevando a cabo el test y el servidor se ve interrumpida.</w:t>
             </w:r>
           </w:p>
           <w:p>
@@ -3369,16 +3392,8 @@
               <w:rPr>
                 <w:bCs/>
               </w:rPr>
-              <w:t xml:space="preserve">Demora en la toma </w:t>
-            </w:r>
-            <w:proofErr w:type="gramStart"/>
-            <w:r>
-              <w:rPr>
-                <w:bCs/>
-              </w:rPr>
-              <w:t>del test</w:t>
-            </w:r>
-            <w:proofErr w:type="gramEnd"/>
+              <w:t>Demora en la toma del test</w:t>
+            </w:r>
           </w:p>
         </w:tc>
       </w:tr>
@@ -3429,13 +3444,7 @@
               <w:rPr>
                 <w:bCs/>
               </w:rPr>
-              <w:t>La base de datos se queda sin espacio</w:t>
-            </w:r>
-            <w:r>
-              <w:rPr>
-                <w:bCs/>
-              </w:rPr>
-              <w:t>.</w:t>
+              <w:t>La base de datos se queda sin espacio.</w:t>
             </w:r>
           </w:p>
           <w:p>
@@ -3525,16 +3534,8 @@
               <w:rPr>
                 <w:bCs/>
               </w:rPr>
-              <w:t xml:space="preserve">Imposibilidad de tomar </w:t>
-            </w:r>
-            <w:proofErr w:type="gramStart"/>
-            <w:r>
-              <w:rPr>
-                <w:bCs/>
-              </w:rPr>
-              <w:t>nuevos test</w:t>
-            </w:r>
-            <w:proofErr w:type="gramEnd"/>
+              <w:t>Imposibilidad de tomar nuevos test</w:t>
+            </w:r>
           </w:p>
         </w:tc>
       </w:tr>
@@ -3582,13 +3583,7 @@
               <w:rPr>
                 <w:bCs/>
               </w:rPr>
-              <w:t>Fallas en las copias de seguridad</w:t>
-            </w:r>
-            <w:r>
-              <w:rPr>
-                <w:bCs/>
-              </w:rPr>
-              <w:t>.</w:t>
+              <w:t>Fallas en las copias de seguridad.</w:t>
             </w:r>
           </w:p>
           <w:p>
@@ -3680,6 +3675,159 @@
               </w:rPr>
               <w:t>Imposibilidad de recupera la Base de Datos en caso de algún inconveniente</w:t>
             </w:r>
+          </w:p>
+        </w:tc>
+      </w:tr>
+      <w:tr>
+        <w:trPr>
+          <w:cnfStyle w:val="000000100000" w:firstRow="0" w:lastRow="0" w:firstColumn="0" w:lastColumn="0" w:oddVBand="0" w:evenVBand="0" w:oddHBand="1" w:evenHBand="0" w:firstRowFirstColumn="0" w:firstRowLastColumn="0" w:lastRowFirstColumn="0" w:lastRowLastColumn="0"/>
+        </w:trPr>
+        <w:tc>
+          <w:tcPr>
+            <w:cnfStyle w:val="001000000000" w:firstRow="0" w:lastRow="0" w:firstColumn="1" w:lastColumn="0" w:oddVBand="0" w:evenVBand="0" w:oddHBand="0" w:evenHBand="0" w:firstRowFirstColumn="0" w:firstRowLastColumn="0" w:lastRowFirstColumn="0" w:lastRowLastColumn="0"/>
+            <w:tcW w:w="959" w:type="dxa"/>
+          </w:tcPr>
+          <w:p>
+            <w:r>
+              <w:t>R17</w:t>
+            </w:r>
+          </w:p>
+        </w:tc>
+        <w:tc>
+          <w:tcPr>
+            <w:tcW w:w="7544" w:type="dxa"/>
+          </w:tcPr>
+          <w:p>
+            <w:pPr>
+              <w:pStyle w:val="Prrafodelista"/>
+              <w:numPr>
+                <w:ilvl w:val="0"/>
+                <w:numId w:val="6"/>
+              </w:numPr>
+              <w:cnfStyle w:val="000000100000" w:firstRow="0" w:lastRow="0" w:firstColumn="0" w:lastColumn="0" w:oddVBand="0" w:evenVBand="0" w:oddHBand="1" w:evenHBand="0" w:firstRowFirstColumn="0" w:firstRowLastColumn="0" w:lastRowFirstColumn="0" w:lastRowLastColumn="0"/>
+              <w:rPr>
+                <w:b/>
+              </w:rPr>
+            </w:pPr>
+            <w:r>
+              <w:rPr>
+                <w:b/>
+              </w:rPr>
+              <w:t>Detalle</w:t>
+            </w:r>
+            <w:r>
+              <w:rPr>
+                <w:b/>
+              </w:rPr>
+              <w:br/>
+            </w:r>
+            <w:r>
+              <w:rPr>
+                <w:bCs/>
+              </w:rPr>
+              <w:t>El lenguaje que utiliza el cliente en su negocio no es comprendido claramente por quien releva, generando confusiones</w:t>
+            </w:r>
+          </w:p>
+          <w:p>
+            <w:pPr>
+              <w:pStyle w:val="Prrafodelista"/>
+              <w:numPr>
+                <w:ilvl w:val="0"/>
+                <w:numId w:val="6"/>
+              </w:numPr>
+              <w:cnfStyle w:val="000000100000" w:firstRow="0" w:lastRow="0" w:firstColumn="0" w:lastColumn="0" w:oddVBand="0" w:evenVBand="0" w:oddHBand="1" w:evenHBand="0" w:firstRowFirstColumn="0" w:firstRowLastColumn="0" w:lastRowFirstColumn="0" w:lastRowLastColumn="0"/>
+              <w:rPr>
+                <w:b/>
+              </w:rPr>
+            </w:pPr>
+            <w:r>
+              <w:rPr>
+                <w:b/>
+              </w:rPr>
+              <w:t>Magnitud</w:t>
+            </w:r>
+            <w:r>
+              <w:rPr>
+                <w:b/>
+              </w:rPr>
+              <w:br/>
+            </w:r>
+            <w:r>
+              <w:rPr>
+                <w:bCs/>
+              </w:rPr>
+              <w:t>Media</w:t>
+            </w:r>
+          </w:p>
+          <w:p>
+            <w:pPr>
+              <w:pStyle w:val="Prrafodelista"/>
+              <w:numPr>
+                <w:ilvl w:val="0"/>
+                <w:numId w:val="6"/>
+              </w:numPr>
+              <w:cnfStyle w:val="000000100000" w:firstRow="0" w:lastRow="0" w:firstColumn="0" w:lastColumn="0" w:oddVBand="0" w:evenVBand="0" w:oddHBand="1" w:evenHBand="0" w:firstRowFirstColumn="0" w:firstRowLastColumn="0" w:lastRowFirstColumn="0" w:lastRowLastColumn="0"/>
+              <w:rPr>
+                <w:b/>
+              </w:rPr>
+            </w:pPr>
+            <w:r>
+              <w:rPr>
+                <w:b/>
+              </w:rPr>
+              <w:t>Probabilidad</w:t>
+            </w:r>
+            <w:r>
+              <w:rPr>
+                <w:b/>
+              </w:rPr>
+              <w:br/>
+            </w:r>
+            <w:r>
+              <w:rPr>
+                <w:bCs/>
+              </w:rPr>
+              <w:t>Muy probable</w:t>
+            </w:r>
+          </w:p>
+          <w:p>
+            <w:pPr>
+              <w:pStyle w:val="Prrafodelista"/>
+              <w:numPr>
+                <w:ilvl w:val="0"/>
+                <w:numId w:val="6"/>
+              </w:numPr>
+              <w:cnfStyle w:val="000000100000" w:firstRow="0" w:lastRow="0" w:firstColumn="0" w:lastColumn="0" w:oddVBand="0" w:evenVBand="0" w:oddHBand="1" w:evenHBand="0" w:firstRowFirstColumn="0" w:firstRowLastColumn="0" w:lastRowFirstColumn="0" w:lastRowLastColumn="0"/>
+              <w:rPr>
+                <w:b/>
+              </w:rPr>
+            </w:pPr>
+            <w:r>
+              <w:rPr>
+                <w:b/>
+              </w:rPr>
+              <w:t>Impacto</w:t>
+            </w:r>
+            <w:r>
+              <w:rPr>
+                <w:b/>
+              </w:rPr>
+              <w:br/>
+            </w:r>
+            <w:r>
+              <w:rPr>
+                <w:bCs/>
+              </w:rPr>
+              <w:t xml:space="preserve">Demora en los tiempos del proyecto y posible diseño </w:t>
+            </w:r>
+            <w:proofErr w:type="spellStart"/>
+            <w:r>
+              <w:rPr>
+                <w:bCs/>
+              </w:rPr>
+              <w:t>erroneo</w:t>
+            </w:r>
+            <w:proofErr w:type="spellEnd"/>
           </w:p>
         </w:tc>
       </w:tr>
@@ -4508,15 +4656,7 @@
               <w:cnfStyle w:val="100000000000" w:firstRow="1" w:lastRow="0" w:firstColumn="0" w:lastColumn="0" w:oddVBand="0" w:evenVBand="0" w:oddHBand="0" w:evenHBand="0" w:firstRowFirstColumn="0" w:firstRowLastColumn="0" w:lastRowFirstColumn="0" w:lastRowLastColumn="0"/>
             </w:pPr>
             <w:r>
-              <w:t xml:space="preserve">Se retoma </w:t>
-            </w:r>
-            <w:proofErr w:type="gramStart"/>
-            <w:r>
-              <w:t>el test</w:t>
-            </w:r>
-            <w:proofErr w:type="gramEnd"/>
-            <w:r>
-              <w:t xml:space="preserve"> desde la última pregunta guardada</w:t>
+              <w:t>Se retoma el test desde la última pregunta guardada</w:t>
             </w:r>
           </w:p>
         </w:tc>
@@ -4605,6 +4745,7 @@
             <w:tcW w:w="4252" w:type="dxa"/>
             <w:tcBorders>
               <w:top w:val="nil"/>
+              <w:bottom w:val="nil"/>
             </w:tcBorders>
           </w:tcPr>
           <w:p>
@@ -4612,70 +4753,102 @@
               <w:cnfStyle w:val="000000000000" w:firstRow="0" w:lastRow="0" w:firstColumn="0" w:lastColumn="0" w:oddVBand="0" w:evenVBand="0" w:oddHBand="0" w:evenHBand="0" w:firstRowFirstColumn="0" w:firstRowLastColumn="0" w:lastRowFirstColumn="0" w:lastRowLastColumn="0"/>
             </w:pPr>
             <w:r>
-              <w:t>-</w:t>
-            </w:r>
-            <w:r>
-              <w:t xml:space="preserve"> Se m</w:t>
-            </w:r>
+              <w:t>- Se mantienen varias copias de seguridad</w:t>
+            </w:r>
+          </w:p>
+          <w:p>
+            <w:pPr>
+              <w:cnfStyle w:val="000000000000" w:firstRow="0" w:lastRow="0" w:firstColumn="0" w:lastColumn="0" w:oddVBand="0" w:evenVBand="0" w:oddHBand="0" w:evenHBand="0" w:firstRowFirstColumn="0" w:firstRowLastColumn="0" w:lastRowFirstColumn="0" w:lastRowLastColumn="0"/>
+            </w:pPr>
+            <w:r>
+              <w:t>- Notificaciones para saber cómo finalizaron las copias de respaldo</w:t>
+            </w:r>
+          </w:p>
+          <w:p>
+            <w:pPr>
+              <w:cnfStyle w:val="000000000000" w:firstRow="0" w:lastRow="0" w:firstColumn="0" w:lastColumn="0" w:oddVBand="0" w:evenVBand="0" w:oddHBand="0" w:evenHBand="0" w:firstRowFirstColumn="0" w:firstRowLastColumn="0" w:lastRowFirstColumn="0" w:lastRowLastColumn="0"/>
+            </w:pPr>
+            <w:r>
+              <w:t>- Cada cierto tiempo, se prueba reestablecer una de las copias de seguridad</w:t>
+            </w:r>
+          </w:p>
+        </w:tc>
+        <w:tc>
+          <w:tcPr>
+            <w:tcW w:w="3292" w:type="dxa"/>
+          </w:tcPr>
+          <w:p>
+            <w:pPr>
+              <w:cnfStyle w:val="000000000000" w:firstRow="0" w:lastRow="0" w:firstColumn="0" w:lastColumn="0" w:oddVBand="0" w:evenVBand="0" w:oddHBand="0" w:evenHBand="0" w:firstRowFirstColumn="0" w:firstRowLastColumn="0" w:lastRowFirstColumn="0" w:lastRowLastColumn="0"/>
+            </w:pPr>
+            <w:r>
+              <w:t>Se realiza una copia de emergencia replicada.</w:t>
+            </w:r>
+          </w:p>
+          <w:p>
+            <w:pPr>
+              <w:cnfStyle w:val="000000000000" w:firstRow="0" w:lastRow="0" w:firstColumn="0" w:lastColumn="0" w:oddVBand="0" w:evenVBand="0" w:oddHBand="0" w:evenHBand="0" w:firstRowFirstColumn="0" w:firstRowLastColumn="0" w:lastRowFirstColumn="0" w:lastRowLastColumn="0"/>
+            </w:pPr>
+            <w:r>
+              <w:t>Se investigan las causas de las fallas y se busca una solución</w:t>
+            </w:r>
+            <w:r>
+              <w:t xml:space="preserve"> a largo plazo</w:t>
+            </w:r>
+            <w:r>
+              <w:t>.</w:t>
+            </w:r>
+          </w:p>
+        </w:tc>
+      </w:tr>
+      <w:tr>
+        <w:trPr>
+          <w:cnfStyle w:val="000000100000" w:firstRow="0" w:lastRow="0" w:firstColumn="0" w:lastColumn="0" w:oddVBand="0" w:evenVBand="0" w:oddHBand="1" w:evenHBand="0" w:firstRowFirstColumn="0" w:firstRowLastColumn="0" w:lastRowFirstColumn="0" w:lastRowLastColumn="0"/>
+        </w:trPr>
+        <w:tc>
+          <w:tcPr>
+            <w:cnfStyle w:val="001000000000" w:firstRow="0" w:lastRow="0" w:firstColumn="1" w:lastColumn="0" w:oddVBand="0" w:evenVBand="0" w:oddHBand="0" w:evenHBand="0" w:firstRowFirstColumn="0" w:firstRowLastColumn="0" w:lastRowFirstColumn="0" w:lastRowLastColumn="0"/>
+            <w:tcW w:w="959" w:type="dxa"/>
+          </w:tcPr>
+          <w:p>
+            <w:pPr>
+              <w:rPr>
+                <w:b/>
+              </w:rPr>
+            </w:pPr>
+            <w:r>
+              <w:rPr>
+                <w:b/>
+              </w:rPr>
+              <w:t>R17</w:t>
+            </w:r>
+          </w:p>
+        </w:tc>
+        <w:tc>
+          <w:tcPr>
+            <w:tcW w:w="4252" w:type="dxa"/>
+          </w:tcPr>
+          <w:p>
+            <w:pPr>
+              <w:cnfStyle w:val="000000100000" w:firstRow="0" w:lastRow="0" w:firstColumn="0" w:lastColumn="0" w:oddVBand="0" w:evenVBand="0" w:oddHBand="1" w:evenHBand="0" w:firstRowFirstColumn="0" w:firstRowLastColumn="0" w:lastRowFirstColumn="0" w:lastRowLastColumn="0"/>
+            </w:pPr>
+            <w:r>
+              <w:t>Se validan los documentos con el cliente y se intenta adoptar el lenguaje de su negocio en todo lo que respecta al proyecto</w:t>
+            </w:r>
+          </w:p>
+        </w:tc>
+        <w:tc>
+          <w:tcPr>
+            <w:tcW w:w="3292" w:type="dxa"/>
+          </w:tcPr>
+          <w:p>
+            <w:pPr>
+              <w:cnfStyle w:val="000000100000" w:firstRow="0" w:lastRow="0" w:firstColumn="0" w:lastColumn="0" w:oddVBand="0" w:evenVBand="0" w:oddHBand="1" w:evenHBand="0" w:firstRowFirstColumn="0" w:firstRowLastColumn="0" w:lastRowFirstColumn="0" w:lastRowLastColumn="0"/>
+            </w:pPr>
             <w:bookmarkStart w:id="1" w:name="_GoBack"/>
             <w:bookmarkEnd w:id="1"/>
             <w:r>
-              <w:t>antienen varias copias de seguridad</w:t>
-            </w:r>
-          </w:p>
-          <w:p>
-            <w:pPr>
-              <w:cnfStyle w:val="000000000000" w:firstRow="0" w:lastRow="0" w:firstColumn="0" w:lastColumn="0" w:oddVBand="0" w:evenVBand="0" w:oddHBand="0" w:evenHBand="0" w:firstRowFirstColumn="0" w:firstRowLastColumn="0" w:lastRowFirstColumn="0" w:lastRowLastColumn="0"/>
-            </w:pPr>
-            <w:r>
-              <w:t>-</w:t>
-            </w:r>
-            <w:r>
-              <w:t xml:space="preserve"> Notificaciones para saber </w:t>
-            </w:r>
-            <w:r>
-              <w:t>cómo</w:t>
-            </w:r>
-            <w:r>
-              <w:t xml:space="preserve"> finalizaron las copias de respaldo</w:t>
-            </w:r>
-          </w:p>
-          <w:p>
-            <w:pPr>
-              <w:cnfStyle w:val="000000000000" w:firstRow="0" w:lastRow="0" w:firstColumn="0" w:lastColumn="0" w:oddVBand="0" w:evenVBand="0" w:oddHBand="0" w:evenHBand="0" w:firstRowFirstColumn="0" w:firstRowLastColumn="0" w:lastRowFirstColumn="0" w:lastRowLastColumn="0"/>
-            </w:pPr>
-            <w:r>
-              <w:t>-</w:t>
-            </w:r>
-            <w:r>
-              <w:t xml:space="preserve"> Cada cierto tiempo, se prueba reestablecer una de las copias de seguridad</w:t>
-            </w:r>
-          </w:p>
-        </w:tc>
-        <w:tc>
-          <w:tcPr>
-            <w:tcW w:w="3292" w:type="dxa"/>
-          </w:tcPr>
-          <w:p>
-            <w:pPr>
-              <w:cnfStyle w:val="000000000000" w:firstRow="0" w:lastRow="0" w:firstColumn="0" w:lastColumn="0" w:oddVBand="0" w:evenVBand="0" w:oddHBand="0" w:evenHBand="0" w:firstRowFirstColumn="0" w:firstRowLastColumn="0" w:lastRowFirstColumn="0" w:lastRowLastColumn="0"/>
-            </w:pPr>
-            <w:r>
-              <w:t>Se realiza una copia de emergencia replicada.</w:t>
-            </w:r>
-          </w:p>
-          <w:p>
-            <w:pPr>
-              <w:cnfStyle w:val="000000000000" w:firstRow="0" w:lastRow="0" w:firstColumn="0" w:lastColumn="0" w:oddVBand="0" w:evenVBand="0" w:oddHBand="0" w:evenHBand="0" w:firstRowFirstColumn="0" w:firstRowLastColumn="0" w:lastRowFirstColumn="0" w:lastRowLastColumn="0"/>
-            </w:pPr>
-            <w:r>
-              <w:t>Se investigan las causas de las fallas y se busca una solución</w:t>
-            </w:r>
-            <w:r>
-              <w:t xml:space="preserve"> a largo plazo</w:t>
-            </w:r>
-            <w:r>
-              <w:t>.</w:t>
+              <w:t>Se reelaboran los documentos con la supervisión y aprobación del cliente</w:t>
             </w:r>
           </w:p>
         </w:tc>
@@ -5152,7 +5325,7 @@
         <v:path o:extrusionok="f" gradientshapeok="t" o:connecttype="rect"/>
         <o:lock v:ext="edit" aspectratio="t"/>
       </v:shapetype>
-      <v:shape id="_x0000_i1109" type="#_x0000_t75" style="width:11.7pt;height:11.7pt" o:bullet="t">
+      <v:shape id="_x0000_i1030" type="#_x0000_t75" style="width:11.7pt;height:11.7pt" o:bullet="t">
         <v:imagedata r:id="rId1" o:title="mso95DC"/>
       </v:shape>
     </w:pict>
@@ -5834,7 +6007,7 @@
       </w:pPr>
     </w:pPrDefault>
   </w:docDefaults>
-  <w:latentStyles w:defLockedState="0" w:defUIPriority="99" w:defSemiHidden="0" w:defUnhideWhenUsed="0" w:defQFormat="0" w:count="377">
+  <w:latentStyles w:defLockedState="0" w:defUIPriority="99" w:defSemiHidden="0" w:defUnhideWhenUsed="0" w:defQFormat="0" w:count="376">
     <w:lsdException w:name="Normal" w:uiPriority="0" w:qFormat="1"/>
     <w:lsdException w:name="heading 1" w:uiPriority="9" w:qFormat="1"/>
     <w:lsdException w:name="heading 2" w:semiHidden="1" w:uiPriority="9" w:unhideWhenUsed="1" w:qFormat="1"/>
@@ -5982,8 +6155,11 @@
     <w:lsdException w:name="Table 3D effects 3" w:semiHidden="1" w:unhideWhenUsed="1"/>
     <w:lsdException w:name="Table Contemporary" w:semiHidden="1" w:unhideWhenUsed="1"/>
     <w:lsdException w:name="Table Elegant" w:semiHidden="1" w:unhideWhenUsed="1"/>
+    <w:lsdException w:name="Table Professional" w:semiHidden="1" w:unhideWhenUsed="1"/>
     <w:lsdException w:name="Table Subtle 1" w:semiHidden="1" w:unhideWhenUsed="1"/>
     <w:lsdException w:name="Table Subtle 2" w:semiHidden="1" w:unhideWhenUsed="1"/>
+    <w:lsdException w:name="Table Web 1" w:semiHidden="1" w:unhideWhenUsed="1"/>
+    <w:lsdException w:name="Table Web 2" w:semiHidden="1" w:unhideWhenUsed="1"/>
     <w:lsdException w:name="Table Web 3" w:semiHidden="1" w:unhideWhenUsed="1"/>
     <w:lsdException w:name="Balloon Text" w:semiHidden="1" w:unhideWhenUsed="1"/>
     <w:lsdException w:name="Table Grid" w:uiPriority="39"/>
@@ -6208,7 +6384,6 @@
     <w:lsdException w:name="Hashtag" w:semiHidden="1" w:unhideWhenUsed="1"/>
     <w:lsdException w:name="Unresolved Mention" w:semiHidden="1" w:unhideWhenUsed="1"/>
     <w:lsdException w:name="Smart Link" w:semiHidden="1" w:unhideWhenUsed="1"/>
-    <w:lsdException w:name="Smart Link Error" w:semiHidden="1" w:unhideWhenUsed="1"/>
   </w:latentStyles>
   <w:style w:type="paragraph" w:default="1" w:styleId="Normal">
     <w:name w:val="Normal"/>

</xml_diff>